<commit_message>
Se actualizo la memoria del proyecto en la sección del modelo de datos.
</commit_message>
<xml_diff>
--- a/06. Manuales/Memoria Yenu.docx
+++ b/06. Manuales/Memoria Yenu.docx
@@ -694,20 +694,20 @@
     </w:p>
     <w:sdt>
       <w:sdtPr>
+        <w:rPr>
+          <w:rFonts w:asciiTheme="minorHAnsi" w:eastAsiaTheme="minorHAnsi" w:hAnsiTheme="minorHAnsi" w:cstheme="minorBidi"/>
+          <w:b w:val="0"/>
+          <w:bCs w:val="0"/>
+          <w:color w:val="auto"/>
+          <w:sz w:val="22"/>
+          <w:szCs w:val="22"/>
+        </w:rPr>
         <w:id w:val="-1645262068"/>
         <w:docPartObj>
           <w:docPartGallery w:val="Table of Contents"/>
           <w:docPartUnique/>
         </w:docPartObj>
       </w:sdtPr>
-      <w:sdtEndPr>
-        <w:rPr>
-          <w:rFonts w:asciiTheme="minorHAnsi" w:eastAsiaTheme="minorHAnsi" w:hAnsiTheme="minorHAnsi" w:cstheme="minorBidi"/>
-          <w:color w:val="auto"/>
-          <w:sz w:val="22"/>
-          <w:szCs w:val="22"/>
-        </w:rPr>
-      </w:sdtEndPr>
       <w:sdtContent>
         <w:p>
           <w:pPr>
@@ -5319,8 +5319,8 @@
           <w:szCs w:val="28"/>
         </w:rPr>
       </w:pPr>
-      <w:bookmarkStart w:id="2" w:name="_Toc44255180"/>
-      <w:bookmarkStart w:id="3" w:name="_Toc56280359"/>
+      <w:bookmarkStart w:id="2" w:name="_Toc56280359"/>
+      <w:bookmarkStart w:id="3" w:name="_Toc44255180"/>
       <w:r>
         <w:rPr>
           <w:color w:val="365F91" w:themeColor="accent1" w:themeShade="BF"/>
@@ -5329,7 +5329,7 @@
         </w:rPr>
         <w:t>Objetivos</w:t>
       </w:r>
-      <w:bookmarkEnd w:id="3"/>
+      <w:bookmarkEnd w:id="2"/>
       <w:r>
         <w:rPr>
           <w:color w:val="365F91" w:themeColor="accent1" w:themeShade="BF"/>
@@ -5338,7 +5338,7 @@
         </w:rPr>
         <w:t xml:space="preserve"> </w:t>
       </w:r>
-      <w:bookmarkEnd w:id="2"/>
+      <w:bookmarkEnd w:id="3"/>
     </w:p>
     <w:p>
       <w:pPr>
@@ -10335,8 +10335,6 @@
       <w:pPr>
         <w:jc w:val="both"/>
       </w:pPr>
-      <w:bookmarkStart w:id="33" w:name="_GoBack"/>
-      <w:bookmarkEnd w:id="33"/>
       <w:r>
         <w:t xml:space="preserve">Los casos de uso que son parte de </w:t>
       </w:r>
@@ -10354,11 +10352,11 @@
         <w:pStyle w:val="Ttulo3"/>
         <w:spacing w:after="240"/>
       </w:pPr>
-      <w:bookmarkStart w:id="34" w:name="_Toc56280378"/>
+      <w:bookmarkStart w:id="33" w:name="_Toc56280378"/>
       <w:r>
         <w:t>Caso de Uso 01- Ingresar al Sistema</w:t>
       </w:r>
-      <w:bookmarkEnd w:id="34"/>
+      <w:bookmarkEnd w:id="33"/>
     </w:p>
     <w:tbl>
       <w:tblPr>
@@ -10445,12 +10443,40 @@
           </w:p>
         </w:tc>
       </w:tr>
+      <w:tr>
+        <w:tc>
+          <w:tcPr>
+            <w:tcW w:w="1311" w:type="dxa"/>
+            <w:shd w:val="clear" w:color="auto" w:fill="F2F2F2" w:themeFill="background1" w:themeFillShade="F2"/>
+          </w:tcPr>
+          <w:p>
+            <w:pPr>
+              <w:ind w:left="0" w:firstLine="0"/>
+              <w:jc w:val="both"/>
+              <w:rPr>
+                <w:b/>
+              </w:rPr>
+            </w:pPr>
+          </w:p>
+        </w:tc>
+        <w:tc>
+          <w:tcPr>
+            <w:tcW w:w="7052" w:type="dxa"/>
+          </w:tcPr>
+          <w:p>
+            <w:pPr>
+              <w:ind w:left="0" w:firstLine="0"/>
+              <w:jc w:val="both"/>
+            </w:pPr>
+          </w:p>
+        </w:tc>
+      </w:tr>
     </w:tbl>
     <w:p>
       <w:pPr>
         <w:pStyle w:val="Ttulo3"/>
       </w:pPr>
-      <w:bookmarkStart w:id="35" w:name="_Toc56280379"/>
+      <w:bookmarkStart w:id="34" w:name="_Toc56280379"/>
       <w:r>
         <w:t>Caso de Uso 02</w:t>
       </w:r>
@@ -10460,6 +10486,47 @@
       <w:r>
         <w:t>- Importar Horario de Cursada</w:t>
       </w:r>
+      <w:bookmarkEnd w:id="34"/>
+    </w:p>
+    <w:p>
+      <w:r>
+        <w:t>Actores del CU</w:t>
+      </w:r>
+    </w:p>
+    <w:p>
+      <w:r>
+        <w:t>Administrador.</w:t>
+      </w:r>
+    </w:p>
+    <w:p>
+      <w:r>
+        <w:t>Secretaría Académica.</w:t>
+      </w:r>
+    </w:p>
+    <w:p>
+      <w:r>
+        <w:t>Descripción</w:t>
+      </w:r>
+    </w:p>
+    <w:p>
+      <w:r>
+        <w:t xml:space="preserve">Este caso de uso es iniciado por el actor. Tiene la opción de importar un archivo con los horarios de cursada.  </w:t>
+      </w:r>
+    </w:p>
+    <w:p>
+      <w:pPr>
+        <w:pStyle w:val="Ttulo3"/>
+      </w:pPr>
+      <w:bookmarkStart w:id="35" w:name="_Toc56280380"/>
+      <w:r>
+        <w:t>Caso de Uso 03</w:t>
+      </w:r>
+      <w:r>
+        <w:t xml:space="preserve"> </w:t>
+      </w:r>
+      <w:r>
+        <w:t>- Importar Mesa de Examen</w:t>
+      </w:r>
       <w:bookmarkEnd w:id="35"/>
     </w:p>
     <w:p>
@@ -10484,70 +10551,29 @@
     </w:p>
     <w:p>
       <w:r>
-        <w:t xml:space="preserve">Este caso de uso es iniciado por el actor. Tiene la opción de importar un archivo con los horarios de cursada.  </w:t>
-      </w:r>
+        <w:t xml:space="preserve">Este caso de uso es iniciado por el actor. Tiene la opción de importar un archivo con mesas de examen. </w:t>
+      </w:r>
+    </w:p>
+    <w:p>
+      <w:pPr>
+        <w:jc w:val="both"/>
+      </w:pPr>
     </w:p>
     <w:p>
       <w:pPr>
         <w:pStyle w:val="Ttulo3"/>
       </w:pPr>
-      <w:bookmarkStart w:id="36" w:name="_Toc56280380"/>
-      <w:r>
-        <w:t>Caso de Uso 03</w:t>
+      <w:bookmarkStart w:id="36" w:name="_Toc56280381"/>
+      <w:r>
+        <w:t>Caso de Uso 04</w:t>
       </w:r>
       <w:r>
         <w:t xml:space="preserve"> </w:t>
       </w:r>
       <w:r>
-        <w:t>- Importar Mesa de Examen</w:t>
+        <w:t>- Buscar Horario de Cursada</w:t>
       </w:r>
       <w:bookmarkEnd w:id="36"/>
-    </w:p>
-    <w:p>
-      <w:r>
-        <w:t>Actores del CU</w:t>
-      </w:r>
-    </w:p>
-    <w:p>
-      <w:r>
-        <w:t>Administrador.</w:t>
-      </w:r>
-    </w:p>
-    <w:p>
-      <w:r>
-        <w:t>Secretaría Académica.</w:t>
-      </w:r>
-    </w:p>
-    <w:p>
-      <w:r>
-        <w:t>Descripción</w:t>
-      </w:r>
-    </w:p>
-    <w:p>
-      <w:r>
-        <w:t xml:space="preserve">Este caso de uso es iniciado por el actor. Tiene la opción de importar un archivo con mesas de examen. </w:t>
-      </w:r>
-    </w:p>
-    <w:p>
-      <w:pPr>
-        <w:jc w:val="both"/>
-      </w:pPr>
-    </w:p>
-    <w:p>
-      <w:pPr>
-        <w:pStyle w:val="Ttulo3"/>
-      </w:pPr>
-      <w:bookmarkStart w:id="37" w:name="_Toc56280381"/>
-      <w:r>
-        <w:t>Caso de Uso 04</w:t>
-      </w:r>
-      <w:r>
-        <w:t xml:space="preserve"> </w:t>
-      </w:r>
-      <w:r>
-        <w:t>- Buscar Horario de Cursada</w:t>
-      </w:r>
-      <w:bookmarkEnd w:id="37"/>
       <w:r>
         <w:t xml:space="preserve"> </w:t>
       </w:r>
@@ -10629,7 +10655,7 @@
       <w:pPr>
         <w:pStyle w:val="Ttulo3"/>
       </w:pPr>
-      <w:bookmarkStart w:id="38" w:name="_Toc56280382"/>
+      <w:bookmarkStart w:id="37" w:name="_Toc56280382"/>
       <w:r>
         <w:t>Caso de Uso 05</w:t>
       </w:r>
@@ -10639,7 +10665,7 @@
       <w:r>
         <w:t>- Buscar Mesa de Examen</w:t>
       </w:r>
-      <w:bookmarkEnd w:id="38"/>
+      <w:bookmarkEnd w:id="37"/>
     </w:p>
     <w:p>
       <w:pPr>
@@ -10718,7 +10744,7 @@
       <w:pPr>
         <w:pStyle w:val="Ttulo3"/>
       </w:pPr>
-      <w:bookmarkStart w:id="39" w:name="_Toc56280383"/>
+      <w:bookmarkStart w:id="38" w:name="_Toc56280383"/>
       <w:r>
         <w:t>Caso de Uso 06</w:t>
       </w:r>
@@ -10728,7 +10754,7 @@
       <w:r>
         <w:t>- Modificar Horario de Cursada</w:t>
       </w:r>
-      <w:bookmarkEnd w:id="39"/>
+      <w:bookmarkEnd w:id="38"/>
     </w:p>
     <w:p>
       <w:pPr>
@@ -10816,7 +10842,7 @@
       <w:pPr>
         <w:pStyle w:val="Ttulo3"/>
       </w:pPr>
-      <w:bookmarkStart w:id="40" w:name="_Toc56280384"/>
+      <w:bookmarkStart w:id="39" w:name="_Toc56280384"/>
       <w:r>
         <w:t>Caso de Uso 07</w:t>
       </w:r>
@@ -10826,7 +10852,7 @@
       <w:r>
         <w:t>- Modificar Mesa de Examen</w:t>
       </w:r>
-      <w:bookmarkEnd w:id="40"/>
+      <w:bookmarkEnd w:id="39"/>
       <w:r>
         <w:t xml:space="preserve"> </w:t>
       </w:r>
@@ -10908,7 +10934,7 @@
       <w:pPr>
         <w:pStyle w:val="Ttulo3"/>
       </w:pPr>
-      <w:bookmarkStart w:id="41" w:name="_Toc56280385"/>
+      <w:bookmarkStart w:id="40" w:name="_Toc56280385"/>
       <w:r>
         <w:t>Caso de Uso 08</w:t>
       </w:r>
@@ -10918,7 +10944,7 @@
       <w:r>
         <w:t>- Crear Horarios de Cursada</w:t>
       </w:r>
-      <w:bookmarkEnd w:id="41"/>
+      <w:bookmarkEnd w:id="40"/>
     </w:p>
     <w:p>
       <w:pPr>
@@ -10984,7 +11010,7 @@
       <w:pPr>
         <w:pStyle w:val="Ttulo3"/>
       </w:pPr>
-      <w:bookmarkStart w:id="42" w:name="_Toc56280386"/>
+      <w:bookmarkStart w:id="41" w:name="_Toc56280386"/>
       <w:r>
         <w:t>Caso de Uso 09</w:t>
       </w:r>
@@ -10994,7 +11020,7 @@
       <w:r>
         <w:t>- Crear Mesa de Examen</w:t>
       </w:r>
-      <w:bookmarkEnd w:id="42"/>
+      <w:bookmarkEnd w:id="41"/>
       <w:r>
         <w:t xml:space="preserve"> </w:t>
       </w:r>
@@ -11056,7 +11082,7 @@
       <w:pPr>
         <w:pStyle w:val="Ttulo3"/>
       </w:pPr>
-      <w:bookmarkStart w:id="43" w:name="_Toc56280387"/>
+      <w:bookmarkStart w:id="42" w:name="_Toc56280387"/>
       <w:r>
         <w:t>Caso de Uso 10</w:t>
       </w:r>
@@ -11066,7 +11092,7 @@
       <w:r>
         <w:t>- Notificar</w:t>
       </w:r>
-      <w:bookmarkEnd w:id="43"/>
+      <w:bookmarkEnd w:id="42"/>
     </w:p>
     <w:p>
       <w:pPr>
@@ -11119,7 +11145,7 @@
       <w:pPr>
         <w:pStyle w:val="Ttulo3"/>
       </w:pPr>
-      <w:bookmarkStart w:id="44" w:name="_Toc56280388"/>
+      <w:bookmarkStart w:id="43" w:name="_Toc56280388"/>
       <w:r>
         <w:t>Caso de Uso 11</w:t>
       </w:r>
@@ -11129,7 +11155,7 @@
       <w:r>
         <w:t>- Informe de Mesa de Examen</w:t>
       </w:r>
-      <w:bookmarkEnd w:id="44"/>
+      <w:bookmarkEnd w:id="43"/>
       <w:r>
         <w:t xml:space="preserve"> </w:t>
       </w:r>
@@ -11221,7 +11247,7 @@
       <w:pPr>
         <w:pStyle w:val="Ttulo3"/>
       </w:pPr>
-      <w:bookmarkStart w:id="45" w:name="_Toc56280389"/>
+      <w:bookmarkStart w:id="44" w:name="_Toc56280389"/>
       <w:r>
         <w:t>Caso de Uso 12</w:t>
       </w:r>
@@ -11231,7 +11257,7 @@
       <w:r>
         <w:t>- Informe de Horario de Cursada</w:t>
       </w:r>
-      <w:bookmarkEnd w:id="45"/>
+      <w:bookmarkEnd w:id="44"/>
     </w:p>
     <w:p>
       <w:pPr>
@@ -11329,7 +11355,7 @@
       <w:pPr>
         <w:pStyle w:val="Ttulo3"/>
       </w:pPr>
-      <w:bookmarkStart w:id="46" w:name="_Toc56280390"/>
+      <w:bookmarkStart w:id="45" w:name="_Toc56280390"/>
       <w:r>
         <w:t>Caso de Uso 13</w:t>
       </w:r>
@@ -11339,7 +11365,7 @@
       <w:r>
         <w:t>- Buscar Aula</w:t>
       </w:r>
-      <w:bookmarkEnd w:id="46"/>
+      <w:bookmarkEnd w:id="45"/>
     </w:p>
     <w:p>
       <w:pPr>
@@ -11406,7 +11432,7 @@
       <w:pPr>
         <w:pStyle w:val="Ttulo3"/>
       </w:pPr>
-      <w:bookmarkStart w:id="47" w:name="_Toc56280391"/>
+      <w:bookmarkStart w:id="46" w:name="_Toc56280391"/>
       <w:r>
         <w:t>Caso de Uso 14</w:t>
       </w:r>
@@ -11416,7 +11442,7 @@
       <w:r>
         <w:t>- Borrar Horario de Cursada</w:t>
       </w:r>
-      <w:bookmarkEnd w:id="47"/>
+      <w:bookmarkEnd w:id="46"/>
     </w:p>
     <w:p>
       <w:pPr>
@@ -11474,11 +11500,11 @@
       <w:pPr>
         <w:pStyle w:val="Ttulo3"/>
       </w:pPr>
-      <w:bookmarkStart w:id="48" w:name="_Toc56280392"/>
+      <w:bookmarkStart w:id="47" w:name="_Toc56280392"/>
       <w:r>
         <w:t>Caso de Uso 15- Borrar Mesa de Examen</w:t>
       </w:r>
-      <w:bookmarkEnd w:id="48"/>
+      <w:bookmarkEnd w:id="47"/>
       <w:r>
         <w:t xml:space="preserve"> </w:t>
       </w:r>
@@ -11539,11 +11565,11 @@
       <w:pPr>
         <w:pStyle w:val="Ttulo3"/>
       </w:pPr>
-      <w:bookmarkStart w:id="49" w:name="_Toc56280393"/>
+      <w:bookmarkStart w:id="48" w:name="_Toc56280393"/>
       <w:r>
         <w:t>Caso de Uso 16- Modificar Aula</w:t>
       </w:r>
-      <w:bookmarkEnd w:id="49"/>
+      <w:bookmarkEnd w:id="48"/>
     </w:p>
     <w:p>
       <w:pPr>
@@ -11589,6 +11615,8 @@
         </w:numPr>
         <w:jc w:val="both"/>
       </w:pPr>
+      <w:bookmarkStart w:id="49" w:name="_GoBack"/>
+      <w:bookmarkEnd w:id="49"/>
       <w:r>
         <w:t>Base de Datos.</w:t>
       </w:r>
@@ -11753,13 +11781,234 @@
         <w:jc w:val="both"/>
       </w:pPr>
       <w:r>
-        <w:t>Explicar</w:t>
+        <w:t>E</w:t>
+      </w:r>
+      <w:r>
+        <w:t>l Modelo de Dato</w:t>
+      </w:r>
+      <w:r>
+        <w:t>s</w:t>
+      </w:r>
+      <w:r>
+        <w:t xml:space="preserve"> en un documento de gran importancia que nos permite comprender, interpretar, representar y procesar de manera abstracta todos los datos que se encuentran inmersos en el dominio del proyecto.</w:t>
       </w:r>
     </w:p>
     <w:p>
       <w:pPr>
         <w:jc w:val="both"/>
       </w:pPr>
+      <w:r>
+        <w:t xml:space="preserve">Para el desarrollo de este modelo se hicieron actividades como la detección de entidades y relaciones, generación del diagrama Entidad-Relación, creación del modelo relacional y la posterior creación de una base de datos en </w:t>
+      </w:r>
+      <w:proofErr w:type="spellStart"/>
+      <w:r>
+        <w:t>MySQL</w:t>
+      </w:r>
+      <w:proofErr w:type="spellEnd"/>
+      <w:r>
+        <w:t>.</w:t>
+      </w:r>
+    </w:p>
+    <w:p>
+      <w:pPr>
+        <w:jc w:val="both"/>
+      </w:pPr>
+      <w:r>
+        <w:t xml:space="preserve">Se debe aclarar que las imágenes que se muestran en esta sección omiten el diseño dado por </w:t>
+      </w:r>
+      <w:proofErr w:type="spellStart"/>
+      <w:r>
+        <w:t>UARGFlow</w:t>
+      </w:r>
+      <w:proofErr w:type="spellEnd"/>
+      <w:r>
+        <w:t>. Sin embargo, están presentes en los documentos correspondientes.</w:t>
+      </w:r>
+    </w:p>
+    <w:p>
+      <w:pPr>
+        <w:jc w:val="both"/>
+      </w:pPr>
+      <w:r>
+        <w:t>En la siguiente imagen se observa el Diagrama Entidad-Relación generado</w:t>
+      </w:r>
+    </w:p>
+    <w:p>
+      <w:pPr>
+        <w:jc w:val="both"/>
+        <w:rPr>
+          <w:noProof/>
+          <w:lang w:eastAsia="es-AR"/>
+        </w:rPr>
+      </w:pPr>
+    </w:p>
+    <w:p>
+      <w:pPr>
+        <w:jc w:val="both"/>
+      </w:pPr>
+      <w:r>
+        <w:rPr>
+          <w:noProof/>
+          <w:lang w:val="es-AR" w:eastAsia="es-AR"/>
+        </w:rPr>
+        <w:lastRenderedPageBreak/>
+        <w:drawing>
+          <wp:inline distT="0" distB="0" distL="0" distR="0" wp14:anchorId="3BAE50D1" wp14:editId="295F2404">
+            <wp:extent cx="5400040" cy="2243470"/>
+            <wp:effectExtent l="0" t="0" r="0" b="0"/>
+            <wp:docPr id="14" name="Imagen 14"/>
+            <wp:cNvGraphicFramePr>
+              <a:graphicFrameLocks xmlns:a="http://schemas.openxmlformats.org/drawingml/2006/main" noChangeAspect="1"/>
+            </wp:cNvGraphicFramePr>
+            <a:graphic xmlns:a="http://schemas.openxmlformats.org/drawingml/2006/main">
+              <a:graphicData uri="http://schemas.openxmlformats.org/drawingml/2006/picture">
+                <pic:pic xmlns:pic="http://schemas.openxmlformats.org/drawingml/2006/picture">
+                  <pic:nvPicPr>
+                    <pic:cNvPr id="1" name="Tempus_DER.png"/>
+                    <pic:cNvPicPr/>
+                  </pic:nvPicPr>
+                  <pic:blipFill rotWithShape="1">
+                    <a:blip r:embed="rId37" cstate="print">
+                      <a:extLst>
+                        <a:ext uri="{28A0092B-C50C-407E-A947-70E740481C1C}">
+                          <a14:useLocalDpi xmlns:a14="http://schemas.microsoft.com/office/drawing/2010/main" val="0"/>
+                        </a:ext>
+                      </a:extLst>
+                    </a:blip>
+                    <a:srcRect b="39761"/>
+                    <a:stretch/>
+                  </pic:blipFill>
+                  <pic:spPr bwMode="auto">
+                    <a:xfrm>
+                      <a:off x="0" y="0"/>
+                      <a:ext cx="5400040" cy="2243470"/>
+                    </a:xfrm>
+                    <a:prstGeom prst="rect">
+                      <a:avLst/>
+                    </a:prstGeom>
+                    <a:ln>
+                      <a:noFill/>
+                    </a:ln>
+                    <a:extLst>
+                      <a:ext uri="{53640926-AAD7-44D8-BBD7-CCE9431645EC}">
+                        <a14:shadowObscured xmlns:a14="http://schemas.microsoft.com/office/drawing/2010/main"/>
+                      </a:ext>
+                    </a:extLst>
+                  </pic:spPr>
+                </pic:pic>
+              </a:graphicData>
+            </a:graphic>
+          </wp:inline>
+        </w:drawing>
+      </w:r>
+    </w:p>
+    <w:p>
+      <w:pPr>
+        <w:jc w:val="both"/>
+      </w:pPr>
+      <w:r>
+        <w:t>Un problema que nos llevó mucho tiempo resolver es la relación entre asignaturas y carreras.</w:t>
+      </w:r>
+      <w:r>
+        <w:t xml:space="preserve"> Para resolver este problema </w:t>
+      </w:r>
+      <w:r>
+        <w:t xml:space="preserve">en forma óptima </w:t>
+      </w:r>
+      <w:r>
+        <w:t>se tuvo que acudir a información en línea, tutoriales e incluso consultas con profesores de base de datos. El origen del problema estaba dado en relacionar una asignatura a una o más carreras en un determinado año pero a la vez asociarle los horarios de clase y la mesa de examen correspondiente (relaciones n-aria).  Luego de varios cambios en la base de datos se pudo solucionar este aspecto creando una entidad (Plan) que engloba la relación anterior.</w:t>
+      </w:r>
+    </w:p>
+    <w:p>
+      <w:pPr>
+        <w:jc w:val="both"/>
+      </w:pPr>
+      <w:r>
+        <w:t>Este concepto de Agregación se utiliza para construir objetos compuestos a partir de sus objetos componentes.</w:t>
+      </w:r>
+      <w:r>
+        <w:t xml:space="preserve"> </w:t>
+      </w:r>
+      <w:r>
+        <w:t>Permite combinar entidades entre las que existe una interrelación y formar una entidad de más alto nivel. Es útil cuando la entidad de más alto nivel se tiene que interrelacionar con otra entidad.</w:t>
+      </w:r>
+    </w:p>
+    <w:p>
+      <w:pPr>
+        <w:jc w:val="both"/>
+      </w:pPr>
+      <w:r>
+        <w:t>El modelo relacional quedo establecido de la siguiente forma:</w:t>
+      </w:r>
+    </w:p>
+    <w:p>
+      <w:pPr>
+        <w:jc w:val="both"/>
+        <w:rPr>
+          <w:noProof/>
+          <w:lang w:eastAsia="es-AR"/>
+        </w:rPr>
+      </w:pPr>
+    </w:p>
+    <w:p>
+      <w:pPr>
+        <w:jc w:val="both"/>
+      </w:pPr>
+      <w:r>
+        <w:rPr>
+          <w:noProof/>
+          <w:lang w:val="es-AR" w:eastAsia="es-AR"/>
+        </w:rPr>
+        <w:lastRenderedPageBreak/>
+        <w:drawing>
+          <wp:inline distT="0" distB="0" distL="0" distR="0">
+            <wp:extent cx="5400040" cy="4401879"/>
+            <wp:effectExtent l="0" t="0" r="0" b="0"/>
+            <wp:docPr id="15" name="Imagen 15"/>
+            <wp:cNvGraphicFramePr>
+              <a:graphicFrameLocks xmlns:a="http://schemas.openxmlformats.org/drawingml/2006/main" noChangeAspect="1"/>
+            </wp:cNvGraphicFramePr>
+            <a:graphic xmlns:a="http://schemas.openxmlformats.org/drawingml/2006/main">
+              <a:graphicData uri="http://schemas.openxmlformats.org/drawingml/2006/picture">
+                <pic:pic xmlns:pic="http://schemas.openxmlformats.org/drawingml/2006/picture">
+                  <pic:nvPicPr>
+                    <pic:cNvPr id="15" name="Tempus_Relacional.png"/>
+                    <pic:cNvPicPr/>
+                  </pic:nvPicPr>
+                  <pic:blipFill rotWithShape="1">
+                    <a:blip r:embed="rId38">
+                      <a:extLst>
+                        <a:ext uri="{28A0092B-C50C-407E-A947-70E740481C1C}">
+                          <a14:useLocalDpi xmlns:a14="http://schemas.microsoft.com/office/drawing/2010/main" val="0"/>
+                        </a:ext>
+                      </a:extLst>
+                    </a:blip>
+                    <a:srcRect b="36362"/>
+                    <a:stretch/>
+                  </pic:blipFill>
+                  <pic:spPr bwMode="auto">
+                    <a:xfrm>
+                      <a:off x="0" y="0"/>
+                      <a:ext cx="5400040" cy="4401879"/>
+                    </a:xfrm>
+                    <a:prstGeom prst="rect">
+                      <a:avLst/>
+                    </a:prstGeom>
+                    <a:ln>
+                      <a:noFill/>
+                    </a:ln>
+                    <a:extLst>
+                      <a:ext uri="{53640926-AAD7-44D8-BBD7-CCE9431645EC}">
+                        <a14:shadowObscured xmlns:a14="http://schemas.microsoft.com/office/drawing/2010/main"/>
+                      </a:ext>
+                    </a:extLst>
+                  </pic:spPr>
+                </pic:pic>
+              </a:graphicData>
+            </a:graphic>
+          </wp:inline>
+        </w:drawing>
+      </w:r>
     </w:p>
     <w:p>
       <w:pPr>
@@ -11776,8 +12025,226 @@
         <w:jc w:val="both"/>
       </w:pPr>
       <w:r>
-        <w:t>Explicar</w:t>
-      </w:r>
+        <w:t>Al iniciar el proyecto una de los aspectos más complicados era la codificación</w:t>
+      </w:r>
+      <w:r>
+        <w:t xml:space="preserve"> porque en la carrera se aprendió</w:t>
+      </w:r>
+      <w:r>
+        <w:t xml:space="preserve"> a trabajar con Java y ninguno de los integrantes tenía experiencia en otros lenguajes de programación. Sin embargo, una de las primeras decisiones del grupo fue invertir tiempo en aprender cuestiones básicas de PHP y del </w:t>
+      </w:r>
+      <w:proofErr w:type="spellStart"/>
+      <w:r>
+        <w:t>framework</w:t>
+      </w:r>
+      <w:proofErr w:type="spellEnd"/>
+      <w:r>
+        <w:t xml:space="preserve"> Ionic. Este aspecto, junto con la creación de los prototipos desechables, fue un punto a favor a la hora de iniciar con la programación. </w:t>
+      </w:r>
+    </w:p>
+    <w:p>
+      <w:pPr>
+        <w:jc w:val="both"/>
+        <w:rPr>
+          <w:b/>
+          <w:color w:val="FF0000"/>
+        </w:rPr>
+      </w:pPr>
+      <w:r>
+        <w:t xml:space="preserve">Durante el año 2017 se </w:t>
+      </w:r>
+      <w:r>
+        <w:t xml:space="preserve">decidió trabajar con </w:t>
+      </w:r>
+      <w:r>
+        <w:t>PHP</w:t>
+      </w:r>
+      <w:r>
+        <w:t xml:space="preserve"> 5.6</w:t>
+      </w:r>
+      <w:r>
+        <w:t xml:space="preserve"> porque era</w:t>
+      </w:r>
+      <w:r>
+        <w:t xml:space="preserve"> la versión</w:t>
+      </w:r>
+      <w:r>
+        <w:t xml:space="preserve"> más estable</w:t>
+      </w:r>
+      <w:r>
+        <w:t xml:space="preserve"> (disponible en XAMPP)</w:t>
+      </w:r>
+      <w:r>
+        <w:t xml:space="preserve"> </w:t>
+      </w:r>
+      <w:r>
+        <w:t>y con Ionic 2 que era la última versión disponible (lanzada en Febrero de ese año). Con el correr de los años se cambió a la versión 7 de PHP lo que produjo que se modificara la estructura de directorios de la página web para aprovechar nuevas funcionalidades y mejorar el funcionamiento del sistema.  En cuanto a Ionic nos encontramos con algo diferente porque se avanzaron dos versiones en este periodo y lo que se encontraba desarrollado no se adaptaba a la arquitectura actual. Si bien la lógica de la aplicación era la misma, se tuvieron que hacer grandes cambios y la documentación disponible para aprender no era amplia.</w:t>
+      </w:r>
+    </w:p>
+    <w:p>
+      <w:pPr>
+        <w:jc w:val="both"/>
+      </w:pPr>
+      <w:r>
+        <w:t xml:space="preserve">Una dificultad que se presentó al momento de realizar las pruebas eran los errores que se daban </w:t>
+      </w:r>
+      <w:r>
+        <w:t xml:space="preserve">por tener un único directorio versionado con el código. Tanto para la web como para la aplicación se contaba con un directorio en donde se dejaba el código desarrollado </w:t>
+      </w:r>
+      <w:r>
+        <w:lastRenderedPageBreak/>
+        <w:t xml:space="preserve">para las pruebas. Cuando el desarrollador dejaba disponible el código continuaba trabajando lo que ocasionaba que el </w:t>
+      </w:r>
+      <w:proofErr w:type="spellStart"/>
+      <w:r>
+        <w:t>tester</w:t>
+      </w:r>
+      <w:proofErr w:type="spellEnd"/>
+      <w:r>
+        <w:t xml:space="preserve"> tuviera inconvenientes en el módulo que debía probar o incluso en otros. Esto se solucionó con la creación de tres directorios y modificando el proceso implementación-pruebas:</w:t>
+      </w:r>
+    </w:p>
+    <w:p>
+      <w:pPr>
+        <w:pStyle w:val="Prrafodelista"/>
+        <w:numPr>
+          <w:ilvl w:val="0"/>
+          <w:numId w:val="93"/>
+        </w:numPr>
+        <w:ind w:left="714" w:hanging="357"/>
+        <w:contextualSpacing w:val="0"/>
+        <w:jc w:val="both"/>
+      </w:pPr>
+      <w:r>
+        <w:t>Desarrollo: Este es código fuente en donde el desarrollador trabaja. Cuando se agrega, se quita o se modifica el código lo hace en esta carpeta. Las pruebas informales incluso se pueden dejar aquí (pruebas del codificador).</w:t>
+      </w:r>
+    </w:p>
+    <w:p>
+      <w:pPr>
+        <w:pStyle w:val="Prrafodelista"/>
+        <w:numPr>
+          <w:ilvl w:val="0"/>
+          <w:numId w:val="93"/>
+        </w:numPr>
+        <w:ind w:left="714" w:hanging="357"/>
+        <w:contextualSpacing w:val="0"/>
+        <w:jc w:val="both"/>
+      </w:pPr>
+      <w:r>
+        <w:t xml:space="preserve">Test: En esta carpeta se deja solo el código funcionando y necesario para realizar las pruebas. Este directorio se debe copiar el </w:t>
+      </w:r>
+      <w:proofErr w:type="spellStart"/>
+      <w:r>
+        <w:t>tester</w:t>
+      </w:r>
+      <w:proofErr w:type="spellEnd"/>
+      <w:r>
+        <w:t xml:space="preserve"> para ejecutar los casos de prueba.</w:t>
+      </w:r>
+    </w:p>
+    <w:p>
+      <w:pPr>
+        <w:pStyle w:val="Prrafodelista"/>
+        <w:numPr>
+          <w:ilvl w:val="0"/>
+          <w:numId w:val="93"/>
+        </w:numPr>
+        <w:ind w:left="714" w:hanging="357"/>
+        <w:contextualSpacing w:val="0"/>
+        <w:jc w:val="both"/>
+      </w:pPr>
+      <w:r>
+        <w:t>Producción: El código que funciona correctamente queda disponible en esta carpeta. Solo superadas las pruebas se puede actualizar esta carpeta.</w:t>
+      </w:r>
+    </w:p>
+    <w:p>
+      <w:pPr>
+        <w:jc w:val="both"/>
+      </w:pPr>
+      <w:r>
+        <w:t xml:space="preserve">El proceso </w:t>
+      </w:r>
+      <w:r>
+        <w:t>queda definido de la siguiente manera:</w:t>
+      </w:r>
+    </w:p>
+    <w:p>
+      <w:pPr>
+        <w:jc w:val="both"/>
+      </w:pPr>
+    </w:p>
+    <w:p>
+      <w:pPr>
+        <w:jc w:val="both"/>
+      </w:pPr>
+      <w:r>
+        <w:t xml:space="preserve">En la imagen que se presenta a continuación se muestra la estructura de directorios del proyecto Tempus para la web. </w:t>
+      </w:r>
+    </w:p>
+    <w:p>
+      <w:pPr>
+        <w:jc w:val="both"/>
+      </w:pPr>
+      <w:r>
+        <w:rPr>
+          <w:noProof/>
+          <w:lang w:val="es-AR" w:eastAsia="es-AR"/>
+        </w:rPr>
+        <w:drawing>
+          <wp:inline distT="0" distB="0" distL="0" distR="0">
+            <wp:extent cx="5400040" cy="1930400"/>
+            <wp:effectExtent l="0" t="0" r="0" b="0"/>
+            <wp:docPr id="9" name="Imagen 9"/>
+            <wp:cNvGraphicFramePr>
+              <a:graphicFrameLocks xmlns:a="http://schemas.openxmlformats.org/drawingml/2006/main" noChangeAspect="1"/>
+            </wp:cNvGraphicFramePr>
+            <a:graphic xmlns:a="http://schemas.openxmlformats.org/drawingml/2006/main">
+              <a:graphicData uri="http://schemas.openxmlformats.org/drawingml/2006/picture">
+                <pic:pic xmlns:pic="http://schemas.openxmlformats.org/drawingml/2006/picture">
+                  <pic:nvPicPr>
+                    <pic:cNvPr id="9" name="Imagen - Estructura de directorios.png"/>
+                    <pic:cNvPicPr/>
+                  </pic:nvPicPr>
+                  <pic:blipFill>
+                    <a:blip r:embed="rId39" cstate="print">
+                      <a:extLst>
+                        <a:ext uri="{28A0092B-C50C-407E-A947-70E740481C1C}">
+                          <a14:useLocalDpi xmlns:a14="http://schemas.microsoft.com/office/drawing/2010/main" val="0"/>
+                        </a:ext>
+                      </a:extLst>
+                    </a:blip>
+                    <a:stretch>
+                      <a:fillRect/>
+                    </a:stretch>
+                  </pic:blipFill>
+                  <pic:spPr>
+                    <a:xfrm>
+                      <a:off x="0" y="0"/>
+                      <a:ext cx="5400040" cy="1930400"/>
+                    </a:xfrm>
+                    <a:prstGeom prst="rect">
+                      <a:avLst/>
+                    </a:prstGeom>
+                  </pic:spPr>
+                </pic:pic>
+              </a:graphicData>
+            </a:graphic>
+          </wp:inline>
+        </w:drawing>
+      </w:r>
+    </w:p>
+    <w:p>
+      <w:pPr>
+        <w:jc w:val="both"/>
+      </w:pPr>
+      <w:r>
+        <w:t xml:space="preserve">Este diagrama es de utilidad para observar de forma rápida donde se encuentran cada una de las partes que componen el sistema. En cuanto a la carpeta Test, solo se hizo uso para la etapa de desarrollo y pruebas pero no forma parte de la entrega final. </w:t>
+      </w:r>
+    </w:p>
+    <w:p>
+      <w:pPr>
+        <w:jc w:val="both"/>
+      </w:pPr>
     </w:p>
     <w:p>
       <w:pPr>
@@ -14194,7 +14661,6 @@
                 <w:i/>
                 <w:color w:val="auto"/>
               </w:rPr>
-              <w:lastRenderedPageBreak/>
               <w:t xml:space="preserve">Notebook  hp </w:t>
             </w:r>
             <w:proofErr w:type="spellStart"/>
@@ -14931,10 +15397,15 @@
         <w:pStyle w:val="Ttulo3"/>
       </w:pPr>
       <w:bookmarkStart w:id="64" w:name="_Toc56280407"/>
-      <w:r>
-        <w:t>UARGFLOW</w:t>
+      <w:proofErr w:type="spellStart"/>
+      <w:r>
+        <w:t>UARGF</w:t>
       </w:r>
       <w:bookmarkEnd w:id="64"/>
+      <w:r>
+        <w:t>low</w:t>
+      </w:r>
+      <w:proofErr w:type="spellEnd"/>
     </w:p>
     <w:p>
       <w:pPr>
@@ -15005,7 +15476,7 @@
       <w:r>
         <w:t>. Incluye soporte para la </w:t>
       </w:r>
-      <w:hyperlink r:id="rId37" w:tooltip="Depuración de programas" w:history="1">
+      <w:hyperlink r:id="rId40" w:tooltip="Depuración de programas" w:history="1">
         <w:r>
           <w:t>depuración</w:t>
         </w:r>
@@ -15019,7 +15490,7 @@
       <w:r>
         <w:t>aunque la descarga oficial está bajo </w:t>
       </w:r>
-      <w:hyperlink r:id="rId38" w:tooltip="Software privativo" w:history="1">
+      <w:hyperlink r:id="rId41" w:tooltip="Software privativo" w:history="1">
         <w:r>
           <w:t>software privativo</w:t>
         </w:r>
@@ -15027,7 +15498,7 @@
       <w:r>
         <w:t> e incluye características personalizadas por </w:t>
       </w:r>
-      <w:hyperlink r:id="rId39" w:tooltip="Microsoft" w:history="1">
+      <w:hyperlink r:id="rId42" w:tooltip="Microsoft" w:history="1">
         <w:r>
           <w:t>Microsoft</w:t>
         </w:r>
@@ -15104,7 +15575,7 @@
         </w:rPr>
         <w:t>s una </w:t>
       </w:r>
-      <w:hyperlink r:id="rId40" w:tooltip="Aplicaciones de mensajería" w:history="1">
+      <w:hyperlink r:id="rId43" w:tooltip="Aplicaciones de mensajería" w:history="1">
         <w:r>
           <w:rPr>
             <w:rStyle w:val="Hipervnculo"/>
@@ -15130,7 +15601,7 @@
         </w:rPr>
         <w:t> para </w:t>
       </w:r>
-      <w:hyperlink r:id="rId41" w:tooltip="Teléfono inteligente" w:history="1">
+      <w:hyperlink r:id="rId44" w:tooltip="Teléfono inteligente" w:history="1">
         <w:r>
           <w:rPr>
             <w:rStyle w:val="Hipervnculo"/>
@@ -15156,7 +15627,7 @@
         </w:rPr>
         <w:t>, en la que se envían y reciben mensajes mediante </w:t>
       </w:r>
-      <w:hyperlink r:id="rId42" w:tooltip="Internet" w:history="1">
+      <w:hyperlink r:id="rId45" w:tooltip="Internet" w:history="1">
         <w:r>
           <w:rPr>
             <w:rStyle w:val="Hipervnculo"/>
@@ -15295,7 +15766,7 @@
         </w:rPr>
         <w:t>El programa se distribuye con la licencia </w:t>
       </w:r>
-      <w:hyperlink r:id="rId43" w:tooltip="GNU" w:history="1">
+      <w:hyperlink r:id="rId46" w:tooltip="GNU" w:history="1">
         <w:r>
           <w:rPr>
             <w:rFonts w:cstheme="minorHAnsi"/>
@@ -15309,7 +15780,7 @@
         </w:rPr>
         <w:t> y actúa como un servidor web libre, fácil de usar y capaz de interpretar páginas dinámicas. A esta fecha, XAMPP está disponible para </w:t>
       </w:r>
-      <w:hyperlink r:id="rId44" w:tooltip="Microsoft Windows" w:history="1">
+      <w:hyperlink r:id="rId47" w:tooltip="Microsoft Windows" w:history="1">
         <w:r>
           <w:rPr>
             <w:rFonts w:cstheme="minorHAnsi"/>
@@ -15323,7 +15794,7 @@
         </w:rPr>
         <w:t>, </w:t>
       </w:r>
-      <w:hyperlink r:id="rId45" w:tooltip="GNU/Linux" w:history="1">
+      <w:hyperlink r:id="rId48" w:tooltip="GNU/Linux" w:history="1">
         <w:r>
           <w:rPr>
             <w:rFonts w:cstheme="minorHAnsi"/>
@@ -15337,7 +15808,7 @@
         </w:rPr>
         <w:t>, </w:t>
       </w:r>
-      <w:hyperlink r:id="rId46" w:tooltip="Solaris (sistema operativo)" w:history="1">
+      <w:hyperlink r:id="rId49" w:tooltip="Solaris (sistema operativo)" w:history="1">
         <w:r>
           <w:rPr>
             <w:rFonts w:cstheme="minorHAnsi"/>
@@ -15351,7 +15822,7 @@
         </w:rPr>
         <w:t> y </w:t>
       </w:r>
-      <w:hyperlink r:id="rId47" w:tooltip="Mac OS X" w:history="1">
+      <w:hyperlink r:id="rId50" w:tooltip="Mac OS X" w:history="1">
         <w:r>
           <w:rPr>
             <w:rFonts w:cstheme="minorHAnsi"/>
@@ -16019,7 +16490,7 @@
         <w:jc w:val="both"/>
         <w:outlineLvl w:val="9"/>
       </w:pPr>
-      <w:hyperlink r:id="rId48" w:anchor=":~:text=de%20sus%20implicaciones.-,Estructura%20organizacional%20en%20proyectos,el%20desarrollo%20de%20tus%20proyectos." w:history="1">
+      <w:hyperlink r:id="rId51" w:anchor=":~:text=de%20sus%20implicaciones.-,Estructura%20organizacional%20en%20proyectos,el%20desarrollo%20de%20tus%20proyectos." w:history="1">
         <w:r>
           <w:rPr>
             <w:rStyle w:val="Hipervnculo"/>
@@ -16062,8 +16533,8 @@
       </w:r>
     </w:p>
     <w:sectPr>
-      <w:headerReference w:type="default" r:id="rId49"/>
-      <w:footerReference w:type="default" r:id="rId50"/>
+      <w:headerReference w:type="default" r:id="rId52"/>
+      <w:footerReference w:type="default" r:id="rId53"/>
       <w:pgSz w:w="11906" w:h="16838"/>
       <w:pgMar w:top="1535" w:right="1701" w:bottom="1417" w:left="1701" w:header="567" w:footer="572" w:gutter="0"/>
       <w:cols w:space="708"/>
@@ -16193,7 +16664,7 @@
             <w:rFonts w:asciiTheme="majorHAnsi" w:hAnsiTheme="majorHAnsi" w:cstheme="majorHAnsi"/>
             <w:noProof/>
           </w:rPr>
-          <w:t>28</w:t>
+          <w:t>33</w:t>
         </w:r>
         <w:r>
           <w:rPr>
@@ -16230,7 +16701,7 @@
             <w:rFonts w:asciiTheme="majorHAnsi" w:hAnsiTheme="majorHAnsi" w:cstheme="majorHAnsi"/>
             <w:noProof/>
           </w:rPr>
-          <w:t>41</w:t>
+          <w:t>44</w:t>
         </w:r>
         <w:r>
           <w:rPr>
@@ -28057,601 +28528,6 @@
 </w:styles>
 </file>
 
-<file path=word/glossary/document.xml><?xml version="1.0" encoding="utf-8"?>
-<w:glossaryDocument xmlns:wpc="http://schemas.microsoft.com/office/word/2010/wordprocessingCanvas" xmlns:mc="http://schemas.openxmlformats.org/markup-compatibility/2006" xmlns:o="urn:schemas-microsoft-com:office:office" xmlns:r="http://schemas.openxmlformats.org/officeDocument/2006/relationships" xmlns:m="http://schemas.openxmlformats.org/officeDocument/2006/math" xmlns:v="urn:schemas-microsoft-com:vml" xmlns:wp14="http://schemas.microsoft.com/office/word/2010/wordprocessingDrawing" xmlns:wp="http://schemas.openxmlformats.org/drawingml/2006/wordprocessingDrawing" xmlns:w10="urn:schemas-microsoft-com:office:word" xmlns:w="http://schemas.openxmlformats.org/wordprocessingml/2006/main" xmlns:w14="http://schemas.microsoft.com/office/word/2010/wordml" xmlns:w15="http://schemas.microsoft.com/office/word/2012/wordml" xmlns:wpg="http://schemas.microsoft.com/office/word/2010/wordprocessingGroup" xmlns:wpi="http://schemas.microsoft.com/office/word/2010/wordprocessingInk" xmlns:wne="http://schemas.microsoft.com/office/word/2006/wordml" xmlns:wps="http://schemas.microsoft.com/office/word/2010/wordprocessingShape" mc:Ignorable="w14 w15 wp14"/>
-</file>
-
-<file path=word/glossary/fontTable.xml><?xml version="1.0" encoding="utf-8"?>
-<w:fonts xmlns:mc="http://schemas.openxmlformats.org/markup-compatibility/2006" xmlns:r="http://schemas.openxmlformats.org/officeDocument/2006/relationships" xmlns:w="http://schemas.openxmlformats.org/wordprocessingml/2006/main" xmlns:w14="http://schemas.microsoft.com/office/word/2010/wordml" xmlns:w15="http://schemas.microsoft.com/office/word/2012/wordml" mc:Ignorable="w14 w15">
-  <w:font w:name="Wingdings">
-    <w:panose1 w:val="05000000000000000000"/>
-    <w:charset w:val="02"/>
-    <w:family w:val="auto"/>
-    <w:pitch w:val="variable"/>
-    <w:sig w:usb0="00000000" w:usb1="10000000" w:usb2="00000000" w:usb3="00000000" w:csb0="80000000" w:csb1="00000000"/>
-  </w:font>
-  <w:font w:name="Times New Roman">
-    <w:panose1 w:val="02020603050405020304"/>
-    <w:charset w:val="00"/>
-    <w:family w:val="roman"/>
-    <w:pitch w:val="variable"/>
-    <w:sig w:usb0="E0002EFF" w:usb1="C000785B" w:usb2="00000009" w:usb3="00000000" w:csb0="000001FF" w:csb1="00000000"/>
-  </w:font>
-  <w:font w:name="Courier New">
-    <w:panose1 w:val="02070309020205020404"/>
-    <w:charset w:val="00"/>
-    <w:family w:val="modern"/>
-    <w:pitch w:val="fixed"/>
-    <w:sig w:usb0="E0002EFF" w:usb1="C0007843" w:usb2="00000009" w:usb3="00000000" w:csb0="000001FF" w:csb1="00000000"/>
-  </w:font>
-  <w:font w:name="Symbol">
-    <w:panose1 w:val="05050102010706020507"/>
-    <w:charset w:val="02"/>
-    <w:family w:val="roman"/>
-    <w:pitch w:val="variable"/>
-    <w:sig w:usb0="00000000" w:usb1="10000000" w:usb2="00000000" w:usb3="00000000" w:csb0="80000000" w:csb1="00000000"/>
-  </w:font>
-  <w:font w:name="Arial">
-    <w:panose1 w:val="020B0604020202020204"/>
-    <w:charset w:val="00"/>
-    <w:family w:val="swiss"/>
-    <w:pitch w:val="variable"/>
-    <w:sig w:usb0="E0002EFF" w:usb1="C000785B" w:usb2="00000009" w:usb3="00000000" w:csb0="000001FF" w:csb1="00000000"/>
-  </w:font>
-  <w:font w:name="Calibri">
-    <w:panose1 w:val="020F0502020204030204"/>
-    <w:charset w:val="00"/>
-    <w:family w:val="swiss"/>
-    <w:pitch w:val="variable"/>
-    <w:sig w:usb0="E4002EFF" w:usb1="C000247B" w:usb2="00000009" w:usb3="00000000" w:csb0="000001FF" w:csb1="00000000"/>
-  </w:font>
-  <w:font w:name="Cambria">
-    <w:panose1 w:val="02040503050406030204"/>
-    <w:charset w:val="00"/>
-    <w:family w:val="roman"/>
-    <w:pitch w:val="variable"/>
-    <w:sig w:usb0="E00006FF" w:usb1="420024FF" w:usb2="02000000" w:usb3="00000000" w:csb0="0000019F" w:csb1="00000000"/>
-  </w:font>
-  <w:font w:name="DejaVu Sans">
-    <w:altName w:val="Times New Roman"/>
-    <w:charset w:val="00"/>
-    <w:family w:val="swiss"/>
-    <w:pitch w:val="variable"/>
-    <w:sig w:usb0="00000000" w:usb1="D200FDFF" w:usb2="0A042029" w:usb3="00000000" w:csb0="800001FF" w:csb1="00000000"/>
-  </w:font>
-  <w:font w:name="Tahoma">
-    <w:panose1 w:val="020B0604030504040204"/>
-    <w:charset w:val="00"/>
-    <w:family w:val="swiss"/>
-    <w:pitch w:val="variable"/>
-    <w:sig w:usb0="E1002EFF" w:usb1="C000605B" w:usb2="00000029" w:usb3="00000000" w:csb0="000101FF" w:csb1="00000000"/>
-  </w:font>
-  <w:font w:name="Nimbus Roman No9 L">
-    <w:altName w:val="Times New Roman"/>
-    <w:charset w:val="00"/>
-    <w:family w:val="roman"/>
-    <w:pitch w:val="variable"/>
-  </w:font>
-  <w:font w:name="Verdana">
-    <w:panose1 w:val="020B0604030504040204"/>
-    <w:charset w:val="00"/>
-    <w:family w:val="swiss"/>
-    <w:pitch w:val="variable"/>
-    <w:sig w:usb0="A00006FF" w:usb1="4000205B" w:usb2="00000010" w:usb3="00000000" w:csb0="0000019F" w:csb1="00000000"/>
-  </w:font>
-  <w:font w:name="Raleway">
-    <w:altName w:val="Times New Roman"/>
-    <w:panose1 w:val="020B0003030101060003"/>
-    <w:charset w:val="00"/>
-    <w:family w:val="swiss"/>
-    <w:pitch w:val="variable"/>
-    <w:sig w:usb0="A00000BF" w:usb1="5000005B" w:usb2="00000000" w:usb3="00000000" w:csb0="00000093" w:csb1="00000000"/>
-  </w:font>
-  <w:font w:name="Calibri Light">
-    <w:panose1 w:val="020F0302020204030204"/>
-    <w:charset w:val="00"/>
-    <w:family w:val="swiss"/>
-    <w:pitch w:val="variable"/>
-    <w:sig w:usb0="E4002EFF" w:usb1="C000247B" w:usb2="00000009" w:usb3="00000000" w:csb0="000001FF" w:csb1="00000000"/>
-  </w:font>
-</w:fonts>
-</file>
-
-<file path=word/glossary/settings.xml><?xml version="1.0" encoding="utf-8"?>
-<w:settings xmlns:mc="http://schemas.openxmlformats.org/markup-compatibility/2006" xmlns:o="urn:schemas-microsoft-com:office:office" xmlns:r="http://schemas.openxmlformats.org/officeDocument/2006/relationships" xmlns:m="http://schemas.openxmlformats.org/officeDocument/2006/math" xmlns:v="urn:schemas-microsoft-com:vml" xmlns:w10="urn:schemas-microsoft-com:office:word" xmlns:w="http://schemas.openxmlformats.org/wordprocessingml/2006/main" xmlns:w14="http://schemas.microsoft.com/office/word/2010/wordml" xmlns:w15="http://schemas.microsoft.com/office/word/2012/wordml" xmlns:sl="http://schemas.openxmlformats.org/schemaLibrary/2006/main" mc:Ignorable="w14 w15">
-  <w:view w:val="normal"/>
-  <w:defaultTabStop w:val="708"/>
-  <w:hyphenationZone w:val="425"/>
-  <w:characterSpacingControl w:val="doNotCompress"/>
-  <w:compat>
-    <w:useFELayout/>
-    <w:compatSetting w:name="compatibilityMode" w:uri="http://schemas.microsoft.com/office/word" w:val="15"/>
-    <w:compatSetting w:name="overrideTableStyleFontSizeAndJustification" w:uri="http://schemas.microsoft.com/office/word" w:val="1"/>
-    <w:compatSetting w:name="enableOpenTypeFeatures" w:uri="http://schemas.microsoft.com/office/word" w:val="1"/>
-    <w:compatSetting w:name="doNotFlipMirrorIndents" w:uri="http://schemas.microsoft.com/office/word" w:val="1"/>
-    <w:compatSetting w:name="differentiateMultirowTableHeaders" w:uri="http://schemas.microsoft.com/office/word" w:val="1"/>
-  </w:compat>
-  <w:rsids>
-    <w:rsidRoot w:val="0001733C"/>
-    <w:rsid w:val="0001733C"/>
-    <w:rsid w:val="00CB6A06"/>
-  </w:rsids>
-  <m:mathPr>
-    <m:mathFont m:val="Cambria Math"/>
-    <m:brkBin m:val="before"/>
-    <m:brkBinSub m:val="--"/>
-    <m:smallFrac m:val="0"/>
-    <m:dispDef/>
-    <m:lMargin m:val="0"/>
-    <m:rMargin m:val="0"/>
-    <m:defJc m:val="centerGroup"/>
-    <m:wrapIndent m:val="1440"/>
-    <m:intLim m:val="subSup"/>
-    <m:naryLim m:val="undOvr"/>
-  </m:mathPr>
-  <w:themeFontLang w:val="es-AR"/>
-  <w:clrSchemeMapping w:bg1="light1" w:t1="dark1" w:bg2="light2" w:t2="dark2" w:accent1="accent1" w:accent2="accent2" w:accent3="accent3" w:accent4="accent4" w:accent5="accent5" w:accent6="accent6" w:hyperlink="hyperlink" w:followedHyperlink="followedHyperlink"/>
-  <w:decimalSymbol w:val=","/>
-  <w:listSeparator w:val=","/>
-  <w15:chartTrackingRefBased/>
-</w:settings>
-</file>
-
-<file path=word/glossary/styles.xml><?xml version="1.0" encoding="utf-8"?>
-<w:styles xmlns:mc="http://schemas.openxmlformats.org/markup-compatibility/2006" xmlns:r="http://schemas.openxmlformats.org/officeDocument/2006/relationships" xmlns:w="http://schemas.openxmlformats.org/wordprocessingml/2006/main" xmlns:w14="http://schemas.microsoft.com/office/word/2010/wordml" xmlns:w15="http://schemas.microsoft.com/office/word/2012/wordml" mc:Ignorable="w14 w15">
-  <w:docDefaults>
-    <w:rPrDefault>
-      <w:rPr>
-        <w:rFonts w:asciiTheme="minorHAnsi" w:eastAsiaTheme="minorEastAsia" w:hAnsiTheme="minorHAnsi" w:cstheme="minorBidi"/>
-        <w:sz w:val="22"/>
-        <w:szCs w:val="22"/>
-        <w:lang w:val="es-AR" w:eastAsia="es-AR" w:bidi="ar-SA"/>
-      </w:rPr>
-    </w:rPrDefault>
-    <w:pPrDefault>
-      <w:pPr>
-        <w:spacing w:after="160" w:line="259" w:lineRule="auto"/>
-      </w:pPr>
-    </w:pPrDefault>
-  </w:docDefaults>
-  <w:latentStyles w:defLockedState="0" w:defUIPriority="99" w:defSemiHidden="0" w:defUnhideWhenUsed="0" w:defQFormat="0" w:count="371">
-    <w:lsdException w:name="Normal" w:uiPriority="0" w:qFormat="1"/>
-    <w:lsdException w:name="heading 1" w:uiPriority="9" w:qFormat="1"/>
-    <w:lsdException w:name="heading 2" w:semiHidden="1" w:uiPriority="9" w:unhideWhenUsed="1" w:qFormat="1"/>
-    <w:lsdException w:name="heading 3" w:semiHidden="1" w:uiPriority="9" w:unhideWhenUsed="1" w:qFormat="1"/>
-    <w:lsdException w:name="heading 4" w:semiHidden="1" w:uiPriority="9" w:unhideWhenUsed="1" w:qFormat="1"/>
-    <w:lsdException w:name="heading 5" w:semiHidden="1" w:uiPriority="9" w:unhideWhenUsed="1" w:qFormat="1"/>
-    <w:lsdException w:name="heading 6" w:semiHidden="1" w:uiPriority="9" w:unhideWhenUsed="1" w:qFormat="1"/>
-    <w:lsdException w:name="heading 7" w:semiHidden="1" w:uiPriority="9" w:unhideWhenUsed="1" w:qFormat="1"/>
-    <w:lsdException w:name="heading 8" w:semiHidden="1" w:uiPriority="9" w:unhideWhenUsed="1" w:qFormat="1"/>
-    <w:lsdException w:name="heading 9" w:semiHidden="1" w:uiPriority="9" w:unhideWhenUsed="1" w:qFormat="1"/>
-    <w:lsdException w:name="index 1" w:semiHidden="1" w:unhideWhenUsed="1"/>
-    <w:lsdException w:name="index 2" w:semiHidden="1" w:unhideWhenUsed="1"/>
-    <w:lsdException w:name="index 3" w:semiHidden="1" w:unhideWhenUsed="1"/>
-    <w:lsdException w:name="index 4" w:semiHidden="1" w:unhideWhenUsed="1"/>
-    <w:lsdException w:name="index 5" w:semiHidden="1" w:unhideWhenUsed="1"/>
-    <w:lsdException w:name="index 6" w:semiHidden="1" w:unhideWhenUsed="1"/>
-    <w:lsdException w:name="index 7" w:semiHidden="1" w:unhideWhenUsed="1"/>
-    <w:lsdException w:name="index 8" w:semiHidden="1" w:unhideWhenUsed="1"/>
-    <w:lsdException w:name="index 9" w:semiHidden="1" w:unhideWhenUsed="1"/>
-    <w:lsdException w:name="toc 1" w:semiHidden="1" w:uiPriority="39" w:unhideWhenUsed="1"/>
-    <w:lsdException w:name="toc 2" w:semiHidden="1" w:uiPriority="39" w:unhideWhenUsed="1"/>
-    <w:lsdException w:name="toc 3" w:semiHidden="1" w:uiPriority="39" w:unhideWhenUsed="1"/>
-    <w:lsdException w:name="toc 4" w:semiHidden="1" w:uiPriority="39" w:unhideWhenUsed="1"/>
-    <w:lsdException w:name="toc 5" w:semiHidden="1" w:uiPriority="39" w:unhideWhenUsed="1"/>
-    <w:lsdException w:name="toc 6" w:semiHidden="1" w:uiPriority="39" w:unhideWhenUsed="1"/>
-    <w:lsdException w:name="toc 7" w:semiHidden="1" w:uiPriority="39" w:unhideWhenUsed="1"/>
-    <w:lsdException w:name="toc 8" w:semiHidden="1" w:uiPriority="39" w:unhideWhenUsed="1"/>
-    <w:lsdException w:name="toc 9" w:semiHidden="1" w:uiPriority="39" w:unhideWhenUsed="1"/>
-    <w:lsdException w:name="Normal Indent" w:semiHidden="1" w:unhideWhenUsed="1"/>
-    <w:lsdException w:name="footnote text" w:semiHidden="1" w:unhideWhenUsed="1"/>
-    <w:lsdException w:name="annotation text" w:semiHidden="1" w:unhideWhenUsed="1"/>
-    <w:lsdException w:name="header" w:semiHidden="1" w:unhideWhenUsed="1"/>
-    <w:lsdException w:name="footer" w:semiHidden="1" w:unhideWhenUsed="1"/>
-    <w:lsdException w:name="index heading" w:semiHidden="1" w:unhideWhenUsed="1"/>
-    <w:lsdException w:name="caption" w:semiHidden="1" w:uiPriority="35" w:unhideWhenUsed="1" w:qFormat="1"/>
-    <w:lsdException w:name="table of figures" w:semiHidden="1" w:unhideWhenUsed="1"/>
-    <w:lsdException w:name="envelope address" w:semiHidden="1" w:unhideWhenUsed="1"/>
-    <w:lsdException w:name="envelope return" w:semiHidden="1" w:unhideWhenUsed="1"/>
-    <w:lsdException w:name="footnote reference" w:semiHidden="1" w:unhideWhenUsed="1"/>
-    <w:lsdException w:name="annotation reference" w:semiHidden="1" w:unhideWhenUsed="1"/>
-    <w:lsdException w:name="line number" w:semiHidden="1" w:unhideWhenUsed="1"/>
-    <w:lsdException w:name="page number" w:semiHidden="1" w:unhideWhenUsed="1"/>
-    <w:lsdException w:name="endnote reference" w:semiHidden="1" w:unhideWhenUsed="1"/>
-    <w:lsdException w:name="endnote text" w:semiHidden="1" w:unhideWhenUsed="1"/>
-    <w:lsdException w:name="table of authorities" w:semiHidden="1" w:unhideWhenUsed="1"/>
-    <w:lsdException w:name="macro" w:semiHidden="1" w:unhideWhenUsed="1"/>
-    <w:lsdException w:name="toa heading" w:semiHidden="1" w:unhideWhenUsed="1"/>
-    <w:lsdException w:name="List" w:semiHidden="1" w:unhideWhenUsed="1"/>
-    <w:lsdException w:name="List Bullet" w:semiHidden="1" w:unhideWhenUsed="1"/>
-    <w:lsdException w:name="List Number" w:semiHidden="1" w:unhideWhenUsed="1"/>
-    <w:lsdException w:name="List 2" w:semiHidden="1" w:unhideWhenUsed="1"/>
-    <w:lsdException w:name="List 3" w:semiHidden="1" w:unhideWhenUsed="1"/>
-    <w:lsdException w:name="List 4" w:semiHidden="1" w:unhideWhenUsed="1"/>
-    <w:lsdException w:name="List 5" w:semiHidden="1" w:unhideWhenUsed="1"/>
-    <w:lsdException w:name="List Bullet 2" w:semiHidden="1" w:unhideWhenUsed="1"/>
-    <w:lsdException w:name="List Bullet 3" w:semiHidden="1" w:unhideWhenUsed="1"/>
-    <w:lsdException w:name="List Bullet 4" w:semiHidden="1" w:unhideWhenUsed="1"/>
-    <w:lsdException w:name="List Bullet 5" w:semiHidden="1" w:unhideWhenUsed="1"/>
-    <w:lsdException w:name="List Number 2" w:semiHidden="1" w:unhideWhenUsed="1"/>
-    <w:lsdException w:name="List Number 3" w:semiHidden="1" w:unhideWhenUsed="1"/>
-    <w:lsdException w:name="List Number 4" w:semiHidden="1" w:unhideWhenUsed="1"/>
-    <w:lsdException w:name="List Number 5" w:semiHidden="1" w:unhideWhenUsed="1"/>
-    <w:lsdException w:name="Title" w:uiPriority="10" w:qFormat="1"/>
-    <w:lsdException w:name="Closing" w:semiHidden="1" w:unhideWhenUsed="1"/>
-    <w:lsdException w:name="Signature" w:semiHidden="1" w:unhideWhenUsed="1"/>
-    <w:lsdException w:name="Default Paragraph Font" w:semiHidden="1" w:uiPriority="1" w:unhideWhenUsed="1"/>
-    <w:lsdException w:name="Body Text" w:semiHidden="1" w:unhideWhenUsed="1"/>
-    <w:lsdException w:name="Body Text Indent" w:semiHidden="1" w:unhideWhenUsed="1"/>
-    <w:lsdException w:name="List Continue" w:semiHidden="1" w:unhideWhenUsed="1"/>
-    <w:lsdException w:name="List Continue 2" w:semiHidden="1" w:unhideWhenUsed="1"/>
-    <w:lsdException w:name="List Continue 3" w:semiHidden="1" w:unhideWhenUsed="1"/>
-    <w:lsdException w:name="List Continue 4" w:semiHidden="1" w:unhideWhenUsed="1"/>
-    <w:lsdException w:name="List Continue 5" w:semiHidden="1" w:unhideWhenUsed="1"/>
-    <w:lsdException w:name="Message Header" w:semiHidden="1" w:unhideWhenUsed="1"/>
-    <w:lsdException w:name="Subtitle" w:uiPriority="11" w:qFormat="1"/>
-    <w:lsdException w:name="Salutation" w:semiHidden="1" w:unhideWhenUsed="1"/>
-    <w:lsdException w:name="Date" w:semiHidden="1" w:unhideWhenUsed="1"/>
-    <w:lsdException w:name="Body Text First Indent" w:semiHidden="1" w:unhideWhenUsed="1"/>
-    <w:lsdException w:name="Body Text First Indent 2" w:semiHidden="1" w:unhideWhenUsed="1"/>
-    <w:lsdException w:name="Note Heading" w:semiHidden="1" w:unhideWhenUsed="1"/>
-    <w:lsdException w:name="Body Text 2" w:semiHidden="1" w:unhideWhenUsed="1"/>
-    <w:lsdException w:name="Body Text 3" w:semiHidden="1" w:unhideWhenUsed="1"/>
-    <w:lsdException w:name="Body Text Indent 2" w:semiHidden="1" w:unhideWhenUsed="1"/>
-    <w:lsdException w:name="Body Text Indent 3" w:semiHidden="1" w:unhideWhenUsed="1"/>
-    <w:lsdException w:name="Block Text" w:semiHidden="1" w:unhideWhenUsed="1"/>
-    <w:lsdException w:name="Hyperlink" w:semiHidden="1" w:unhideWhenUsed="1"/>
-    <w:lsdException w:name="FollowedHyperlink" w:semiHidden="1" w:unhideWhenUsed="1"/>
-    <w:lsdException w:name="Strong" w:uiPriority="22" w:qFormat="1"/>
-    <w:lsdException w:name="Emphasis" w:uiPriority="20" w:qFormat="1"/>
-    <w:lsdException w:name="Document Map" w:semiHidden="1" w:unhideWhenUsed="1"/>
-    <w:lsdException w:name="Plain Text" w:semiHidden="1" w:unhideWhenUsed="1"/>
-    <w:lsdException w:name="E-mail Signature" w:semiHidden="1" w:unhideWhenUsed="1"/>
-    <w:lsdException w:name="HTML Top of Form" w:semiHidden="1" w:unhideWhenUsed="1"/>
-    <w:lsdException w:name="HTML Bottom of Form" w:semiHidden="1" w:unhideWhenUsed="1"/>
-    <w:lsdException w:name="Normal (Web)" w:semiHidden="1" w:unhideWhenUsed="1"/>
-    <w:lsdException w:name="HTML Acronym" w:semiHidden="1" w:unhideWhenUsed="1"/>
-    <w:lsdException w:name="HTML Address" w:semiHidden="1" w:unhideWhenUsed="1"/>
-    <w:lsdException w:name="HTML Cite" w:semiHidden="1" w:unhideWhenUsed="1"/>
-    <w:lsdException w:name="HTML Code" w:semiHidden="1" w:unhideWhenUsed="1"/>
-    <w:lsdException w:name="HTML Definition" w:semiHidden="1" w:unhideWhenUsed="1"/>
-    <w:lsdException w:name="HTML Keyboard" w:semiHidden="1" w:unhideWhenUsed="1"/>
-    <w:lsdException w:name="HTML Preformatted" w:semiHidden="1" w:unhideWhenUsed="1"/>
-    <w:lsdException w:name="HTML Sample" w:semiHidden="1" w:unhideWhenUsed="1"/>
-    <w:lsdException w:name="HTML Typewriter" w:semiHidden="1" w:unhideWhenUsed="1"/>
-    <w:lsdException w:name="HTML Variable" w:semiHidden="1" w:unhideWhenUsed="1"/>
-    <w:lsdException w:name="Normal Table" w:semiHidden="1" w:unhideWhenUsed="1"/>
-    <w:lsdException w:name="annotation subject" w:semiHidden="1" w:unhideWhenUsed="1"/>
-    <w:lsdException w:name="No List" w:semiHidden="1" w:unhideWhenUsed="1"/>
-    <w:lsdException w:name="Outline List 1" w:semiHidden="1" w:unhideWhenUsed="1"/>
-    <w:lsdException w:name="Outline List 2" w:semiHidden="1" w:unhideWhenUsed="1"/>
-    <w:lsdException w:name="Outline List 3" w:semiHidden="1" w:unhideWhenUsed="1"/>
-    <w:lsdException w:name="Table Simple 1" w:semiHidden="1" w:unhideWhenUsed="1"/>
-    <w:lsdException w:name="Table Simple 2" w:semiHidden="1" w:unhideWhenUsed="1"/>
-    <w:lsdException w:name="Table Simple 3" w:semiHidden="1" w:unhideWhenUsed="1"/>
-    <w:lsdException w:name="Table Classic 1" w:semiHidden="1" w:unhideWhenUsed="1"/>
-    <w:lsdException w:name="Table Classic 2" w:semiHidden="1" w:unhideWhenUsed="1"/>
-    <w:lsdException w:name="Table Classic 3" w:semiHidden="1" w:unhideWhenUsed="1"/>
-    <w:lsdException w:name="Table Classic 4" w:semiHidden="1" w:unhideWhenUsed="1"/>
-    <w:lsdException w:name="Table Colorful 1" w:semiHidden="1" w:unhideWhenUsed="1"/>
-    <w:lsdException w:name="Table Colorful 2" w:semiHidden="1" w:unhideWhenUsed="1"/>
-    <w:lsdException w:name="Table Colorful 3" w:semiHidden="1" w:unhideWhenUsed="1"/>
-    <w:lsdException w:name="Table Columns 1" w:semiHidden="1" w:unhideWhenUsed="1"/>
-    <w:lsdException w:name="Table Columns 2" w:semiHidden="1" w:unhideWhenUsed="1"/>
-    <w:lsdException w:name="Table Columns 3" w:semiHidden="1" w:unhideWhenUsed="1"/>
-    <w:lsdException w:name="Table Columns 4" w:semiHidden="1" w:unhideWhenUsed="1"/>
-    <w:lsdException w:name="Table Columns 5" w:semiHidden="1" w:unhideWhenUsed="1"/>
-    <w:lsdException w:name="Table Grid 1" w:semiHidden="1" w:unhideWhenUsed="1"/>
-    <w:lsdException w:name="Table Grid 2" w:semiHidden="1" w:unhideWhenUsed="1"/>
-    <w:lsdException w:name="Table Grid 3" w:semiHidden="1" w:unhideWhenUsed="1"/>
-    <w:lsdException w:name="Table Grid 4" w:semiHidden="1" w:unhideWhenUsed="1"/>
-    <w:lsdException w:name="Table Grid 5" w:semiHidden="1" w:unhideWhenUsed="1"/>
-    <w:lsdException w:name="Table Grid 6" w:semiHidden="1" w:unhideWhenUsed="1"/>
-    <w:lsdException w:name="Table Grid 7" w:semiHidden="1" w:unhideWhenUsed="1"/>
-    <w:lsdException w:name="Table Grid 8" w:semiHidden="1" w:unhideWhenUsed="1"/>
-    <w:lsdException w:name="Table List 1" w:semiHidden="1" w:unhideWhenUsed="1"/>
-    <w:lsdException w:name="Table List 2" w:semiHidden="1" w:unhideWhenUsed="1"/>
-    <w:lsdException w:name="Table List 3" w:semiHidden="1" w:unhideWhenUsed="1"/>
-    <w:lsdException w:name="Table List 4" w:semiHidden="1" w:unhideWhenUsed="1"/>
-    <w:lsdException w:name="Table List 5" w:semiHidden="1" w:unhideWhenUsed="1"/>
-    <w:lsdException w:name="Table List 6" w:semiHidden="1" w:unhideWhenUsed="1"/>
-    <w:lsdException w:name="Table List 7" w:semiHidden="1" w:unhideWhenUsed="1"/>
-    <w:lsdException w:name="Table List 8" w:semiHidden="1" w:unhideWhenUsed="1"/>
-    <w:lsdException w:name="Table 3D effects 1" w:semiHidden="1" w:unhideWhenUsed="1"/>
-    <w:lsdException w:name="Table 3D effects 2" w:semiHidden="1" w:unhideWhenUsed="1"/>
-    <w:lsdException w:name="Table 3D effects 3" w:semiHidden="1" w:unhideWhenUsed="1"/>
-    <w:lsdException w:name="Table Contemporary" w:semiHidden="1" w:unhideWhenUsed="1"/>
-    <w:lsdException w:name="Table Elegant" w:semiHidden="1" w:unhideWhenUsed="1"/>
-    <w:lsdException w:name="Table Professional" w:semiHidden="1" w:unhideWhenUsed="1"/>
-    <w:lsdException w:name="Table Subtle 1" w:semiHidden="1" w:unhideWhenUsed="1"/>
-    <w:lsdException w:name="Table Subtle 2" w:semiHidden="1" w:unhideWhenUsed="1"/>
-    <w:lsdException w:name="Table Web 1" w:semiHidden="1" w:unhideWhenUsed="1"/>
-    <w:lsdException w:name="Table Web 2" w:semiHidden="1" w:unhideWhenUsed="1"/>
-    <w:lsdException w:name="Table Web 3" w:semiHidden="1" w:unhideWhenUsed="1"/>
-    <w:lsdException w:name="Balloon Text" w:semiHidden="1" w:unhideWhenUsed="1"/>
-    <w:lsdException w:name="Table Grid" w:uiPriority="39"/>
-    <w:lsdException w:name="Table Theme" w:semiHidden="1" w:unhideWhenUsed="1"/>
-    <w:lsdException w:name="Placeholder Text" w:semiHidden="1"/>
-    <w:lsdException w:name="No Spacing" w:uiPriority="1" w:qFormat="1"/>
-    <w:lsdException w:name="Light Shading" w:uiPriority="60"/>
-    <w:lsdException w:name="Light List" w:uiPriority="61"/>
-    <w:lsdException w:name="Light Grid" w:uiPriority="62"/>
-    <w:lsdException w:name="Medium Shading 1" w:uiPriority="63"/>
-    <w:lsdException w:name="Medium Shading 2" w:uiPriority="64"/>
-    <w:lsdException w:name="Medium List 1" w:uiPriority="65"/>
-    <w:lsdException w:name="Medium List 2" w:uiPriority="66"/>
-    <w:lsdException w:name="Medium Grid 1" w:uiPriority="67"/>
-    <w:lsdException w:name="Medium Grid 2" w:uiPriority="68"/>
-    <w:lsdException w:name="Medium Grid 3" w:uiPriority="69"/>
-    <w:lsdException w:name="Dark List" w:uiPriority="70"/>
-    <w:lsdException w:name="Colorful Shading" w:uiPriority="71"/>
-    <w:lsdException w:name="Colorful List" w:uiPriority="72"/>
-    <w:lsdException w:name="Colorful Grid" w:uiPriority="73"/>
-    <w:lsdException w:name="Light Shading Accent 1" w:uiPriority="60"/>
-    <w:lsdException w:name="Light List Accent 1" w:uiPriority="61"/>
-    <w:lsdException w:name="Light Grid Accent 1" w:uiPriority="62"/>
-    <w:lsdException w:name="Medium Shading 1 Accent 1" w:uiPriority="63"/>
-    <w:lsdException w:name="Medium Shading 2 Accent 1" w:uiPriority="64"/>
-    <w:lsdException w:name="Medium List 1 Accent 1" w:uiPriority="65"/>
-    <w:lsdException w:name="Revision" w:semiHidden="1"/>
-    <w:lsdException w:name="List Paragraph" w:uiPriority="34" w:qFormat="1"/>
-    <w:lsdException w:name="Quote" w:uiPriority="29" w:qFormat="1"/>
-    <w:lsdException w:name="Intense Quote" w:uiPriority="30" w:qFormat="1"/>
-    <w:lsdException w:name="Medium List 2 Accent 1" w:uiPriority="66"/>
-    <w:lsdException w:name="Medium Grid 1 Accent 1" w:uiPriority="67"/>
-    <w:lsdException w:name="Medium Grid 2 Accent 1" w:uiPriority="68"/>
-    <w:lsdException w:name="Medium Grid 3 Accent 1" w:uiPriority="69"/>
-    <w:lsdException w:name="Dark List Accent 1" w:uiPriority="70"/>
-    <w:lsdException w:name="Colorful Shading Accent 1" w:uiPriority="71"/>
-    <w:lsdException w:name="Colorful List Accent 1" w:uiPriority="72"/>
-    <w:lsdException w:name="Colorful Grid Accent 1" w:uiPriority="73"/>
-    <w:lsdException w:name="Light Shading Accent 2" w:uiPriority="60"/>
-    <w:lsdException w:name="Light List Accent 2" w:uiPriority="61"/>
-    <w:lsdException w:name="Light Grid Accent 2" w:uiPriority="62"/>
-    <w:lsdException w:name="Medium Shading 1 Accent 2" w:uiPriority="63"/>
-    <w:lsdException w:name="Medium Shading 2 Accent 2" w:uiPriority="64"/>
-    <w:lsdException w:name="Medium List 1 Accent 2" w:uiPriority="65"/>
-    <w:lsdException w:name="Medium List 2 Accent 2" w:uiPriority="66"/>
-    <w:lsdException w:name="Medium Grid 1 Accent 2" w:uiPriority="67"/>
-    <w:lsdException w:name="Medium Grid 2 Accent 2" w:uiPriority="68"/>
-    <w:lsdException w:name="Medium Grid 3 Accent 2" w:uiPriority="69"/>
-    <w:lsdException w:name="Dark List Accent 2" w:uiPriority="70"/>
-    <w:lsdException w:name="Colorful Shading Accent 2" w:uiPriority="71"/>
-    <w:lsdException w:name="Colorful List Accent 2" w:uiPriority="72"/>
-    <w:lsdException w:name="Colorful Grid Accent 2" w:uiPriority="73"/>
-    <w:lsdException w:name="Light Shading Accent 3" w:uiPriority="60"/>
-    <w:lsdException w:name="Light List Accent 3" w:uiPriority="61"/>
-    <w:lsdException w:name="Light Grid Accent 3" w:uiPriority="62"/>
-    <w:lsdException w:name="Medium Shading 1 Accent 3" w:uiPriority="63"/>
-    <w:lsdException w:name="Medium Shading 2 Accent 3" w:uiPriority="64"/>
-    <w:lsdException w:name="Medium List 1 Accent 3" w:uiPriority="65"/>
-    <w:lsdException w:name="Medium List 2 Accent 3" w:uiPriority="66"/>
-    <w:lsdException w:name="Medium Grid 1 Accent 3" w:uiPriority="67"/>
-    <w:lsdException w:name="Medium Grid 2 Accent 3" w:uiPriority="68"/>
-    <w:lsdException w:name="Medium Grid 3 Accent 3" w:uiPriority="69"/>
-    <w:lsdException w:name="Dark List Accent 3" w:uiPriority="70"/>
-    <w:lsdException w:name="Colorful Shading Accent 3" w:uiPriority="71"/>
-    <w:lsdException w:name="Colorful List Accent 3" w:uiPriority="72"/>
-    <w:lsdException w:name="Colorful Grid Accent 3" w:uiPriority="73"/>
-    <w:lsdException w:name="Light Shading Accent 4" w:uiPriority="60"/>
-    <w:lsdException w:name="Light List Accent 4" w:uiPriority="61"/>
-    <w:lsdException w:name="Light Grid Accent 4" w:uiPriority="62"/>
-    <w:lsdException w:name="Medium Shading 1 Accent 4" w:uiPriority="63"/>
-    <w:lsdException w:name="Medium Shading 2 Accent 4" w:uiPriority="64"/>
-    <w:lsdException w:name="Medium List 1 Accent 4" w:uiPriority="65"/>
-    <w:lsdException w:name="Medium List 2 Accent 4" w:uiPriority="66"/>
-    <w:lsdException w:name="Medium Grid 1 Accent 4" w:uiPriority="67"/>
-    <w:lsdException w:name="Medium Grid 2 Accent 4" w:uiPriority="68"/>
-    <w:lsdException w:name="Medium Grid 3 Accent 4" w:uiPriority="69"/>
-    <w:lsdException w:name="Dark List Accent 4" w:uiPriority="70"/>
-    <w:lsdException w:name="Colorful Shading Accent 4" w:uiPriority="71"/>
-    <w:lsdException w:name="Colorful List Accent 4" w:uiPriority="72"/>
-    <w:lsdException w:name="Colorful Grid Accent 4" w:uiPriority="73"/>
-    <w:lsdException w:name="Light Shading Accent 5" w:uiPriority="60"/>
-    <w:lsdException w:name="Light List Accent 5" w:uiPriority="61"/>
-    <w:lsdException w:name="Light Grid Accent 5" w:uiPriority="62"/>
-    <w:lsdException w:name="Medium Shading 1 Accent 5" w:uiPriority="63"/>
-    <w:lsdException w:name="Medium Shading 2 Accent 5" w:uiPriority="64"/>
-    <w:lsdException w:name="Medium List 1 Accent 5" w:uiPriority="65"/>
-    <w:lsdException w:name="Medium List 2 Accent 5" w:uiPriority="66"/>
-    <w:lsdException w:name="Medium Grid 1 Accent 5" w:uiPriority="67"/>
-    <w:lsdException w:name="Medium Grid 2 Accent 5" w:uiPriority="68"/>
-    <w:lsdException w:name="Medium Grid 3 Accent 5" w:uiPriority="69"/>
-    <w:lsdException w:name="Dark List Accent 5" w:uiPriority="70"/>
-    <w:lsdException w:name="Colorful Shading Accent 5" w:uiPriority="71"/>
-    <w:lsdException w:name="Colorful List Accent 5" w:uiPriority="72"/>
-    <w:lsdException w:name="Colorful Grid Accent 5" w:uiPriority="73"/>
-    <w:lsdException w:name="Light Shading Accent 6" w:uiPriority="60"/>
-    <w:lsdException w:name="Light List Accent 6" w:uiPriority="61"/>
-    <w:lsdException w:name="Light Grid Accent 6" w:uiPriority="62"/>
-    <w:lsdException w:name="Medium Shading 1 Accent 6" w:uiPriority="63"/>
-    <w:lsdException w:name="Medium Shading 2 Accent 6" w:uiPriority="64"/>
-    <w:lsdException w:name="Medium List 1 Accent 6" w:uiPriority="65"/>
-    <w:lsdException w:name="Medium List 2 Accent 6" w:uiPriority="66"/>
-    <w:lsdException w:name="Medium Grid 1 Accent 6" w:uiPriority="67"/>
-    <w:lsdException w:name="Medium Grid 2 Accent 6" w:uiPriority="68"/>
-    <w:lsdException w:name="Medium Grid 3 Accent 6" w:uiPriority="69"/>
-    <w:lsdException w:name="Dark List Accent 6" w:uiPriority="70"/>
-    <w:lsdException w:name="Colorful Shading Accent 6" w:uiPriority="71"/>
-    <w:lsdException w:name="Colorful List Accent 6" w:uiPriority="72"/>
-    <w:lsdException w:name="Colorful Grid Accent 6" w:uiPriority="73"/>
-    <w:lsdException w:name="Subtle Emphasis" w:uiPriority="19" w:qFormat="1"/>
-    <w:lsdException w:name="Intense Emphasis" w:uiPriority="21" w:qFormat="1"/>
-    <w:lsdException w:name="Subtle Reference" w:uiPriority="31" w:qFormat="1"/>
-    <w:lsdException w:name="Intense Reference" w:uiPriority="32" w:qFormat="1"/>
-    <w:lsdException w:name="Book Title" w:uiPriority="33" w:qFormat="1"/>
-    <w:lsdException w:name="Bibliography" w:semiHidden="1" w:uiPriority="37" w:unhideWhenUsed="1"/>
-    <w:lsdException w:name="TOC Heading" w:semiHidden="1" w:uiPriority="39" w:unhideWhenUsed="1" w:qFormat="1"/>
-    <w:lsdException w:name="Plain Table 1" w:uiPriority="41"/>
-    <w:lsdException w:name="Plain Table 2" w:uiPriority="42"/>
-    <w:lsdException w:name="Plain Table 3" w:uiPriority="43"/>
-    <w:lsdException w:name="Plain Table 4" w:uiPriority="44"/>
-    <w:lsdException w:name="Plain Table 5" w:uiPriority="45"/>
-    <w:lsdException w:name="Grid Table Light" w:uiPriority="40"/>
-    <w:lsdException w:name="Grid Table 1 Light" w:uiPriority="46"/>
-    <w:lsdException w:name="Grid Table 2" w:uiPriority="47"/>
-    <w:lsdException w:name="Grid Table 3" w:uiPriority="48"/>
-    <w:lsdException w:name="Grid Table 4" w:uiPriority="49"/>
-    <w:lsdException w:name="Grid Table 5 Dark" w:uiPriority="50"/>
-    <w:lsdException w:name="Grid Table 6 Colorful" w:uiPriority="51"/>
-    <w:lsdException w:name="Grid Table 7 Colorful" w:uiPriority="52"/>
-    <w:lsdException w:name="Grid Table 1 Light Accent 1" w:uiPriority="46"/>
-    <w:lsdException w:name="Grid Table 2 Accent 1" w:uiPriority="47"/>
-    <w:lsdException w:name="Grid Table 3 Accent 1" w:uiPriority="48"/>
-    <w:lsdException w:name="Grid Table 4 Accent 1" w:uiPriority="49"/>
-    <w:lsdException w:name="Grid Table 5 Dark Accent 1" w:uiPriority="50"/>
-    <w:lsdException w:name="Grid Table 6 Colorful Accent 1" w:uiPriority="51"/>
-    <w:lsdException w:name="Grid Table 7 Colorful Accent 1" w:uiPriority="52"/>
-    <w:lsdException w:name="Grid Table 1 Light Accent 2" w:uiPriority="46"/>
-    <w:lsdException w:name="Grid Table 2 Accent 2" w:uiPriority="47"/>
-    <w:lsdException w:name="Grid Table 3 Accent 2" w:uiPriority="48"/>
-    <w:lsdException w:name="Grid Table 4 Accent 2" w:uiPriority="49"/>
-    <w:lsdException w:name="Grid Table 5 Dark Accent 2" w:uiPriority="50"/>
-    <w:lsdException w:name="Grid Table 6 Colorful Accent 2" w:uiPriority="51"/>
-    <w:lsdException w:name="Grid Table 7 Colorful Accent 2" w:uiPriority="52"/>
-    <w:lsdException w:name="Grid Table 1 Light Accent 3" w:uiPriority="46"/>
-    <w:lsdException w:name="Grid Table 2 Accent 3" w:uiPriority="47"/>
-    <w:lsdException w:name="Grid Table 3 Accent 3" w:uiPriority="48"/>
-    <w:lsdException w:name="Grid Table 4 Accent 3" w:uiPriority="49"/>
-    <w:lsdException w:name="Grid Table 5 Dark Accent 3" w:uiPriority="50"/>
-    <w:lsdException w:name="Grid Table 6 Colorful Accent 3" w:uiPriority="51"/>
-    <w:lsdException w:name="Grid Table 7 Colorful Accent 3" w:uiPriority="52"/>
-    <w:lsdException w:name="Grid Table 1 Light Accent 4" w:uiPriority="46"/>
-    <w:lsdException w:name="Grid Table 2 Accent 4" w:uiPriority="47"/>
-    <w:lsdException w:name="Grid Table 3 Accent 4" w:uiPriority="48"/>
-    <w:lsdException w:name="Grid Table 4 Accent 4" w:uiPriority="49"/>
-    <w:lsdException w:name="Grid Table 5 Dark Accent 4" w:uiPriority="50"/>
-    <w:lsdException w:name="Grid Table 6 Colorful Accent 4" w:uiPriority="51"/>
-    <w:lsdException w:name="Grid Table 7 Colorful Accent 4" w:uiPriority="52"/>
-    <w:lsdException w:name="Grid Table 1 Light Accent 5" w:uiPriority="46"/>
-    <w:lsdException w:name="Grid Table 2 Accent 5" w:uiPriority="47"/>
-    <w:lsdException w:name="Grid Table 3 Accent 5" w:uiPriority="48"/>
-    <w:lsdException w:name="Grid Table 4 Accent 5" w:uiPriority="49"/>
-    <w:lsdException w:name="Grid Table 5 Dark Accent 5" w:uiPriority="50"/>
-    <w:lsdException w:name="Grid Table 6 Colorful Accent 5" w:uiPriority="51"/>
-    <w:lsdException w:name="Grid Table 7 Colorful Accent 5" w:uiPriority="52"/>
-    <w:lsdException w:name="Grid Table 1 Light Accent 6" w:uiPriority="46"/>
-    <w:lsdException w:name="Grid Table 2 Accent 6" w:uiPriority="47"/>
-    <w:lsdException w:name="Grid Table 3 Accent 6" w:uiPriority="48"/>
-    <w:lsdException w:name="Grid Table 4 Accent 6" w:uiPriority="49"/>
-    <w:lsdException w:name="Grid Table 5 Dark Accent 6" w:uiPriority="50"/>
-    <w:lsdException w:name="Grid Table 6 Colorful Accent 6" w:uiPriority="51"/>
-    <w:lsdException w:name="Grid Table 7 Colorful Accent 6" w:uiPriority="52"/>
-    <w:lsdException w:name="List Table 1 Light" w:uiPriority="46"/>
-    <w:lsdException w:name="List Table 2" w:uiPriority="47"/>
-    <w:lsdException w:name="List Table 3" w:uiPriority="48"/>
-    <w:lsdException w:name="List Table 4" w:uiPriority="49"/>
-    <w:lsdException w:name="List Table 5 Dark" w:uiPriority="50"/>
-    <w:lsdException w:name="List Table 6 Colorful" w:uiPriority="51"/>
-    <w:lsdException w:name="List Table 7 Colorful" w:uiPriority="52"/>
-    <w:lsdException w:name="List Table 1 Light Accent 1" w:uiPriority="46"/>
-    <w:lsdException w:name="List Table 2 Accent 1" w:uiPriority="47"/>
-    <w:lsdException w:name="List Table 3 Accent 1" w:uiPriority="48"/>
-    <w:lsdException w:name="List Table 4 Accent 1" w:uiPriority="49"/>
-    <w:lsdException w:name="List Table 5 Dark Accent 1" w:uiPriority="50"/>
-    <w:lsdException w:name="List Table 6 Colorful Accent 1" w:uiPriority="51"/>
-    <w:lsdException w:name="List Table 7 Colorful Accent 1" w:uiPriority="52"/>
-    <w:lsdException w:name="List Table 1 Light Accent 2" w:uiPriority="46"/>
-    <w:lsdException w:name="List Table 2 Accent 2" w:uiPriority="47"/>
-    <w:lsdException w:name="List Table 3 Accent 2" w:uiPriority="48"/>
-    <w:lsdException w:name="List Table 4 Accent 2" w:uiPriority="49"/>
-    <w:lsdException w:name="List Table 5 Dark Accent 2" w:uiPriority="50"/>
-    <w:lsdException w:name="List Table 6 Colorful Accent 2" w:uiPriority="51"/>
-    <w:lsdException w:name="List Table 7 Colorful Accent 2" w:uiPriority="52"/>
-    <w:lsdException w:name="List Table 1 Light Accent 3" w:uiPriority="46"/>
-    <w:lsdException w:name="List Table 2 Accent 3" w:uiPriority="47"/>
-    <w:lsdException w:name="List Table 3 Accent 3" w:uiPriority="48"/>
-    <w:lsdException w:name="List Table 4 Accent 3" w:uiPriority="49"/>
-    <w:lsdException w:name="List Table 5 Dark Accent 3" w:uiPriority="50"/>
-    <w:lsdException w:name="List Table 6 Colorful Accent 3" w:uiPriority="51"/>
-    <w:lsdException w:name="List Table 7 Colorful Accent 3" w:uiPriority="52"/>
-    <w:lsdException w:name="List Table 1 Light Accent 4" w:uiPriority="46"/>
-    <w:lsdException w:name="List Table 2 Accent 4" w:uiPriority="47"/>
-    <w:lsdException w:name="List Table 3 Accent 4" w:uiPriority="48"/>
-    <w:lsdException w:name="List Table 4 Accent 4" w:uiPriority="49"/>
-    <w:lsdException w:name="List Table 5 Dark Accent 4" w:uiPriority="50"/>
-    <w:lsdException w:name="List Table 6 Colorful Accent 4" w:uiPriority="51"/>
-    <w:lsdException w:name="List Table 7 Colorful Accent 4" w:uiPriority="52"/>
-    <w:lsdException w:name="List Table 1 Light Accent 5" w:uiPriority="46"/>
-    <w:lsdException w:name="List Table 2 Accent 5" w:uiPriority="47"/>
-    <w:lsdException w:name="List Table 3 Accent 5" w:uiPriority="48"/>
-    <w:lsdException w:name="List Table 4 Accent 5" w:uiPriority="49"/>
-    <w:lsdException w:name="List Table 5 Dark Accent 5" w:uiPriority="50"/>
-    <w:lsdException w:name="List Table 6 Colorful Accent 5" w:uiPriority="51"/>
-    <w:lsdException w:name="List Table 7 Colorful Accent 5" w:uiPriority="52"/>
-    <w:lsdException w:name="List Table 1 Light Accent 6" w:uiPriority="46"/>
-    <w:lsdException w:name="List Table 2 Accent 6" w:uiPriority="47"/>
-    <w:lsdException w:name="List Table 3 Accent 6" w:uiPriority="48"/>
-    <w:lsdException w:name="List Table 4 Accent 6" w:uiPriority="49"/>
-    <w:lsdException w:name="List Table 5 Dark Accent 6" w:uiPriority="50"/>
-    <w:lsdException w:name="List Table 6 Colorful Accent 6" w:uiPriority="51"/>
-    <w:lsdException w:name="List Table 7 Colorful Accent 6" w:uiPriority="52"/>
-  </w:latentStyles>
-  <w:style w:type="paragraph" w:default="1" w:styleId="Normal">
-    <w:name w:val="Normal"/>
-    <w:qFormat/>
-  </w:style>
-  <w:style w:type="character" w:default="1" w:styleId="Fuentedeprrafopredeter">
-    <w:name w:val="Default Paragraph Font"/>
-    <w:uiPriority w:val="1"/>
-    <w:semiHidden/>
-    <w:unhideWhenUsed/>
-  </w:style>
-  <w:style w:type="table" w:default="1" w:styleId="Tablanormal">
-    <w:name w:val="Normal Table"/>
-    <w:uiPriority w:val="99"/>
-    <w:semiHidden/>
-    <w:unhideWhenUsed/>
-    <w:tblPr>
-      <w:tblInd w:w="0" w:type="dxa"/>
-      <w:tblCellMar>
-        <w:top w:w="0" w:type="dxa"/>
-        <w:left w:w="108" w:type="dxa"/>
-        <w:bottom w:w="0" w:type="dxa"/>
-        <w:right w:w="108" w:type="dxa"/>
-      </w:tblCellMar>
-    </w:tblPr>
-  </w:style>
-  <w:style w:type="numbering" w:default="1" w:styleId="Sinlista">
-    <w:name w:val="No List"/>
-    <w:uiPriority w:val="99"/>
-    <w:semiHidden/>
-    <w:unhideWhenUsed/>
-  </w:style>
-  <w:style w:type="paragraph" w:customStyle="1" w:styleId="058CCBB1294A4E659A2B2DA91DCD2D60">
-    <w:name w:val="058CCBB1294A4E659A2B2DA91DCD2D60"/>
-    <w:rsid w:val="0001733C"/>
-  </w:style>
-  <w:style w:type="paragraph" w:customStyle="1" w:styleId="8D7181FD1318458D8D21BA522CDE4EE0">
-    <w:name w:val="8D7181FD1318458D8D21BA522CDE4EE0"/>
-    <w:rsid w:val="0001733C"/>
-  </w:style>
-  <w:style w:type="paragraph" w:customStyle="1" w:styleId="D7A9AE0776E94F7DA939CE7C240F3595">
-    <w:name w:val="D7A9AE0776E94F7DA939CE7C240F3595"/>
-    <w:rsid w:val="0001733C"/>
-  </w:style>
-  <w:style w:type="paragraph" w:customStyle="1" w:styleId="CA0C001419E94DAE94990CE517CE0C72">
-    <w:name w:val="CA0C001419E94DAE94990CE517CE0C72"/>
-    <w:rsid w:val="0001733C"/>
-  </w:style>
-  <w:style w:type="paragraph" w:customStyle="1" w:styleId="0FFF80896F89447B99EE428D2851AD57">
-    <w:name w:val="0FFF80896F89447B99EE428D2851AD57"/>
-    <w:rsid w:val="0001733C"/>
-  </w:style>
-  <w:style w:type="paragraph" w:customStyle="1" w:styleId="AA051B21A75A44709F6711CC3A5EAE50">
-    <w:name w:val="AA051B21A75A44709F6711CC3A5EAE50"/>
-    <w:rsid w:val="0001733C"/>
-  </w:style>
-</w:styles>
-</file>
-
-<file path=word/glossary/webSettings.xml><?xml version="1.0" encoding="utf-8"?>
-<w:webSettings xmlns:mc="http://schemas.openxmlformats.org/markup-compatibility/2006" xmlns:r="http://schemas.openxmlformats.org/officeDocument/2006/relationships" xmlns:w="http://schemas.openxmlformats.org/wordprocessingml/2006/main" xmlns:w14="http://schemas.microsoft.com/office/word/2010/wordml" xmlns:w15="http://schemas.microsoft.com/office/word/2012/wordml" mc:Ignorable="w14 w15">
-  <w:optimizeForBrowser/>
-  <w:allowPNG/>
-</w:webSettings>
-</file>
-
 <file path=word/theme/theme1.xml><?xml version="1.0" encoding="utf-8"?>
 <a:theme xmlns:a="http://schemas.openxmlformats.org/drawingml/2006/main" name="Tema de Office">
   <a:themeElements>
@@ -28959,7 +28835,7 @@
 </file>
 
 <file path=customXml/itemProps2.xml><?xml version="1.0" encoding="utf-8"?>
-<ds:datastoreItem xmlns:ds="http://schemas.openxmlformats.org/officeDocument/2006/customXml" ds:itemID="{00DD0A95-F944-4ABB-910E-45C428953320}">
+<ds:datastoreItem xmlns:ds="http://schemas.openxmlformats.org/officeDocument/2006/customXml" ds:itemID="{796BFDCA-FB39-4A44-8F93-F2EAADF1DD39}">
   <ds:schemaRefs>
     <ds:schemaRef ds:uri="http://schemas.openxmlformats.org/officeDocument/2006/bibliography"/>
   </ds:schemaRefs>

</xml_diff>

<commit_message>
Actualizacion de la memoria. Indice de ilustraciones
</commit_message>
<xml_diff>
--- a/06. Manuales/Memoria Yenu.docx
+++ b/06. Manuales/Memoria Yenu.docx
@@ -164,6 +164,7 @@
             <w:dataBinding w:prefixMappings="xmlns:ns0='http://schemas.openxmlformats.org/package/2006/metadata/core-properties' xmlns:ns1='http://purl.org/dc/elements/1.1/'" w:xpath="/ns0:coreProperties[1]/ns1:title[1]" w:storeItemID="{6C3C8BC8-F283-45AE-878A-BAB7291924A1}"/>
             <w:text/>
           </w:sdtPr>
+          <w:sdtEndPr/>
           <w:sdtContent>
             <w:p>
               <w:pPr>
@@ -197,6 +198,7 @@
             <w:dataBinding w:prefixMappings="xmlns:ns0='http://schemas.openxmlformats.org/package/2006/metadata/core-properties' xmlns:ns1='http://purl.org/dc/elements/1.1/'" w:xpath="/ns0:coreProperties[1]/ns1:subject[1]" w:storeItemID="{6C3C8BC8-F283-45AE-878A-BAB7291924A1}"/>
             <w:text/>
           </w:sdtPr>
+          <w:sdtEndPr/>
           <w:sdtContent>
             <w:p>
               <w:pPr>
@@ -709,6 +711,7 @@
           <w:docPartUnique/>
         </w:docPartObj>
       </w:sdtPr>
+      <w:sdtEndPr/>
       <w:sdtContent>
         <w:p>
           <w:pPr>
@@ -732,15 +735,24 @@
             </w:rPr>
           </w:pPr>
           <w:r>
+            <w:rPr>
+              <w:rFonts w:cstheme="minorHAnsi"/>
+            </w:rPr>
             <w:fldChar w:fldCharType="begin"/>
           </w:r>
           <w:r>
+            <w:rPr>
+              <w:rFonts w:cstheme="minorHAnsi"/>
+            </w:rPr>
             <w:instrText xml:space="preserve"> TOC \o "1-3" \h \z \u </w:instrText>
           </w:r>
           <w:r>
+            <w:rPr>
+              <w:rFonts w:cstheme="minorHAnsi"/>
+            </w:rPr>
             <w:fldChar w:fldCharType="separate"/>
           </w:r>
-          <w:hyperlink w:anchor="_Toc56295015" w:history="1">
+          <w:hyperlink w:anchor="_Toc56333554" w:history="1">
             <w:r>
               <w:rPr>
                 <w:rStyle w:val="Hipervnculo"/>
@@ -769,7 +781,7 @@
                 <w:noProof/>
                 <w:webHidden/>
               </w:rPr>
-              <w:instrText xml:space="preserve"> PAGEREF _Toc56295015 \h </w:instrText>
+              <w:instrText xml:space="preserve"> PAGEREF _Toc56333554 \h </w:instrText>
             </w:r>
             <w:r>
               <w:rPr>
@@ -789,7 +801,7 @@
                 <w:noProof/>
                 <w:webHidden/>
               </w:rPr>
-              <w:t>5</w:t>
+              <w:t>6</w:t>
             </w:r>
             <w:r>
               <w:rPr>
@@ -813,7 +825,7 @@
               <w:lang w:val="es-AR" w:eastAsia="es-AR"/>
             </w:rPr>
           </w:pPr>
-          <w:hyperlink w:anchor="_Toc56295016" w:history="1">
+          <w:hyperlink w:anchor="_Toc56333555" w:history="1">
             <w:r>
               <w:rPr>
                 <w:rStyle w:val="Hipervnculo"/>
@@ -840,7 +852,7 @@
                 <w:noProof/>
                 <w:webHidden/>
               </w:rPr>
-              <w:instrText xml:space="preserve"> PAGEREF _Toc56295016 \h </w:instrText>
+              <w:instrText xml:space="preserve"> PAGEREF _Toc56333555 \h </w:instrText>
             </w:r>
             <w:r>
               <w:rPr>
@@ -860,7 +872,7 @@
                 <w:noProof/>
                 <w:webHidden/>
               </w:rPr>
-              <w:t>5</w:t>
+              <w:t>7</w:t>
             </w:r>
             <w:r>
               <w:rPr>
@@ -884,7 +896,7 @@
               <w:lang w:val="es-AR" w:eastAsia="es-AR"/>
             </w:rPr>
           </w:pPr>
-          <w:hyperlink w:anchor="_Toc56295017" w:history="1">
+          <w:hyperlink w:anchor="_Toc56333556" w:history="1">
             <w:r>
               <w:rPr>
                 <w:rStyle w:val="Hipervnculo"/>
@@ -911,7 +923,7 @@
                 <w:noProof/>
                 <w:webHidden/>
               </w:rPr>
-              <w:instrText xml:space="preserve"> PAGEREF _Toc56295017 \h </w:instrText>
+              <w:instrText xml:space="preserve"> PAGEREF _Toc56333556 \h </w:instrText>
             </w:r>
             <w:r>
               <w:rPr>
@@ -931,7 +943,7 @@
                 <w:noProof/>
                 <w:webHidden/>
               </w:rPr>
-              <w:t>5</w:t>
+              <w:t>7</w:t>
             </w:r>
             <w:r>
               <w:rPr>
@@ -955,7 +967,7 @@
               <w:lang w:val="es-AR" w:eastAsia="es-AR"/>
             </w:rPr>
           </w:pPr>
-          <w:hyperlink w:anchor="_Toc56295018" w:history="1">
+          <w:hyperlink w:anchor="_Toc56333557" w:history="1">
             <w:r>
               <w:rPr>
                 <w:rStyle w:val="Hipervnculo"/>
@@ -982,7 +994,7 @@
                 <w:noProof/>
                 <w:webHidden/>
               </w:rPr>
-              <w:instrText xml:space="preserve"> PAGEREF _Toc56295018 \h </w:instrText>
+              <w:instrText xml:space="preserve"> PAGEREF _Toc56333557 \h </w:instrText>
             </w:r>
             <w:r>
               <w:rPr>
@@ -1002,7 +1014,7 @@
                 <w:noProof/>
                 <w:webHidden/>
               </w:rPr>
-              <w:t>6</w:t>
+              <w:t>7</w:t>
             </w:r>
             <w:r>
               <w:rPr>
@@ -1026,7 +1038,7 @@
               <w:lang w:val="es-AR" w:eastAsia="es-AR"/>
             </w:rPr>
           </w:pPr>
-          <w:hyperlink w:anchor="_Toc56295019" w:history="1">
+          <w:hyperlink w:anchor="_Toc56333558" w:history="1">
             <w:r>
               <w:rPr>
                 <w:rStyle w:val="Hipervnculo"/>
@@ -1053,7 +1065,7 @@
                 <w:noProof/>
                 <w:webHidden/>
               </w:rPr>
-              <w:instrText xml:space="preserve"> PAGEREF _Toc56295019 \h </w:instrText>
+              <w:instrText xml:space="preserve"> PAGEREF _Toc56333558 \h </w:instrText>
             </w:r>
             <w:r>
               <w:rPr>
@@ -1073,7 +1085,7 @@
                 <w:noProof/>
                 <w:webHidden/>
               </w:rPr>
-              <w:t>8</w:t>
+              <w:t>9</w:t>
             </w:r>
             <w:r>
               <w:rPr>
@@ -1097,7 +1109,7 @@
               <w:lang w:val="es-AR" w:eastAsia="es-AR"/>
             </w:rPr>
           </w:pPr>
-          <w:hyperlink w:anchor="_Toc56295020" w:history="1">
+          <w:hyperlink w:anchor="_Toc56333559" w:history="1">
             <w:r>
               <w:rPr>
                 <w:rStyle w:val="Hipervnculo"/>
@@ -1125,7 +1137,7 @@
                 <w:noProof/>
                 <w:webHidden/>
               </w:rPr>
-              <w:instrText xml:space="preserve"> PAGEREF _Toc56295020 \h </w:instrText>
+              <w:instrText xml:space="preserve"> PAGEREF _Toc56333559 \h </w:instrText>
             </w:r>
             <w:r>
               <w:rPr>
@@ -1145,7 +1157,7 @@
                 <w:noProof/>
                 <w:webHidden/>
               </w:rPr>
-              <w:t>8</w:t>
+              <w:t>9</w:t>
             </w:r>
             <w:r>
               <w:rPr>
@@ -1167,7 +1179,7 @@
               <w:lang w:val="es-AR" w:eastAsia="es-AR"/>
             </w:rPr>
           </w:pPr>
-          <w:hyperlink w:anchor="_Toc56295021" w:history="1">
+          <w:hyperlink w:anchor="_Toc56333560" w:history="1">
             <w:r>
               <w:rPr>
                 <w:rStyle w:val="Hipervnculo"/>
@@ -1194,7 +1206,7 @@
                 <w:noProof/>
                 <w:webHidden/>
               </w:rPr>
-              <w:instrText xml:space="preserve"> PAGEREF _Toc56295021 \h </w:instrText>
+              <w:instrText xml:space="preserve"> PAGEREF _Toc56333560 \h </w:instrText>
             </w:r>
             <w:r>
               <w:rPr>
@@ -1214,7 +1226,7 @@
                 <w:noProof/>
                 <w:webHidden/>
               </w:rPr>
-              <w:t>8</w:t>
+              <w:t>9</w:t>
             </w:r>
             <w:r>
               <w:rPr>
@@ -1236,7 +1248,7 @@
               <w:lang w:val="es-AR" w:eastAsia="es-AR"/>
             </w:rPr>
           </w:pPr>
-          <w:hyperlink w:anchor="_Toc56295022" w:history="1">
+          <w:hyperlink w:anchor="_Toc56333561" w:history="1">
             <w:r>
               <w:rPr>
                 <w:rStyle w:val="Hipervnculo"/>
@@ -1263,7 +1275,7 @@
                 <w:noProof/>
                 <w:webHidden/>
               </w:rPr>
-              <w:instrText xml:space="preserve"> PAGEREF _Toc56295022 \h </w:instrText>
+              <w:instrText xml:space="preserve"> PAGEREF _Toc56333561 \h </w:instrText>
             </w:r>
             <w:r>
               <w:rPr>
@@ -1283,7 +1295,7 @@
                 <w:noProof/>
                 <w:webHidden/>
               </w:rPr>
-              <w:t>9</w:t>
+              <w:t>10</w:t>
             </w:r>
             <w:r>
               <w:rPr>
@@ -1307,7 +1319,7 @@
               <w:lang w:val="es-AR" w:eastAsia="es-AR"/>
             </w:rPr>
           </w:pPr>
-          <w:hyperlink w:anchor="_Toc56295023" w:history="1">
+          <w:hyperlink w:anchor="_Toc56333562" w:history="1">
             <w:r>
               <w:rPr>
                 <w:rStyle w:val="Hipervnculo"/>
@@ -1334,7 +1346,7 @@
                 <w:noProof/>
                 <w:webHidden/>
               </w:rPr>
-              <w:instrText xml:space="preserve"> PAGEREF _Toc56295023 \h </w:instrText>
+              <w:instrText xml:space="preserve"> PAGEREF _Toc56333562 \h </w:instrText>
             </w:r>
             <w:r>
               <w:rPr>
@@ -1354,7 +1366,7 @@
                 <w:noProof/>
                 <w:webHidden/>
               </w:rPr>
-              <w:t>9</w:t>
+              <w:t>11</w:t>
             </w:r>
             <w:r>
               <w:rPr>
@@ -1378,7 +1390,7 @@
               <w:lang w:val="es-AR" w:eastAsia="es-AR"/>
             </w:rPr>
           </w:pPr>
-          <w:hyperlink w:anchor="_Toc56295024" w:history="1">
+          <w:hyperlink w:anchor="_Toc56333563" w:history="1">
             <w:r>
               <w:rPr>
                 <w:rStyle w:val="Hipervnculo"/>
@@ -1405,7 +1417,7 @@
                 <w:noProof/>
                 <w:webHidden/>
               </w:rPr>
-              <w:instrText xml:space="preserve"> PAGEREF _Toc56295024 \h </w:instrText>
+              <w:instrText xml:space="preserve"> PAGEREF _Toc56333563 \h </w:instrText>
             </w:r>
             <w:r>
               <w:rPr>
@@ -1425,7 +1437,7 @@
                 <w:noProof/>
                 <w:webHidden/>
               </w:rPr>
-              <w:t>11</w:t>
+              <w:t>13</w:t>
             </w:r>
             <w:r>
               <w:rPr>
@@ -1449,7 +1461,7 @@
               <w:lang w:val="es-AR" w:eastAsia="es-AR"/>
             </w:rPr>
           </w:pPr>
-          <w:hyperlink w:anchor="_Toc56295025" w:history="1">
+          <w:hyperlink w:anchor="_Toc56333564" w:history="1">
             <w:r>
               <w:rPr>
                 <w:rStyle w:val="Hipervnculo"/>
@@ -1477,7 +1489,7 @@
                 <w:noProof/>
                 <w:webHidden/>
               </w:rPr>
-              <w:instrText xml:space="preserve"> PAGEREF _Toc56295025 \h </w:instrText>
+              <w:instrText xml:space="preserve"> PAGEREF _Toc56333564 \h </w:instrText>
             </w:r>
             <w:r>
               <w:rPr>
@@ -1497,7 +1509,7 @@
                 <w:noProof/>
                 <w:webHidden/>
               </w:rPr>
-              <w:t>12</w:t>
+              <w:t>14</w:t>
             </w:r>
             <w:r>
               <w:rPr>
@@ -1521,7 +1533,7 @@
               <w:lang w:val="es-AR" w:eastAsia="es-AR"/>
             </w:rPr>
           </w:pPr>
-          <w:hyperlink w:anchor="_Toc56295026" w:history="1">
+          <w:hyperlink w:anchor="_Toc56333565" w:history="1">
             <w:r>
               <w:rPr>
                 <w:rStyle w:val="Hipervnculo"/>
@@ -1549,7 +1561,7 @@
                 <w:noProof/>
                 <w:webHidden/>
               </w:rPr>
-              <w:instrText xml:space="preserve"> PAGEREF _Toc56295026 \h </w:instrText>
+              <w:instrText xml:space="preserve"> PAGEREF _Toc56333565 \h </w:instrText>
             </w:r>
             <w:r>
               <w:rPr>
@@ -1569,7 +1581,7 @@
                 <w:noProof/>
                 <w:webHidden/>
               </w:rPr>
-              <w:t>13</w:t>
+              <w:t>15</w:t>
             </w:r>
             <w:r>
               <w:rPr>
@@ -1593,7 +1605,7 @@
               <w:lang w:val="es-AR" w:eastAsia="es-AR"/>
             </w:rPr>
           </w:pPr>
-          <w:hyperlink w:anchor="_Toc56295027" w:history="1">
+          <w:hyperlink w:anchor="_Toc56333566" w:history="1">
             <w:r>
               <w:rPr>
                 <w:rStyle w:val="Hipervnculo"/>
@@ -1621,7 +1633,7 @@
                 <w:noProof/>
                 <w:webHidden/>
               </w:rPr>
-              <w:instrText xml:space="preserve"> PAGEREF _Toc56295027 \h </w:instrText>
+              <w:instrText xml:space="preserve"> PAGEREF _Toc56333566 \h </w:instrText>
             </w:r>
             <w:r>
               <w:rPr>
@@ -1641,7 +1653,7 @@
                 <w:noProof/>
                 <w:webHidden/>
               </w:rPr>
-              <w:t>16</w:t>
+              <w:t>18</w:t>
             </w:r>
             <w:r>
               <w:rPr>
@@ -1665,7 +1677,7 @@
               <w:lang w:val="es-AR" w:eastAsia="es-AR"/>
             </w:rPr>
           </w:pPr>
-          <w:hyperlink w:anchor="_Toc56295028" w:history="1">
+          <w:hyperlink w:anchor="_Toc56333567" w:history="1">
             <w:r>
               <w:rPr>
                 <w:rStyle w:val="Hipervnculo"/>
@@ -1692,7 +1704,7 @@
                 <w:noProof/>
                 <w:webHidden/>
               </w:rPr>
-              <w:instrText xml:space="preserve"> PAGEREF _Toc56295028 \h </w:instrText>
+              <w:instrText xml:space="preserve"> PAGEREF _Toc56333567 \h </w:instrText>
             </w:r>
             <w:r>
               <w:rPr>
@@ -1712,7 +1724,7 @@
                 <w:noProof/>
                 <w:webHidden/>
               </w:rPr>
-              <w:t>21</w:t>
+              <w:t>23</w:t>
             </w:r>
             <w:r>
               <w:rPr>
@@ -1734,7 +1746,7 @@
               <w:lang w:val="es-AR" w:eastAsia="es-AR"/>
             </w:rPr>
           </w:pPr>
-          <w:hyperlink w:anchor="_Toc56295029" w:history="1">
+          <w:hyperlink w:anchor="_Toc56333568" w:history="1">
             <w:r>
               <w:rPr>
                 <w:rStyle w:val="Hipervnculo"/>
@@ -1761,7 +1773,7 @@
                 <w:noProof/>
                 <w:webHidden/>
               </w:rPr>
-              <w:instrText xml:space="preserve"> PAGEREF _Toc56295029 \h </w:instrText>
+              <w:instrText xml:space="preserve"> PAGEREF _Toc56333568 \h </w:instrText>
             </w:r>
             <w:r>
               <w:rPr>
@@ -1781,7 +1793,7 @@
                 <w:noProof/>
                 <w:webHidden/>
               </w:rPr>
-              <w:t>22</w:t>
+              <w:t>23</w:t>
             </w:r>
             <w:r>
               <w:rPr>
@@ -1803,7 +1815,7 @@
               <w:lang w:val="es-AR" w:eastAsia="es-AR"/>
             </w:rPr>
           </w:pPr>
-          <w:hyperlink w:anchor="_Toc56295030" w:history="1">
+          <w:hyperlink w:anchor="_Toc56333569" w:history="1">
             <w:r>
               <w:rPr>
                 <w:rStyle w:val="Hipervnculo"/>
@@ -1830,7 +1842,7 @@
                 <w:noProof/>
                 <w:webHidden/>
               </w:rPr>
-              <w:instrText xml:space="preserve"> PAGEREF _Toc56295030 \h </w:instrText>
+              <w:instrText xml:space="preserve"> PAGEREF _Toc56333569 \h </w:instrText>
             </w:r>
             <w:r>
               <w:rPr>
@@ -1850,7 +1862,7 @@
                 <w:noProof/>
                 <w:webHidden/>
               </w:rPr>
-              <w:t>24</w:t>
+              <w:t>25</w:t>
             </w:r>
             <w:r>
               <w:rPr>
@@ -1872,7 +1884,7 @@
               <w:lang w:val="es-AR" w:eastAsia="es-AR"/>
             </w:rPr>
           </w:pPr>
-          <w:hyperlink w:anchor="_Toc56295031" w:history="1">
+          <w:hyperlink w:anchor="_Toc56333570" w:history="1">
             <w:r>
               <w:rPr>
                 <w:rStyle w:val="Hipervnculo"/>
@@ -1899,7 +1911,7 @@
                 <w:noProof/>
                 <w:webHidden/>
               </w:rPr>
-              <w:instrText xml:space="preserve"> PAGEREF _Toc56295031 \h </w:instrText>
+              <w:instrText xml:space="preserve"> PAGEREF _Toc56333570 \h </w:instrText>
             </w:r>
             <w:r>
               <w:rPr>
@@ -1919,7 +1931,7 @@
                 <w:noProof/>
                 <w:webHidden/>
               </w:rPr>
-              <w:t>25</w:t>
+              <w:t>26</w:t>
             </w:r>
             <w:r>
               <w:rPr>
@@ -1941,7 +1953,7 @@
               <w:lang w:val="es-AR" w:eastAsia="es-AR"/>
             </w:rPr>
           </w:pPr>
-          <w:hyperlink w:anchor="_Toc56295032" w:history="1">
+          <w:hyperlink w:anchor="_Toc56333571" w:history="1">
             <w:r>
               <w:rPr>
                 <w:rStyle w:val="Hipervnculo"/>
@@ -1968,7 +1980,7 @@
                 <w:noProof/>
                 <w:webHidden/>
               </w:rPr>
-              <w:instrText xml:space="preserve"> PAGEREF _Toc56295032 \h </w:instrText>
+              <w:instrText xml:space="preserve"> PAGEREF _Toc56333571 \h </w:instrText>
             </w:r>
             <w:r>
               <w:rPr>
@@ -1988,7 +2000,7 @@
                 <w:noProof/>
                 <w:webHidden/>
               </w:rPr>
-              <w:t>25</w:t>
+              <w:t>26</w:t>
             </w:r>
             <w:r>
               <w:rPr>
@@ -2010,7 +2022,7 @@
               <w:lang w:val="es-AR" w:eastAsia="es-AR"/>
             </w:rPr>
           </w:pPr>
-          <w:hyperlink w:anchor="_Toc56295033" w:history="1">
+          <w:hyperlink w:anchor="_Toc56333572" w:history="1">
             <w:r>
               <w:rPr>
                 <w:rStyle w:val="Hipervnculo"/>
@@ -2037,7 +2049,7 @@
                 <w:noProof/>
                 <w:webHidden/>
               </w:rPr>
-              <w:instrText xml:space="preserve"> PAGEREF _Toc56295033 \h </w:instrText>
+              <w:instrText xml:space="preserve"> PAGEREF _Toc56333572 \h </w:instrText>
             </w:r>
             <w:r>
               <w:rPr>
@@ -2057,7 +2069,7 @@
                 <w:noProof/>
                 <w:webHidden/>
               </w:rPr>
-              <w:t>27</w:t>
+              <w:t>28</w:t>
             </w:r>
             <w:r>
               <w:rPr>
@@ -2081,7 +2093,7 @@
               <w:lang w:val="es-AR" w:eastAsia="es-AR"/>
             </w:rPr>
           </w:pPr>
-          <w:hyperlink w:anchor="_Toc56295034" w:history="1">
+          <w:hyperlink w:anchor="_Toc56333573" w:history="1">
             <w:r>
               <w:rPr>
                 <w:rStyle w:val="Hipervnculo"/>
@@ -2108,7 +2120,7 @@
                 <w:noProof/>
                 <w:webHidden/>
               </w:rPr>
-              <w:instrText xml:space="preserve"> PAGEREF _Toc56295034 \h </w:instrText>
+              <w:instrText xml:space="preserve"> PAGEREF _Toc56333573 \h </w:instrText>
             </w:r>
             <w:r>
               <w:rPr>
@@ -2128,7 +2140,7 @@
                 <w:noProof/>
                 <w:webHidden/>
               </w:rPr>
-              <w:t>28</w:t>
+              <w:t>29</w:t>
             </w:r>
             <w:r>
               <w:rPr>
@@ -2150,7 +2162,7 @@
               <w:lang w:val="es-AR" w:eastAsia="es-AR"/>
             </w:rPr>
           </w:pPr>
-          <w:hyperlink w:anchor="_Toc56295035" w:history="1">
+          <w:hyperlink w:anchor="_Toc56333574" w:history="1">
             <w:r>
               <w:rPr>
                 <w:rStyle w:val="Hipervnculo"/>
@@ -2177,7 +2189,7 @@
                 <w:noProof/>
                 <w:webHidden/>
               </w:rPr>
-              <w:instrText xml:space="preserve"> PAGEREF _Toc56295035 \h </w:instrText>
+              <w:instrText xml:space="preserve"> PAGEREF _Toc56333574 \h </w:instrText>
             </w:r>
             <w:r>
               <w:rPr>
@@ -2197,7 +2209,7 @@
                 <w:noProof/>
                 <w:webHidden/>
               </w:rPr>
-              <w:t>28</w:t>
+              <w:t>29</w:t>
             </w:r>
             <w:r>
               <w:rPr>
@@ -2219,7 +2231,7 @@
               <w:lang w:val="es-AR" w:eastAsia="es-AR"/>
             </w:rPr>
           </w:pPr>
-          <w:hyperlink w:anchor="_Toc56295036" w:history="1">
+          <w:hyperlink w:anchor="_Toc56333575" w:history="1">
             <w:r>
               <w:rPr>
                 <w:rStyle w:val="Hipervnculo"/>
@@ -2246,7 +2258,7 @@
                 <w:noProof/>
                 <w:webHidden/>
               </w:rPr>
-              <w:instrText xml:space="preserve"> PAGEREF _Toc56295036 \h </w:instrText>
+              <w:instrText xml:space="preserve"> PAGEREF _Toc56333575 \h </w:instrText>
             </w:r>
             <w:r>
               <w:rPr>
@@ -2266,7 +2278,7 @@
                 <w:noProof/>
                 <w:webHidden/>
               </w:rPr>
-              <w:t>28</w:t>
+              <w:t>29</w:t>
             </w:r>
             <w:r>
               <w:rPr>
@@ -2288,7 +2300,7 @@
               <w:lang w:val="es-AR" w:eastAsia="es-AR"/>
             </w:rPr>
           </w:pPr>
-          <w:hyperlink w:anchor="_Toc56295037" w:history="1">
+          <w:hyperlink w:anchor="_Toc56333576" w:history="1">
             <w:r>
               <w:rPr>
                 <w:rStyle w:val="Hipervnculo"/>
@@ -2315,7 +2327,7 @@
                 <w:noProof/>
                 <w:webHidden/>
               </w:rPr>
-              <w:instrText xml:space="preserve"> PAGEREF _Toc56295037 \h </w:instrText>
+              <w:instrText xml:space="preserve"> PAGEREF _Toc56333576 \h </w:instrText>
             </w:r>
             <w:r>
               <w:rPr>
@@ -2335,7 +2347,7 @@
                 <w:noProof/>
                 <w:webHidden/>
               </w:rPr>
-              <w:t>30</w:t>
+              <w:t>31</w:t>
             </w:r>
             <w:r>
               <w:rPr>
@@ -2357,7 +2369,7 @@
               <w:lang w:val="es-AR" w:eastAsia="es-AR"/>
             </w:rPr>
           </w:pPr>
-          <w:hyperlink w:anchor="_Toc56295038" w:history="1">
+          <w:hyperlink w:anchor="_Toc56333577" w:history="1">
             <w:r>
               <w:rPr>
                 <w:rStyle w:val="Hipervnculo"/>
@@ -2384,7 +2396,7 @@
                 <w:noProof/>
                 <w:webHidden/>
               </w:rPr>
-              <w:instrText xml:space="preserve"> PAGEREF _Toc56295038 \h </w:instrText>
+              <w:instrText xml:space="preserve"> PAGEREF _Toc56333577 \h </w:instrText>
             </w:r>
             <w:r>
               <w:rPr>
@@ -2404,7 +2416,7 @@
                 <w:noProof/>
                 <w:webHidden/>
               </w:rPr>
-              <w:t>33</w:t>
+              <w:t>34</w:t>
             </w:r>
             <w:r>
               <w:rPr>
@@ -2426,7 +2438,7 @@
               <w:lang w:val="es-AR" w:eastAsia="es-AR"/>
             </w:rPr>
           </w:pPr>
-          <w:hyperlink w:anchor="_Toc56295039" w:history="1">
+          <w:hyperlink w:anchor="_Toc56333578" w:history="1">
             <w:r>
               <w:rPr>
                 <w:rStyle w:val="Hipervnculo"/>
@@ -2453,7 +2465,7 @@
                 <w:noProof/>
                 <w:webHidden/>
               </w:rPr>
-              <w:instrText xml:space="preserve"> PAGEREF _Toc56295039 \h </w:instrText>
+              <w:instrText xml:space="preserve"> PAGEREF _Toc56333578 \h </w:instrText>
             </w:r>
             <w:r>
               <w:rPr>
@@ -2473,7 +2485,7 @@
                 <w:noProof/>
                 <w:webHidden/>
               </w:rPr>
-              <w:t>34</w:t>
+              <w:t>35</w:t>
             </w:r>
             <w:r>
               <w:rPr>
@@ -2495,7 +2507,7 @@
               <w:lang w:val="es-AR" w:eastAsia="es-AR"/>
             </w:rPr>
           </w:pPr>
-          <w:hyperlink w:anchor="_Toc56295040" w:history="1">
+          <w:hyperlink w:anchor="_Toc56333579" w:history="1">
             <w:r>
               <w:rPr>
                 <w:rStyle w:val="Hipervnculo"/>
@@ -2522,7 +2534,7 @@
                 <w:noProof/>
                 <w:webHidden/>
               </w:rPr>
-              <w:instrText xml:space="preserve"> PAGEREF _Toc56295040 \h </w:instrText>
+              <w:instrText xml:space="preserve"> PAGEREF _Toc56333579 \h </w:instrText>
             </w:r>
             <w:r>
               <w:rPr>
@@ -2542,7 +2554,7 @@
                 <w:noProof/>
                 <w:webHidden/>
               </w:rPr>
-              <w:t>34</w:t>
+              <w:t>35</w:t>
             </w:r>
             <w:r>
               <w:rPr>
@@ -2564,7 +2576,7 @@
               <w:lang w:val="es-AR" w:eastAsia="es-AR"/>
             </w:rPr>
           </w:pPr>
-          <w:hyperlink w:anchor="_Toc56295041" w:history="1">
+          <w:hyperlink w:anchor="_Toc56333580" w:history="1">
             <w:r>
               <w:rPr>
                 <w:rStyle w:val="Hipervnculo"/>
@@ -2591,7 +2603,7 @@
                 <w:noProof/>
                 <w:webHidden/>
               </w:rPr>
-              <w:instrText xml:space="preserve"> PAGEREF _Toc56295041 \h </w:instrText>
+              <w:instrText xml:space="preserve"> PAGEREF _Toc56333580 \h </w:instrText>
             </w:r>
             <w:r>
               <w:rPr>
@@ -2611,7 +2623,7 @@
                 <w:noProof/>
                 <w:webHidden/>
               </w:rPr>
-              <w:t>34</w:t>
+              <w:t>35</w:t>
             </w:r>
             <w:r>
               <w:rPr>
@@ -2633,7 +2645,7 @@
               <w:lang w:val="es-AR" w:eastAsia="es-AR"/>
             </w:rPr>
           </w:pPr>
-          <w:hyperlink w:anchor="_Toc56295042" w:history="1">
+          <w:hyperlink w:anchor="_Toc56333581" w:history="1">
             <w:r>
               <w:rPr>
                 <w:rStyle w:val="Hipervnculo"/>
@@ -2660,7 +2672,7 @@
                 <w:noProof/>
                 <w:webHidden/>
               </w:rPr>
-              <w:instrText xml:space="preserve"> PAGEREF _Toc56295042 \h </w:instrText>
+              <w:instrText xml:space="preserve"> PAGEREF _Toc56333581 \h </w:instrText>
             </w:r>
             <w:r>
               <w:rPr>
@@ -2680,7 +2692,7 @@
                 <w:noProof/>
                 <w:webHidden/>
               </w:rPr>
-              <w:t>34</w:t>
+              <w:t>35</w:t>
             </w:r>
             <w:r>
               <w:rPr>
@@ -2702,7 +2714,7 @@
               <w:lang w:val="es-AR" w:eastAsia="es-AR"/>
             </w:rPr>
           </w:pPr>
-          <w:hyperlink w:anchor="_Toc56295043" w:history="1">
+          <w:hyperlink w:anchor="_Toc56333582" w:history="1">
             <w:r>
               <w:rPr>
                 <w:rStyle w:val="Hipervnculo"/>
@@ -2729,7 +2741,7 @@
                 <w:noProof/>
                 <w:webHidden/>
               </w:rPr>
-              <w:instrText xml:space="preserve"> PAGEREF _Toc56295043 \h </w:instrText>
+              <w:instrText xml:space="preserve"> PAGEREF _Toc56333582 \h </w:instrText>
             </w:r>
             <w:r>
               <w:rPr>
@@ -2749,7 +2761,7 @@
                 <w:noProof/>
                 <w:webHidden/>
               </w:rPr>
-              <w:t>35</w:t>
+              <w:t>36</w:t>
             </w:r>
             <w:r>
               <w:rPr>
@@ -2771,7 +2783,7 @@
               <w:lang w:val="es-AR" w:eastAsia="es-AR"/>
             </w:rPr>
           </w:pPr>
-          <w:hyperlink w:anchor="_Toc56295044" w:history="1">
+          <w:hyperlink w:anchor="_Toc56333583" w:history="1">
             <w:r>
               <w:rPr>
                 <w:rStyle w:val="Hipervnculo"/>
@@ -2798,7 +2810,7 @@
                 <w:noProof/>
                 <w:webHidden/>
               </w:rPr>
-              <w:instrText xml:space="preserve"> PAGEREF _Toc56295044 \h </w:instrText>
+              <w:instrText xml:space="preserve"> PAGEREF _Toc56333583 \h </w:instrText>
             </w:r>
             <w:r>
               <w:rPr>
@@ -2818,7 +2830,7 @@
                 <w:noProof/>
                 <w:webHidden/>
               </w:rPr>
-              <w:t>35</w:t>
+              <w:t>36</w:t>
             </w:r>
             <w:r>
               <w:rPr>
@@ -2840,7 +2852,7 @@
               <w:lang w:val="es-AR" w:eastAsia="es-AR"/>
             </w:rPr>
           </w:pPr>
-          <w:hyperlink w:anchor="_Toc56295045" w:history="1">
+          <w:hyperlink w:anchor="_Toc56333584" w:history="1">
             <w:r>
               <w:rPr>
                 <w:rStyle w:val="Hipervnculo"/>
@@ -2867,7 +2879,7 @@
                 <w:noProof/>
                 <w:webHidden/>
               </w:rPr>
-              <w:instrText xml:space="preserve"> PAGEREF _Toc56295045 \h </w:instrText>
+              <w:instrText xml:space="preserve"> PAGEREF _Toc56333584 \h </w:instrText>
             </w:r>
             <w:r>
               <w:rPr>
@@ -2887,7 +2899,7 @@
                 <w:noProof/>
                 <w:webHidden/>
               </w:rPr>
-              <w:t>35</w:t>
+              <w:t>36</w:t>
             </w:r>
             <w:r>
               <w:rPr>
@@ -2909,7 +2921,7 @@
               <w:lang w:val="es-AR" w:eastAsia="es-AR"/>
             </w:rPr>
           </w:pPr>
-          <w:hyperlink w:anchor="_Toc56295046" w:history="1">
+          <w:hyperlink w:anchor="_Toc56333585" w:history="1">
             <w:r>
               <w:rPr>
                 <w:rStyle w:val="Hipervnculo"/>
@@ -2936,7 +2948,7 @@
                 <w:noProof/>
                 <w:webHidden/>
               </w:rPr>
-              <w:instrText xml:space="preserve"> PAGEREF _Toc56295046 \h </w:instrText>
+              <w:instrText xml:space="preserve"> PAGEREF _Toc56333585 \h </w:instrText>
             </w:r>
             <w:r>
               <w:rPr>
@@ -2956,7 +2968,7 @@
                 <w:noProof/>
                 <w:webHidden/>
               </w:rPr>
-              <w:t>36</w:t>
+              <w:t>37</w:t>
             </w:r>
             <w:r>
               <w:rPr>
@@ -2978,7 +2990,7 @@
               <w:lang w:val="es-AR" w:eastAsia="es-AR"/>
             </w:rPr>
           </w:pPr>
-          <w:hyperlink w:anchor="_Toc56295047" w:history="1">
+          <w:hyperlink w:anchor="_Toc56333586" w:history="1">
             <w:r>
               <w:rPr>
                 <w:rStyle w:val="Hipervnculo"/>
@@ -3005,7 +3017,7 @@
                 <w:noProof/>
                 <w:webHidden/>
               </w:rPr>
-              <w:instrText xml:space="preserve"> PAGEREF _Toc56295047 \h </w:instrText>
+              <w:instrText xml:space="preserve"> PAGEREF _Toc56333586 \h </w:instrText>
             </w:r>
             <w:r>
               <w:rPr>
@@ -3025,7 +3037,7 @@
                 <w:noProof/>
                 <w:webHidden/>
               </w:rPr>
-              <w:t>36</w:t>
+              <w:t>37</w:t>
             </w:r>
             <w:r>
               <w:rPr>
@@ -3047,7 +3059,7 @@
               <w:lang w:val="es-AR" w:eastAsia="es-AR"/>
             </w:rPr>
           </w:pPr>
-          <w:hyperlink w:anchor="_Toc56295048" w:history="1">
+          <w:hyperlink w:anchor="_Toc56333587" w:history="1">
             <w:r>
               <w:rPr>
                 <w:rStyle w:val="Hipervnculo"/>
@@ -3074,7 +3086,7 @@
                 <w:noProof/>
                 <w:webHidden/>
               </w:rPr>
-              <w:instrText xml:space="preserve"> PAGEREF _Toc56295048 \h </w:instrText>
+              <w:instrText xml:space="preserve"> PAGEREF _Toc56333587 \h </w:instrText>
             </w:r>
             <w:r>
               <w:rPr>
@@ -3094,7 +3106,7 @@
                 <w:noProof/>
                 <w:webHidden/>
               </w:rPr>
-              <w:t>36</w:t>
+              <w:t>37</w:t>
             </w:r>
             <w:r>
               <w:rPr>
@@ -3116,7 +3128,7 @@
               <w:lang w:val="es-AR" w:eastAsia="es-AR"/>
             </w:rPr>
           </w:pPr>
-          <w:hyperlink w:anchor="_Toc56295049" w:history="1">
+          <w:hyperlink w:anchor="_Toc56333588" w:history="1">
             <w:r>
               <w:rPr>
                 <w:rStyle w:val="Hipervnculo"/>
@@ -3143,7 +3155,7 @@
                 <w:noProof/>
                 <w:webHidden/>
               </w:rPr>
-              <w:instrText xml:space="preserve"> PAGEREF _Toc56295049 \h </w:instrText>
+              <w:instrText xml:space="preserve"> PAGEREF _Toc56333588 \h </w:instrText>
             </w:r>
             <w:r>
               <w:rPr>
@@ -3163,7 +3175,7 @@
                 <w:noProof/>
                 <w:webHidden/>
               </w:rPr>
-              <w:t>37</w:t>
+              <w:t>38</w:t>
             </w:r>
             <w:r>
               <w:rPr>
@@ -3185,7 +3197,7 @@
               <w:lang w:val="es-AR" w:eastAsia="es-AR"/>
             </w:rPr>
           </w:pPr>
-          <w:hyperlink w:anchor="_Toc56295050" w:history="1">
+          <w:hyperlink w:anchor="_Toc56333589" w:history="1">
             <w:r>
               <w:rPr>
                 <w:rStyle w:val="Hipervnculo"/>
@@ -3212,7 +3224,7 @@
                 <w:noProof/>
                 <w:webHidden/>
               </w:rPr>
-              <w:instrText xml:space="preserve"> PAGEREF _Toc56295050 \h </w:instrText>
+              <w:instrText xml:space="preserve"> PAGEREF _Toc56333589 \h </w:instrText>
             </w:r>
             <w:r>
               <w:rPr>
@@ -3232,7 +3244,7 @@
                 <w:noProof/>
                 <w:webHidden/>
               </w:rPr>
-              <w:t>37</w:t>
+              <w:t>38</w:t>
             </w:r>
             <w:r>
               <w:rPr>
@@ -3254,7 +3266,7 @@
               <w:lang w:val="es-AR" w:eastAsia="es-AR"/>
             </w:rPr>
           </w:pPr>
-          <w:hyperlink w:anchor="_Toc56295051" w:history="1">
+          <w:hyperlink w:anchor="_Toc56333590" w:history="1">
             <w:r>
               <w:rPr>
                 <w:rStyle w:val="Hipervnculo"/>
@@ -3281,7 +3293,7 @@
                 <w:noProof/>
                 <w:webHidden/>
               </w:rPr>
-              <w:instrText xml:space="preserve"> PAGEREF _Toc56295051 \h </w:instrText>
+              <w:instrText xml:space="preserve"> PAGEREF _Toc56333590 \h </w:instrText>
             </w:r>
             <w:r>
               <w:rPr>
@@ -3301,7 +3313,7 @@
                 <w:noProof/>
                 <w:webHidden/>
               </w:rPr>
-              <w:t>37</w:t>
+              <w:t>38</w:t>
             </w:r>
             <w:r>
               <w:rPr>
@@ -3323,7 +3335,7 @@
               <w:lang w:val="es-AR" w:eastAsia="es-AR"/>
             </w:rPr>
           </w:pPr>
-          <w:hyperlink w:anchor="_Toc56295052" w:history="1">
+          <w:hyperlink w:anchor="_Toc56333591" w:history="1">
             <w:r>
               <w:rPr>
                 <w:rStyle w:val="Hipervnculo"/>
@@ -3350,7 +3362,7 @@
                 <w:noProof/>
                 <w:webHidden/>
               </w:rPr>
-              <w:instrText xml:space="preserve"> PAGEREF _Toc56295052 \h </w:instrText>
+              <w:instrText xml:space="preserve"> PAGEREF _Toc56333591 \h </w:instrText>
             </w:r>
             <w:r>
               <w:rPr>
@@ -3370,7 +3382,7 @@
                 <w:noProof/>
                 <w:webHidden/>
               </w:rPr>
-              <w:t>37</w:t>
+              <w:t>38</w:t>
             </w:r>
             <w:r>
               <w:rPr>
@@ -3394,7 +3406,7 @@
               <w:lang w:val="es-AR" w:eastAsia="es-AR"/>
             </w:rPr>
           </w:pPr>
-          <w:hyperlink w:anchor="_Toc56295053" w:history="1">
+          <w:hyperlink w:anchor="_Toc56333592" w:history="1">
             <w:r>
               <w:rPr>
                 <w:rStyle w:val="Hipervnculo"/>
@@ -3421,7 +3433,7 @@
                 <w:noProof/>
                 <w:webHidden/>
               </w:rPr>
-              <w:instrText xml:space="preserve"> PAGEREF _Toc56295053 \h </w:instrText>
+              <w:instrText xml:space="preserve"> PAGEREF _Toc56333592 \h </w:instrText>
             </w:r>
             <w:r>
               <w:rPr>
@@ -3441,7 +3453,7 @@
                 <w:noProof/>
                 <w:webHidden/>
               </w:rPr>
-              <w:t>38</w:t>
+              <w:t>39</w:t>
             </w:r>
             <w:r>
               <w:rPr>
@@ -3465,7 +3477,7 @@
               <w:lang w:val="es-AR" w:eastAsia="es-AR"/>
             </w:rPr>
           </w:pPr>
-          <w:hyperlink w:anchor="_Toc56295054" w:history="1">
+          <w:hyperlink w:anchor="_Toc56333593" w:history="1">
             <w:r>
               <w:rPr>
                 <w:rStyle w:val="Hipervnculo"/>
@@ -3492,7 +3504,7 @@
                 <w:noProof/>
                 <w:webHidden/>
               </w:rPr>
-              <w:instrText xml:space="preserve"> PAGEREF _Toc56295054 \h </w:instrText>
+              <w:instrText xml:space="preserve"> PAGEREF _Toc56333593 \h </w:instrText>
             </w:r>
             <w:r>
               <w:rPr>
@@ -3512,7 +3524,7 @@
                 <w:noProof/>
                 <w:webHidden/>
               </w:rPr>
-              <w:t>39</w:t>
+              <w:t>40</w:t>
             </w:r>
             <w:r>
               <w:rPr>
@@ -3536,7 +3548,7 @@
               <w:lang w:val="es-AR" w:eastAsia="es-AR"/>
             </w:rPr>
           </w:pPr>
-          <w:hyperlink w:anchor="_Toc56295055" w:history="1">
+          <w:hyperlink w:anchor="_Toc56333594" w:history="1">
             <w:r>
               <w:rPr>
                 <w:rStyle w:val="Hipervnculo"/>
@@ -3563,7 +3575,7 @@
                 <w:noProof/>
                 <w:webHidden/>
               </w:rPr>
-              <w:instrText xml:space="preserve"> PAGEREF _Toc56295055 \h </w:instrText>
+              <w:instrText xml:space="preserve"> PAGEREF _Toc56333594 \h </w:instrText>
             </w:r>
             <w:r>
               <w:rPr>
@@ -3583,7 +3595,7 @@
                 <w:noProof/>
                 <w:webHidden/>
               </w:rPr>
-              <w:t>40</w:t>
+              <w:t>41</w:t>
             </w:r>
             <w:r>
               <w:rPr>
@@ -3607,7 +3619,7 @@
               <w:lang w:val="es-AR" w:eastAsia="es-AR"/>
             </w:rPr>
           </w:pPr>
-          <w:hyperlink w:anchor="_Toc56295056" w:history="1">
+          <w:hyperlink w:anchor="_Toc56333595" w:history="1">
             <w:r>
               <w:rPr>
                 <w:rStyle w:val="Hipervnculo"/>
@@ -3634,7 +3646,7 @@
                 <w:noProof/>
                 <w:webHidden/>
               </w:rPr>
-              <w:instrText xml:space="preserve"> PAGEREF _Toc56295056 \h </w:instrText>
+              <w:instrText xml:space="preserve"> PAGEREF _Toc56333595 \h </w:instrText>
             </w:r>
             <w:r>
               <w:rPr>
@@ -3654,7 +3666,7 @@
                 <w:noProof/>
                 <w:webHidden/>
               </w:rPr>
-              <w:t>41</w:t>
+              <w:t>42</w:t>
             </w:r>
             <w:r>
               <w:rPr>
@@ -3678,7 +3690,7 @@
               <w:lang w:val="es-AR" w:eastAsia="es-AR"/>
             </w:rPr>
           </w:pPr>
-          <w:hyperlink w:anchor="_Toc56295057" w:history="1">
+          <w:hyperlink w:anchor="_Toc56333596" w:history="1">
             <w:r>
               <w:rPr>
                 <w:rStyle w:val="Hipervnculo"/>
@@ -3705,7 +3717,7 @@
                 <w:noProof/>
                 <w:webHidden/>
               </w:rPr>
-              <w:instrText xml:space="preserve"> PAGEREF _Toc56295057 \h </w:instrText>
+              <w:instrText xml:space="preserve"> PAGEREF _Toc56333596 \h </w:instrText>
             </w:r>
             <w:r>
               <w:rPr>
@@ -3725,7 +3737,7 @@
                 <w:noProof/>
                 <w:webHidden/>
               </w:rPr>
-              <w:t>41</w:t>
+              <w:t>42</w:t>
             </w:r>
             <w:r>
               <w:rPr>
@@ -3747,7 +3759,7 @@
               <w:lang w:val="es-AR" w:eastAsia="es-AR"/>
             </w:rPr>
           </w:pPr>
-          <w:hyperlink w:anchor="_Toc56295058" w:history="1">
+          <w:hyperlink w:anchor="_Toc56333597" w:history="1">
             <w:r>
               <w:rPr>
                 <w:rStyle w:val="Hipervnculo"/>
@@ -3774,7 +3786,7 @@
                 <w:noProof/>
                 <w:webHidden/>
               </w:rPr>
-              <w:instrText xml:space="preserve"> PAGEREF _Toc56295058 \h </w:instrText>
+              <w:instrText xml:space="preserve"> PAGEREF _Toc56333597 \h </w:instrText>
             </w:r>
             <w:r>
               <w:rPr>
@@ -3794,7 +3806,7 @@
                 <w:noProof/>
                 <w:webHidden/>
               </w:rPr>
-              <w:t>41</w:t>
+              <w:t>42</w:t>
             </w:r>
             <w:r>
               <w:rPr>
@@ -3816,7 +3828,7 @@
               <w:lang w:val="es-AR" w:eastAsia="es-AR"/>
             </w:rPr>
           </w:pPr>
-          <w:hyperlink w:anchor="_Toc56295059" w:history="1">
+          <w:hyperlink w:anchor="_Toc56333598" w:history="1">
             <w:r>
               <w:rPr>
                 <w:rStyle w:val="Hipervnculo"/>
@@ -3843,7 +3855,7 @@
                 <w:noProof/>
                 <w:webHidden/>
               </w:rPr>
-              <w:instrText xml:space="preserve"> PAGEREF _Toc56295059 \h </w:instrText>
+              <w:instrText xml:space="preserve"> PAGEREF _Toc56333598 \h </w:instrText>
             </w:r>
             <w:r>
               <w:rPr>
@@ -3863,7 +3875,7 @@
                 <w:noProof/>
                 <w:webHidden/>
               </w:rPr>
-              <w:t>41</w:t>
+              <w:t>42</w:t>
             </w:r>
             <w:r>
               <w:rPr>
@@ -3885,7 +3897,7 @@
               <w:lang w:val="es-AR" w:eastAsia="es-AR"/>
             </w:rPr>
           </w:pPr>
-          <w:hyperlink w:anchor="_Toc56295060" w:history="1">
+          <w:hyperlink w:anchor="_Toc56333599" w:history="1">
             <w:r>
               <w:rPr>
                 <w:rStyle w:val="Hipervnculo"/>
@@ -3912,7 +3924,7 @@
                 <w:noProof/>
                 <w:webHidden/>
               </w:rPr>
-              <w:instrText xml:space="preserve"> PAGEREF _Toc56295060 \h </w:instrText>
+              <w:instrText xml:space="preserve"> PAGEREF _Toc56333599 \h </w:instrText>
             </w:r>
             <w:r>
               <w:rPr>
@@ -3932,7 +3944,7 @@
                 <w:noProof/>
                 <w:webHidden/>
               </w:rPr>
-              <w:t>41</w:t>
+              <w:t>42</w:t>
             </w:r>
             <w:r>
               <w:rPr>
@@ -3956,7 +3968,7 @@
               <w:lang w:val="es-AR" w:eastAsia="es-AR"/>
             </w:rPr>
           </w:pPr>
-          <w:hyperlink w:anchor="_Toc56295061" w:history="1">
+          <w:hyperlink w:anchor="_Toc56333600" w:history="1">
             <w:r>
               <w:rPr>
                 <w:rStyle w:val="Hipervnculo"/>
@@ -3983,7 +3995,7 @@
                 <w:noProof/>
                 <w:webHidden/>
               </w:rPr>
-              <w:instrText xml:space="preserve"> PAGEREF _Toc56295061 \h </w:instrText>
+              <w:instrText xml:space="preserve"> PAGEREF _Toc56333600 \h </w:instrText>
             </w:r>
             <w:r>
               <w:rPr>
@@ -4003,7 +4015,7 @@
                 <w:noProof/>
                 <w:webHidden/>
               </w:rPr>
-              <w:t>42</w:t>
+              <w:t>43</w:t>
             </w:r>
             <w:r>
               <w:rPr>
@@ -4025,7 +4037,7 @@
               <w:lang w:val="es-AR" w:eastAsia="es-AR"/>
             </w:rPr>
           </w:pPr>
-          <w:hyperlink w:anchor="_Toc56295062" w:history="1">
+          <w:hyperlink w:anchor="_Toc56333601" w:history="1">
             <w:r>
               <w:rPr>
                 <w:rStyle w:val="Hipervnculo"/>
@@ -4052,7 +4064,7 @@
                 <w:noProof/>
                 <w:webHidden/>
               </w:rPr>
-              <w:instrText xml:space="preserve"> PAGEREF _Toc56295062 \h </w:instrText>
+              <w:instrText xml:space="preserve"> PAGEREF _Toc56333601 \h </w:instrText>
             </w:r>
             <w:r>
               <w:rPr>
@@ -4072,7 +4084,7 @@
                 <w:noProof/>
                 <w:webHidden/>
               </w:rPr>
-              <w:t>42</w:t>
+              <w:t>43</w:t>
             </w:r>
             <w:r>
               <w:rPr>
@@ -4094,7 +4106,7 @@
               <w:lang w:val="es-AR" w:eastAsia="es-AR"/>
             </w:rPr>
           </w:pPr>
-          <w:hyperlink w:anchor="_Toc56295063" w:history="1">
+          <w:hyperlink w:anchor="_Toc56333602" w:history="1">
             <w:r>
               <w:rPr>
                 <w:rStyle w:val="Hipervnculo"/>
@@ -4122,7 +4134,7 @@
                 <w:noProof/>
                 <w:webHidden/>
               </w:rPr>
-              <w:instrText xml:space="preserve"> PAGEREF _Toc56295063 \h </w:instrText>
+              <w:instrText xml:space="preserve"> PAGEREF _Toc56333602 \h </w:instrText>
             </w:r>
             <w:r>
               <w:rPr>
@@ -4142,7 +4154,7 @@
                 <w:noProof/>
                 <w:webHidden/>
               </w:rPr>
-              <w:t>42</w:t>
+              <w:t>43</w:t>
             </w:r>
             <w:r>
               <w:rPr>
@@ -4164,7 +4176,7 @@
               <w:lang w:val="es-AR" w:eastAsia="es-AR"/>
             </w:rPr>
           </w:pPr>
-          <w:hyperlink w:anchor="_Toc56295064" w:history="1">
+          <w:hyperlink w:anchor="_Toc56333603" w:history="1">
             <w:r>
               <w:rPr>
                 <w:rStyle w:val="Hipervnculo"/>
@@ -4192,7 +4204,7 @@
                 <w:noProof/>
                 <w:webHidden/>
               </w:rPr>
-              <w:instrText xml:space="preserve"> PAGEREF _Toc56295064 \h </w:instrText>
+              <w:instrText xml:space="preserve"> PAGEREF _Toc56333603 \h </w:instrText>
             </w:r>
             <w:r>
               <w:rPr>
@@ -4212,7 +4224,7 @@
                 <w:noProof/>
                 <w:webHidden/>
               </w:rPr>
-              <w:t>42</w:t>
+              <w:t>43</w:t>
             </w:r>
             <w:r>
               <w:rPr>
@@ -4234,7 +4246,7 @@
               <w:lang w:val="es-AR" w:eastAsia="es-AR"/>
             </w:rPr>
           </w:pPr>
-          <w:hyperlink w:anchor="_Toc56295065" w:history="1">
+          <w:hyperlink w:anchor="_Toc56333604" w:history="1">
             <w:r>
               <w:rPr>
                 <w:rStyle w:val="Hipervnculo"/>
@@ -4261,7 +4273,7 @@
                 <w:noProof/>
                 <w:webHidden/>
               </w:rPr>
-              <w:instrText xml:space="preserve"> PAGEREF _Toc56295065 \h </w:instrText>
+              <w:instrText xml:space="preserve"> PAGEREF _Toc56333604 \h </w:instrText>
             </w:r>
             <w:r>
               <w:rPr>
@@ -4281,7 +4293,7 @@
                 <w:noProof/>
                 <w:webHidden/>
               </w:rPr>
-              <w:t>42</w:t>
+              <w:t>43</w:t>
             </w:r>
             <w:r>
               <w:rPr>
@@ -4303,7 +4315,7 @@
               <w:lang w:val="es-AR" w:eastAsia="es-AR"/>
             </w:rPr>
           </w:pPr>
-          <w:hyperlink w:anchor="_Toc56295066" w:history="1">
+          <w:hyperlink w:anchor="_Toc56333605" w:history="1">
             <w:r>
               <w:rPr>
                 <w:rStyle w:val="Hipervnculo"/>
@@ -4330,7 +4342,7 @@
                 <w:noProof/>
                 <w:webHidden/>
               </w:rPr>
-              <w:instrText xml:space="preserve"> PAGEREF _Toc56295066 \h </w:instrText>
+              <w:instrText xml:space="preserve"> PAGEREF _Toc56333605 \h </w:instrText>
             </w:r>
             <w:r>
               <w:rPr>
@@ -4350,7 +4362,7 @@
                 <w:noProof/>
                 <w:webHidden/>
               </w:rPr>
-              <w:t>43</w:t>
+              <w:t>44</w:t>
             </w:r>
             <w:r>
               <w:rPr>
@@ -4372,7 +4384,7 @@
               <w:lang w:val="es-AR" w:eastAsia="es-AR"/>
             </w:rPr>
           </w:pPr>
-          <w:hyperlink w:anchor="_Toc56295067" w:history="1">
+          <w:hyperlink w:anchor="_Toc56333606" w:history="1">
             <w:r>
               <w:rPr>
                 <w:rStyle w:val="Hipervnculo"/>
@@ -4399,7 +4411,7 @@
                 <w:noProof/>
                 <w:webHidden/>
               </w:rPr>
-              <w:instrText xml:space="preserve"> PAGEREF _Toc56295067 \h </w:instrText>
+              <w:instrText xml:space="preserve"> PAGEREF _Toc56333606 \h </w:instrText>
             </w:r>
             <w:r>
               <w:rPr>
@@ -4419,7 +4431,7 @@
                 <w:noProof/>
                 <w:webHidden/>
               </w:rPr>
-              <w:t>43</w:t>
+              <w:t>44</w:t>
             </w:r>
             <w:r>
               <w:rPr>
@@ -4441,7 +4453,7 @@
               <w:lang w:val="es-AR" w:eastAsia="es-AR"/>
             </w:rPr>
           </w:pPr>
-          <w:hyperlink w:anchor="_Toc56295068" w:history="1">
+          <w:hyperlink w:anchor="_Toc56333607" w:history="1">
             <w:r>
               <w:rPr>
                 <w:rStyle w:val="Hipervnculo"/>
@@ -4468,7 +4480,7 @@
                 <w:noProof/>
                 <w:webHidden/>
               </w:rPr>
-              <w:instrText xml:space="preserve"> PAGEREF _Toc56295068 \h </w:instrText>
+              <w:instrText xml:space="preserve"> PAGEREF _Toc56333607 \h </w:instrText>
             </w:r>
             <w:r>
               <w:rPr>
@@ -4488,7 +4500,7 @@
                 <w:noProof/>
                 <w:webHidden/>
               </w:rPr>
-              <w:t>43</w:t>
+              <w:t>44</w:t>
             </w:r>
             <w:r>
               <w:rPr>
@@ -4510,7 +4522,7 @@
               <w:lang w:val="es-AR" w:eastAsia="es-AR"/>
             </w:rPr>
           </w:pPr>
-          <w:hyperlink w:anchor="_Toc56295069" w:history="1">
+          <w:hyperlink w:anchor="_Toc56333608" w:history="1">
             <w:r>
               <w:rPr>
                 <w:rStyle w:val="Hipervnculo"/>
@@ -4537,7 +4549,7 @@
                 <w:noProof/>
                 <w:webHidden/>
               </w:rPr>
-              <w:instrText xml:space="preserve"> PAGEREF _Toc56295069 \h </w:instrText>
+              <w:instrText xml:space="preserve"> PAGEREF _Toc56333608 \h </w:instrText>
             </w:r>
             <w:r>
               <w:rPr>
@@ -4557,7 +4569,7 @@
                 <w:noProof/>
                 <w:webHidden/>
               </w:rPr>
-              <w:t>44</w:t>
+              <w:t>45</w:t>
             </w:r>
             <w:r>
               <w:rPr>
@@ -4579,7 +4591,7 @@
               <w:lang w:val="es-AR" w:eastAsia="es-AR"/>
             </w:rPr>
           </w:pPr>
-          <w:hyperlink w:anchor="_Toc56295070" w:history="1">
+          <w:hyperlink w:anchor="_Toc56333609" w:history="1">
             <w:r>
               <w:rPr>
                 <w:rStyle w:val="Hipervnculo"/>
@@ -4606,7 +4618,7 @@
                 <w:noProof/>
                 <w:webHidden/>
               </w:rPr>
-              <w:instrText xml:space="preserve"> PAGEREF _Toc56295070 \h </w:instrText>
+              <w:instrText xml:space="preserve"> PAGEREF _Toc56333609 \h </w:instrText>
             </w:r>
             <w:r>
               <w:rPr>
@@ -4626,7 +4638,7 @@
                 <w:noProof/>
                 <w:webHidden/>
               </w:rPr>
-              <w:t>44</w:t>
+              <w:t>45</w:t>
             </w:r>
             <w:r>
               <w:rPr>
@@ -4648,7 +4660,7 @@
               <w:lang w:val="es-AR" w:eastAsia="es-AR"/>
             </w:rPr>
           </w:pPr>
-          <w:hyperlink w:anchor="_Toc56295071" w:history="1">
+          <w:hyperlink w:anchor="_Toc56333610" w:history="1">
             <w:r>
               <w:rPr>
                 <w:rStyle w:val="Hipervnculo"/>
@@ -4675,7 +4687,7 @@
                 <w:noProof/>
                 <w:webHidden/>
               </w:rPr>
-              <w:instrText xml:space="preserve"> PAGEREF _Toc56295071 \h </w:instrText>
+              <w:instrText xml:space="preserve"> PAGEREF _Toc56333610 \h </w:instrText>
             </w:r>
             <w:r>
               <w:rPr>
@@ -4695,7 +4707,7 @@
                 <w:noProof/>
                 <w:webHidden/>
               </w:rPr>
-              <w:t>44</w:t>
+              <w:t>45</w:t>
             </w:r>
             <w:r>
               <w:rPr>
@@ -4717,7 +4729,7 @@
               <w:lang w:val="es-AR" w:eastAsia="es-AR"/>
             </w:rPr>
           </w:pPr>
-          <w:hyperlink w:anchor="_Toc56295072" w:history="1">
+          <w:hyperlink w:anchor="_Toc56333611" w:history="1">
             <w:r>
               <w:rPr>
                 <w:rStyle w:val="Hipervnculo"/>
@@ -4744,7 +4756,7 @@
                 <w:noProof/>
                 <w:webHidden/>
               </w:rPr>
-              <w:instrText xml:space="preserve"> PAGEREF _Toc56295072 \h </w:instrText>
+              <w:instrText xml:space="preserve"> PAGEREF _Toc56333611 \h </w:instrText>
             </w:r>
             <w:r>
               <w:rPr>
@@ -4764,7 +4776,7 @@
                 <w:noProof/>
                 <w:webHidden/>
               </w:rPr>
-              <w:t>44</w:t>
+              <w:t>45</w:t>
             </w:r>
             <w:r>
               <w:rPr>
@@ -4786,7 +4798,7 @@
               <w:lang w:val="es-AR" w:eastAsia="es-AR"/>
             </w:rPr>
           </w:pPr>
-          <w:hyperlink w:anchor="_Toc56295073" w:history="1">
+          <w:hyperlink w:anchor="_Toc56333612" w:history="1">
             <w:r>
               <w:rPr>
                 <w:rStyle w:val="Hipervnculo"/>
@@ -4813,7 +4825,7 @@
                 <w:noProof/>
                 <w:webHidden/>
               </w:rPr>
-              <w:instrText xml:space="preserve"> PAGEREF _Toc56295073 \h </w:instrText>
+              <w:instrText xml:space="preserve"> PAGEREF _Toc56333612 \h </w:instrText>
             </w:r>
             <w:r>
               <w:rPr>
@@ -4833,7 +4845,7 @@
                 <w:noProof/>
                 <w:webHidden/>
               </w:rPr>
-              <w:t>45</w:t>
+              <w:t>46</w:t>
             </w:r>
             <w:r>
               <w:rPr>
@@ -4857,7 +4869,7 @@
               <w:lang w:val="es-AR" w:eastAsia="es-AR"/>
             </w:rPr>
           </w:pPr>
-          <w:hyperlink w:anchor="_Toc56295074" w:history="1">
+          <w:hyperlink w:anchor="_Toc56333613" w:history="1">
             <w:r>
               <w:rPr>
                 <w:rStyle w:val="Hipervnculo"/>
@@ -4884,7 +4896,7 @@
                 <w:noProof/>
                 <w:webHidden/>
               </w:rPr>
-              <w:instrText xml:space="preserve"> PAGEREF _Toc56295074 \h </w:instrText>
+              <w:instrText xml:space="preserve"> PAGEREF _Toc56333613 \h </w:instrText>
             </w:r>
             <w:r>
               <w:rPr>
@@ -4904,7 +4916,7 @@
                 <w:noProof/>
                 <w:webHidden/>
               </w:rPr>
-              <w:t>45</w:t>
+              <w:t>46</w:t>
             </w:r>
             <w:r>
               <w:rPr>
@@ -4928,7 +4940,7 @@
               <w:lang w:val="es-AR" w:eastAsia="es-AR"/>
             </w:rPr>
           </w:pPr>
-          <w:hyperlink w:anchor="_Toc56295075" w:history="1">
+          <w:hyperlink w:anchor="_Toc56333614" w:history="1">
             <w:r>
               <w:rPr>
                 <w:rStyle w:val="Hipervnculo"/>
@@ -4955,7 +4967,7 @@
                 <w:noProof/>
                 <w:webHidden/>
               </w:rPr>
-              <w:instrText xml:space="preserve"> PAGEREF _Toc56295075 \h </w:instrText>
+              <w:instrText xml:space="preserve"> PAGEREF _Toc56333614 \h </w:instrText>
             </w:r>
             <w:r>
               <w:rPr>
@@ -4975,7 +4987,7 @@
                 <w:noProof/>
                 <w:webHidden/>
               </w:rPr>
-              <w:t>45</w:t>
+              <w:t>46</w:t>
             </w:r>
             <w:r>
               <w:rPr>
@@ -4997,7 +5009,7 @@
               <w:lang w:val="es-AR" w:eastAsia="es-AR"/>
             </w:rPr>
           </w:pPr>
-          <w:hyperlink w:anchor="_Toc56295076" w:history="1">
+          <w:hyperlink w:anchor="_Toc56333615" w:history="1">
             <w:r>
               <w:rPr>
                 <w:rStyle w:val="Hipervnculo"/>
@@ -5024,7 +5036,7 @@
                 <w:noProof/>
                 <w:webHidden/>
               </w:rPr>
-              <w:instrText xml:space="preserve"> PAGEREF _Toc56295076 \h </w:instrText>
+              <w:instrText xml:space="preserve"> PAGEREF _Toc56333615 \h </w:instrText>
             </w:r>
             <w:r>
               <w:rPr>
@@ -5044,7 +5056,7 @@
                 <w:noProof/>
                 <w:webHidden/>
               </w:rPr>
-              <w:t>45</w:t>
+              <w:t>46</w:t>
             </w:r>
             <w:r>
               <w:rPr>
@@ -5066,7 +5078,7 @@
               <w:lang w:val="es-AR" w:eastAsia="es-AR"/>
             </w:rPr>
           </w:pPr>
-          <w:hyperlink w:anchor="_Toc56295077" w:history="1">
+          <w:hyperlink w:anchor="_Toc56333616" w:history="1">
             <w:r>
               <w:rPr>
                 <w:rStyle w:val="Hipervnculo"/>
@@ -5093,7 +5105,7 @@
                 <w:noProof/>
                 <w:webHidden/>
               </w:rPr>
-              <w:instrText xml:space="preserve"> PAGEREF _Toc56295077 \h </w:instrText>
+              <w:instrText xml:space="preserve"> PAGEREF _Toc56333616 \h </w:instrText>
             </w:r>
             <w:r>
               <w:rPr>
@@ -5113,7 +5125,7 @@
                 <w:noProof/>
                 <w:webHidden/>
               </w:rPr>
-              <w:t>46</w:t>
+              <w:t>47</w:t>
             </w:r>
             <w:r>
               <w:rPr>
@@ -5135,7 +5147,7 @@
               <w:lang w:val="es-AR" w:eastAsia="es-AR"/>
             </w:rPr>
           </w:pPr>
-          <w:hyperlink w:anchor="_Toc56295078" w:history="1">
+          <w:hyperlink w:anchor="_Toc56333617" w:history="1">
             <w:r>
               <w:rPr>
                 <w:rStyle w:val="Hipervnculo"/>
@@ -5162,7 +5174,7 @@
                 <w:noProof/>
                 <w:webHidden/>
               </w:rPr>
-              <w:instrText xml:space="preserve"> PAGEREF _Toc56295078 \h </w:instrText>
+              <w:instrText xml:space="preserve"> PAGEREF _Toc56333617 \h </w:instrText>
             </w:r>
             <w:r>
               <w:rPr>
@@ -5182,7 +5194,7 @@
                 <w:noProof/>
                 <w:webHidden/>
               </w:rPr>
-              <w:t>46</w:t>
+              <w:t>47</w:t>
             </w:r>
             <w:r>
               <w:rPr>
@@ -5206,7 +5218,7 @@
               <w:lang w:val="es-AR" w:eastAsia="es-AR"/>
             </w:rPr>
           </w:pPr>
-          <w:hyperlink w:anchor="_Toc56295079" w:history="1">
+          <w:hyperlink w:anchor="_Toc56333618" w:history="1">
             <w:r>
               <w:rPr>
                 <w:rStyle w:val="Hipervnculo"/>
@@ -5233,7 +5245,7 @@
                 <w:noProof/>
                 <w:webHidden/>
               </w:rPr>
-              <w:instrText xml:space="preserve"> PAGEREF _Toc56295079 \h </w:instrText>
+              <w:instrText xml:space="preserve"> PAGEREF _Toc56333618 \h </w:instrText>
             </w:r>
             <w:r>
               <w:rPr>
@@ -5253,7 +5265,7 @@
                 <w:noProof/>
                 <w:webHidden/>
               </w:rPr>
-              <w:t>47</w:t>
+              <w:t>48</w:t>
             </w:r>
             <w:r>
               <w:rPr>
@@ -5277,7 +5289,7 @@
               <w:lang w:val="es-AR" w:eastAsia="es-AR"/>
             </w:rPr>
           </w:pPr>
-          <w:hyperlink w:anchor="_Toc56295080" w:history="1">
+          <w:hyperlink w:anchor="_Toc56333619" w:history="1">
             <w:r>
               <w:rPr>
                 <w:rStyle w:val="Hipervnculo"/>
@@ -5304,7 +5316,7 @@
                 <w:noProof/>
                 <w:webHidden/>
               </w:rPr>
-              <w:instrText xml:space="preserve"> PAGEREF _Toc56295080 \h </w:instrText>
+              <w:instrText xml:space="preserve"> PAGEREF _Toc56333619 \h </w:instrText>
             </w:r>
             <w:r>
               <w:rPr>
@@ -5324,7 +5336,7 @@
                 <w:noProof/>
                 <w:webHidden/>
               </w:rPr>
-              <w:t>47</w:t>
+              <w:t>48</w:t>
             </w:r>
             <w:r>
               <w:rPr>
@@ -5338,6 +5350,7 @@
         <w:p>
           <w:r>
             <w:rPr>
+              <w:rFonts w:cstheme="minorHAnsi"/>
               <w:b/>
               <w:bCs/>
             </w:rPr>
@@ -5352,7 +5365,15 @@
         <w:br w:type="page"/>
       </w:r>
     </w:p>
-    <w:p/>
+    <w:p>
+      <w:pPr>
+        <w:ind w:left="0" w:firstLine="0"/>
+      </w:pPr>
+      <w:r>
+        <w:lastRenderedPageBreak/>
+        <w:t>Tabla de ilustraciones</w:t>
+      </w:r>
+    </w:p>
     <w:p>
       <w:pPr>
         <w:pStyle w:val="Tabladeilustraciones"/>
@@ -6051,14 +6072,7 @@
             <w:noProof/>
             <w:webHidden/>
           </w:rPr>
-          <w:t>1</w:t>
-        </w:r>
-        <w:r>
-          <w:rPr>
-            <w:noProof/>
-            <w:webHidden/>
-          </w:rPr>
-          <w:t>9</w:t>
+          <w:t>19</w:t>
         </w:r>
         <w:r>
           <w:rPr>
@@ -6088,11 +6102,13 @@
     <w:p/>
     <w:p/>
     <w:p/>
-    <w:p/>
-    <w:p/>
-    <w:p/>
-    <w:p/>
-    <w:p/>
+    <w:p>
+      <w:pPr>
+        <w:ind w:left="0" w:firstLine="0"/>
+      </w:pPr>
+      <w:bookmarkStart w:id="0" w:name="_GoBack"/>
+      <w:bookmarkEnd w:id="0"/>
+    </w:p>
     <w:p>
       <w:pPr>
         <w:ind w:left="0" w:firstLine="0"/>
@@ -6122,41 +6138,21 @@
     </w:sdt>
     <w:p>
       <w:pPr>
-        <w:keepNext/>
-        <w:widowControl w:val="0"/>
-        <w:tabs>
-          <w:tab w:val="left" w:pos="0"/>
-        </w:tabs>
-        <w:suppressAutoHyphens/>
-        <w:spacing w:before="120" w:after="60" w:line="240" w:lineRule="atLeast"/>
-        <w:ind w:left="0" w:firstLine="0"/>
-        <w:outlineLvl w:val="0"/>
-        <w:rPr>
-          <w:rFonts w:asciiTheme="majorHAnsi" w:eastAsiaTheme="majorEastAsia" w:hAnsiTheme="majorHAnsi" w:cstheme="majorBidi"/>
-          <w:b/>
-          <w:bCs/>
-          <w:color w:val="365F91" w:themeColor="accent1" w:themeShade="BF"/>
-          <w:sz w:val="28"/>
-          <w:szCs w:val="28"/>
+        <w:pStyle w:val="Ttulo1"/>
+        <w:rPr>
           <w:lang w:val="es-AR"/>
         </w:rPr>
       </w:pPr>
-      <w:bookmarkStart w:id="0" w:name="_Toc44255179"/>
-      <w:bookmarkStart w:id="1" w:name="_Toc56295015"/>
-      <w:r>
-        <w:rPr>
-          <w:rFonts w:asciiTheme="majorHAnsi" w:eastAsiaTheme="majorEastAsia" w:hAnsiTheme="majorHAnsi" w:cstheme="majorBidi"/>
-          <w:b/>
-          <w:bCs/>
-          <w:color w:val="365F91" w:themeColor="accent1" w:themeShade="BF"/>
-          <w:sz w:val="28"/>
-          <w:szCs w:val="28"/>
+      <w:bookmarkStart w:id="1" w:name="_Toc44255179"/>
+      <w:bookmarkStart w:id="2" w:name="_Toc56333554"/>
+      <w:r>
+        <w:rPr>
           <w:lang w:val="es-AR"/>
         </w:rPr>
         <w:t>Introducción</w:t>
       </w:r>
-      <w:bookmarkEnd w:id="0"/>
       <w:bookmarkEnd w:id="1"/>
+      <w:bookmarkEnd w:id="2"/>
     </w:p>
     <w:p>
       <w:pPr>
@@ -6270,18 +6266,17 @@
           <w:szCs w:val="28"/>
         </w:rPr>
       </w:pPr>
-      <w:bookmarkStart w:id="2" w:name="_Toc56295016"/>
       <w:bookmarkStart w:id="3" w:name="_Toc44255180"/>
+      <w:bookmarkStart w:id="4" w:name="_Toc56333555"/>
       <w:r>
         <w:rPr>
           <w:color w:val="365F91" w:themeColor="accent1" w:themeShade="BF"/>
           <w:sz w:val="28"/>
           <w:szCs w:val="28"/>
         </w:rPr>
-        <w:lastRenderedPageBreak/>
         <w:t>Objetivos</w:t>
       </w:r>
-      <w:bookmarkEnd w:id="2"/>
+      <w:bookmarkEnd w:id="4"/>
       <w:r>
         <w:rPr>
           <w:color w:val="365F91" w:themeColor="accent1" w:themeShade="BF"/>
@@ -6296,23 +6291,23 @@
       <w:pPr>
         <w:pStyle w:val="PSI-Ttulo2"/>
       </w:pPr>
-      <w:bookmarkStart w:id="4" w:name="_Toc145070050"/>
-      <w:bookmarkStart w:id="5" w:name="_Toc148769410"/>
-      <w:bookmarkStart w:id="6" w:name="_Toc163997903"/>
-      <w:bookmarkStart w:id="7" w:name="_Toc227403722"/>
-      <w:bookmarkStart w:id="8" w:name="_Toc234998980"/>
-      <w:bookmarkStart w:id="9" w:name="_Toc257618844"/>
-      <w:bookmarkStart w:id="10" w:name="_Toc56295017"/>
+      <w:bookmarkStart w:id="5" w:name="_Toc145070050"/>
+      <w:bookmarkStart w:id="6" w:name="_Toc148769410"/>
+      <w:bookmarkStart w:id="7" w:name="_Toc163997903"/>
+      <w:bookmarkStart w:id="8" w:name="_Toc227403722"/>
+      <w:bookmarkStart w:id="9" w:name="_Toc234998980"/>
+      <w:bookmarkStart w:id="10" w:name="_Toc257618844"/>
+      <w:bookmarkStart w:id="11" w:name="_Toc56333556"/>
       <w:r>
         <w:t>Objetivos Generales</w:t>
       </w:r>
-      <w:bookmarkEnd w:id="4"/>
       <w:bookmarkEnd w:id="5"/>
       <w:bookmarkEnd w:id="6"/>
       <w:bookmarkEnd w:id="7"/>
       <w:bookmarkEnd w:id="8"/>
       <w:bookmarkEnd w:id="9"/>
       <w:bookmarkEnd w:id="10"/>
+      <w:bookmarkEnd w:id="11"/>
     </w:p>
     <w:p>
       <w:pPr>
@@ -6357,6 +6352,7 @@
           <w:rFonts w:ascii="Calibri" w:hAnsi="Calibri" w:cs="Calibri"/>
           <w:color w:val="000000"/>
         </w:rPr>
+        <w:lastRenderedPageBreak/>
         <w:t>No existe actualmente una herramienta hecha a medida que le permita al personal de Secretaría Académica realizar la carga y publicación de los horarios de cursada y mesas de examen.</w:t>
       </w:r>
     </w:p>
@@ -6484,21 +6480,21 @@
       <w:pPr>
         <w:pStyle w:val="PSI-Ttulo2"/>
       </w:pPr>
-      <w:bookmarkStart w:id="11" w:name="_Toc163292578"/>
-      <w:bookmarkStart w:id="12" w:name="_Toc163997904"/>
-      <w:bookmarkStart w:id="13" w:name="_Toc227403723"/>
-      <w:bookmarkStart w:id="14" w:name="_Toc234998981"/>
-      <w:bookmarkStart w:id="15" w:name="_Toc257618845"/>
-      <w:bookmarkStart w:id="16" w:name="_Toc56295018"/>
+      <w:bookmarkStart w:id="12" w:name="_Toc163292578"/>
+      <w:bookmarkStart w:id="13" w:name="_Toc163997904"/>
+      <w:bookmarkStart w:id="14" w:name="_Toc227403723"/>
+      <w:bookmarkStart w:id="15" w:name="_Toc234998981"/>
+      <w:bookmarkStart w:id="16" w:name="_Toc257618845"/>
+      <w:bookmarkStart w:id="17" w:name="_Toc56333557"/>
       <w:r>
         <w:t>Objetivos Específicos</w:t>
       </w:r>
-      <w:bookmarkEnd w:id="11"/>
       <w:bookmarkEnd w:id="12"/>
       <w:bookmarkEnd w:id="13"/>
       <w:bookmarkEnd w:id="14"/>
       <w:bookmarkEnd w:id="15"/>
       <w:bookmarkEnd w:id="16"/>
+      <w:bookmarkEnd w:id="17"/>
     </w:p>
     <w:p>
       <w:pPr>
@@ -6519,7 +6515,6 @@
         <w:jc w:val="both"/>
       </w:pPr>
       <w:r>
-        <w:lastRenderedPageBreak/>
         <w:t>Acceso a usuarios autorizados para la generación de horarios (Cursada y mesas de examen).</w:t>
       </w:r>
     </w:p>
@@ -6579,6 +6574,7 @@
           <w:b/>
           <w:bCs/>
         </w:rPr>
+        <w:lastRenderedPageBreak/>
         <w:t>El sistema permitirá importar horarios de cursada a usuarios autorizados</w:t>
       </w:r>
       <w:r>
@@ -6768,7 +6764,6 @@
           <w:b/>
           <w:bCs/>
         </w:rPr>
-        <w:lastRenderedPageBreak/>
         <w:t>El sistema deberá permitir actualizar aulas a usuarios autorizados</w:t>
       </w:r>
       <w:r>
@@ -6832,6 +6827,7 @@
           <w:b/>
           <w:bCs/>
         </w:rPr>
+        <w:lastRenderedPageBreak/>
         <w:t>El sistema permitirá notificar a usuarios públicos sobre actualizaciones en los horarios de cursada y mesas de examen</w:t>
       </w:r>
       <w:r>
@@ -6879,11 +6875,11 @@
       <w:pPr>
         <w:pStyle w:val="Ttulo1"/>
       </w:pPr>
-      <w:bookmarkStart w:id="17" w:name="_Toc56295019"/>
+      <w:bookmarkStart w:id="18" w:name="_Toc56333558"/>
       <w:r>
         <w:t>Proceso de desarrollo</w:t>
       </w:r>
-      <w:bookmarkEnd w:id="17"/>
+      <w:bookmarkEnd w:id="18"/>
     </w:p>
     <w:p>
       <w:pPr>
@@ -6933,14 +6929,14 @@
           <w:lang w:val="es-AR"/>
         </w:rPr>
       </w:pPr>
-      <w:bookmarkStart w:id="18" w:name="_Toc56295020"/>
+      <w:bookmarkStart w:id="19" w:name="_Toc56333559"/>
       <w:r>
         <w:rPr>
           <w:lang w:val="es-AR"/>
         </w:rPr>
         <w:t>Grupo de desarrollo</w:t>
       </w:r>
-      <w:bookmarkEnd w:id="18"/>
+      <w:bookmarkEnd w:id="19"/>
     </w:p>
     <w:p>
       <w:pPr>
@@ -6980,11 +6976,11 @@
       <w:pPr>
         <w:pStyle w:val="Ttulo3"/>
       </w:pPr>
-      <w:bookmarkStart w:id="19" w:name="_Toc56295021"/>
+      <w:bookmarkStart w:id="20" w:name="_Toc56333560"/>
       <w:r>
         <w:t>Nombre y logo del grupo</w:t>
       </w:r>
-      <w:bookmarkEnd w:id="19"/>
+      <w:bookmarkEnd w:id="20"/>
     </w:p>
     <w:p>
       <w:pPr>
@@ -7088,8 +7084,8 @@
           <w:lang w:val="es-AR" w:eastAsia="es-AR"/>
         </w:rPr>
       </w:pPr>
-      <w:bookmarkStart w:id="20" w:name="_Toc56332652"/>
-      <w:bookmarkStart w:id="21" w:name="_Toc56333183"/>
+      <w:bookmarkStart w:id="21" w:name="_Toc56332652"/>
+      <w:bookmarkStart w:id="22" w:name="_Toc56333183"/>
       <w:r>
         <w:rPr>
           <w:i w:val="0"/>
@@ -7140,8 +7136,8 @@
         </w:rPr>
         <w:t xml:space="preserve"> - Logo del grupo de desarrollo</w:t>
       </w:r>
-      <w:bookmarkEnd w:id="20"/>
       <w:bookmarkEnd w:id="21"/>
+      <w:bookmarkEnd w:id="22"/>
     </w:p>
     <w:p>
       <w:pPr>
@@ -7178,11 +7174,11 @@
       <w:pPr>
         <w:pStyle w:val="Ttulo3"/>
       </w:pPr>
-      <w:bookmarkStart w:id="22" w:name="_Toc56295022"/>
+      <w:bookmarkStart w:id="23" w:name="_Toc56333561"/>
       <w:r>
         <w:t>Nombre y logo del sistema</w:t>
       </w:r>
-      <w:bookmarkEnd w:id="22"/>
+      <w:bookmarkEnd w:id="23"/>
     </w:p>
     <w:p>
       <w:pPr>
@@ -7271,7 +7267,7 @@
           <w:lang w:val="es-AR" w:eastAsia="es-AR"/>
         </w:rPr>
       </w:pPr>
-      <w:bookmarkStart w:id="23" w:name="_Toc56333184"/>
+      <w:bookmarkStart w:id="24" w:name="_Toc56333184"/>
       <w:r>
         <w:rPr>
           <w:color w:val="auto"/>
@@ -7315,7 +7311,7 @@
         </w:rPr>
         <w:t xml:space="preserve"> - Logo del sistema</w:t>
       </w:r>
-      <w:bookmarkEnd w:id="23"/>
+      <w:bookmarkEnd w:id="24"/>
     </w:p>
     <w:p>
       <w:pPr>
@@ -7364,11 +7360,11 @@
       <w:pPr>
         <w:pStyle w:val="PSI-Ttulo2"/>
       </w:pPr>
-      <w:bookmarkStart w:id="24" w:name="_Toc56295023"/>
+      <w:bookmarkStart w:id="25" w:name="_Toc56333562"/>
       <w:r>
         <w:t>Comunicación</w:t>
       </w:r>
-      <w:bookmarkEnd w:id="24"/>
+      <w:bookmarkEnd w:id="25"/>
     </w:p>
     <w:p>
       <w:pPr>
@@ -7443,7 +7439,7 @@
           <w:color w:val="auto"/>
         </w:rPr>
       </w:pPr>
-      <w:bookmarkStart w:id="25" w:name="_Toc56333185"/>
+      <w:bookmarkStart w:id="26" w:name="_Toc56333185"/>
       <w:r>
         <w:rPr>
           <w:color w:val="auto"/>
@@ -7487,7 +7483,7 @@
         </w:rPr>
         <w:t xml:space="preserve"> - Definición de roles y flujo general de comunicación</w:t>
       </w:r>
-      <w:bookmarkEnd w:id="25"/>
+      <w:bookmarkEnd w:id="26"/>
     </w:p>
     <w:p>
       <w:pPr>
@@ -7862,11 +7858,11 @@
         <w:pStyle w:val="PSI-Ttulo2"/>
         <w:ind w:left="0" w:firstLine="0"/>
       </w:pPr>
-      <w:bookmarkStart w:id="26" w:name="_Toc56295024"/>
+      <w:bookmarkStart w:id="27" w:name="_Toc56333563"/>
       <w:r>
         <w:t>Descripción de los procesos actuales</w:t>
       </w:r>
-      <w:bookmarkEnd w:id="26"/>
+      <w:bookmarkEnd w:id="27"/>
     </w:p>
     <w:p>
       <w:pPr>
@@ -7970,7 +7966,7 @@
           <w:lang w:val="es-AR" w:eastAsia="es-AR"/>
         </w:rPr>
       </w:pPr>
-      <w:bookmarkStart w:id="27" w:name="_Toc56333186"/>
+      <w:bookmarkStart w:id="28" w:name="_Toc56333186"/>
       <w:r>
         <w:rPr>
           <w:color w:val="auto"/>
@@ -8014,7 +8010,7 @@
         </w:rPr>
         <w:t xml:space="preserve"> - Proceso para la generación de horarios de cursada</w:t>
       </w:r>
-      <w:bookmarkEnd w:id="27"/>
+      <w:bookmarkEnd w:id="28"/>
     </w:p>
     <w:p>
       <w:pPr>
@@ -8108,7 +8104,7 @@
           <w:lang w:val="es-AR" w:eastAsia="es-AR"/>
         </w:rPr>
       </w:pPr>
-      <w:bookmarkStart w:id="28" w:name="_Toc56333187"/>
+      <w:bookmarkStart w:id="29" w:name="_Toc56333187"/>
       <w:r>
         <w:rPr>
           <w:color w:val="auto"/>
@@ -8152,7 +8148,7 @@
         </w:rPr>
         <w:t xml:space="preserve"> - Proceso para la generación de mesas de examen</w:t>
       </w:r>
-      <w:bookmarkEnd w:id="28"/>
+      <w:bookmarkEnd w:id="29"/>
     </w:p>
     <w:p>
       <w:pPr>
@@ -8161,14 +8157,14 @@
           <w:lang w:val="es-AR"/>
         </w:rPr>
       </w:pPr>
-      <w:bookmarkStart w:id="29" w:name="_Toc56295025"/>
+      <w:bookmarkStart w:id="30" w:name="_Toc56333564"/>
       <w:r>
         <w:rPr>
           <w:lang w:val="es-AR"/>
         </w:rPr>
         <w:t>Descripción del proceso con Tempus</w:t>
       </w:r>
-      <w:bookmarkEnd w:id="29"/>
+      <w:bookmarkEnd w:id="30"/>
     </w:p>
     <w:p>
       <w:pPr>
@@ -8296,14 +8292,14 @@
           <w:lang w:val="es-AR"/>
         </w:rPr>
       </w:pPr>
-      <w:bookmarkStart w:id="30" w:name="_Toc56295026"/>
+      <w:bookmarkStart w:id="31" w:name="_Toc56333565"/>
       <w:r>
         <w:rPr>
           <w:lang w:val="es-AR"/>
         </w:rPr>
         <w:t>Planificación</w:t>
       </w:r>
-      <w:bookmarkEnd w:id="30"/>
+      <w:bookmarkEnd w:id="31"/>
     </w:p>
     <w:p>
       <w:pPr>
@@ -8403,7 +8399,7 @@
           <w:color w:val="auto"/>
         </w:rPr>
       </w:pPr>
-      <w:bookmarkStart w:id="31" w:name="_Toc56333188"/>
+      <w:bookmarkStart w:id="32" w:name="_Toc56333188"/>
       <w:r>
         <w:rPr>
           <w:color w:val="auto"/>
@@ -8447,7 +8443,7 @@
         </w:rPr>
         <w:t xml:space="preserve"> - Planificación de Iteraciones</w:t>
       </w:r>
-      <w:bookmarkEnd w:id="31"/>
+      <w:bookmarkEnd w:id="32"/>
     </w:p>
     <w:p>
       <w:pPr>
@@ -8524,7 +8520,7 @@
           <w:color w:val="auto"/>
         </w:rPr>
       </w:pPr>
-      <w:bookmarkStart w:id="32" w:name="_Toc56333189"/>
+      <w:bookmarkStart w:id="33" w:name="_Toc56333189"/>
       <w:r>
         <w:rPr>
           <w:color w:val="auto"/>
@@ -8568,7 +8564,7 @@
         </w:rPr>
         <w:t xml:space="preserve"> - Planificación de tareas en el Plan de Iteración Fase Inicio Iteración 1</w:t>
       </w:r>
-      <w:bookmarkEnd w:id="32"/>
+      <w:bookmarkEnd w:id="33"/>
     </w:p>
     <w:p>
       <w:pPr>
@@ -8713,7 +8709,7 @@
           <w:color w:val="auto"/>
         </w:rPr>
       </w:pPr>
-      <w:bookmarkStart w:id="33" w:name="_Toc56333190"/>
+      <w:bookmarkStart w:id="34" w:name="_Toc56333190"/>
       <w:r>
         <w:rPr>
           <w:color w:val="auto"/>
@@ -8757,7 +8753,7 @@
         </w:rPr>
         <w:t xml:space="preserve"> - Objetivos establecidos en el Plan de Iteración Fase Inicio Iteración 1</w:t>
       </w:r>
-      <w:bookmarkEnd w:id="33"/>
+      <w:bookmarkEnd w:id="34"/>
     </w:p>
     <w:p>
       <w:pPr>
@@ -8960,7 +8956,7 @@
           <w:color w:val="auto"/>
         </w:rPr>
       </w:pPr>
-      <w:bookmarkStart w:id="34" w:name="_Toc56333191"/>
+      <w:bookmarkStart w:id="35" w:name="_Toc56333191"/>
       <w:r>
         <w:rPr>
           <w:color w:val="auto"/>
@@ -9004,7 +9000,7 @@
         </w:rPr>
         <w:t xml:space="preserve"> - Planificación de tareas en el Plan de Iteración Fase Construcción Iteración 7</w:t>
       </w:r>
-      <w:bookmarkEnd w:id="34"/>
+      <w:bookmarkEnd w:id="35"/>
     </w:p>
     <w:p>
       <w:pPr>
@@ -9016,14 +9012,14 @@
           <w:lang w:val="es-AR" w:eastAsia="es-AR"/>
         </w:rPr>
       </w:pPr>
-      <w:bookmarkStart w:id="35" w:name="_Toc56295027"/>
+      <w:bookmarkStart w:id="36" w:name="_Toc56333566"/>
       <w:r>
         <w:rPr>
           <w:lang w:val="es-AR"/>
         </w:rPr>
         <w:t>Estimación</w:t>
       </w:r>
-      <w:bookmarkEnd w:id="35"/>
+      <w:bookmarkEnd w:id="36"/>
     </w:p>
     <w:p>
       <w:pPr>
@@ -9272,7 +9268,7 @@
           <w:color w:val="auto"/>
         </w:rPr>
       </w:pPr>
-      <w:bookmarkStart w:id="36" w:name="_Toc56333192"/>
+      <w:bookmarkStart w:id="37" w:name="_Toc56333192"/>
       <w:r>
         <w:rPr>
           <w:color w:val="auto"/>
@@ -9316,7 +9312,7 @@
         </w:rPr>
         <w:t xml:space="preserve"> - Diagrama de casos de uso</w:t>
       </w:r>
-      <w:bookmarkEnd w:id="36"/>
+      <w:bookmarkEnd w:id="37"/>
     </w:p>
     <w:p>
       <w:pPr>
@@ -9335,12 +9331,7 @@
         <w:t>estión de riesgos, como ser la f</w:t>
       </w:r>
       <w:r>
-        <w:t>amiliaridad con el proceso definido, la experiencia en el dominio de la aplicación, capacidad de liderazgo de analista y dificultad con el lenguaje d</w:t>
-      </w:r>
-      <w:bookmarkStart w:id="37" w:name="_GoBack"/>
-      <w:bookmarkEnd w:id="37"/>
-      <w:r>
-        <w:t>e programación. </w:t>
+        <w:t>amiliaridad con el proceso definido, la experiencia en el dominio de la aplicación, capacidad de liderazgo de analista y dificultad con el lenguaje de programación. </w:t>
       </w:r>
     </w:p>
     <w:p>
@@ -10452,7 +10443,7 @@
       <w:pPr>
         <w:pStyle w:val="PSI-Ttulo2"/>
       </w:pPr>
-      <w:bookmarkStart w:id="38" w:name="_Toc56295028"/>
+      <w:bookmarkStart w:id="38" w:name="_Toc56333567"/>
       <w:r>
         <w:t>Gestión de Riesgos</w:t>
       </w:r>
@@ -10582,7 +10573,7 @@
         <w:pStyle w:val="PSI-Ttulo2"/>
         <w:outlineLvl w:val="2"/>
       </w:pPr>
-      <w:bookmarkStart w:id="39" w:name="_Toc56295029"/>
+      <w:bookmarkStart w:id="39" w:name="_Toc56333568"/>
       <w:r>
         <w:t>Categorización</w:t>
       </w:r>
@@ -10934,7 +10925,7 @@
       <w:pPr>
         <w:pStyle w:val="Ttulo3"/>
       </w:pPr>
-      <w:bookmarkStart w:id="40" w:name="_Toc56295030"/>
+      <w:bookmarkStart w:id="40" w:name="_Toc56333569"/>
       <w:r>
         <w:t>Fase de Inicio</w:t>
       </w:r>
@@ -11274,7 +11265,7 @@
       <w:pPr>
         <w:pStyle w:val="PSI-Ttulo3"/>
       </w:pPr>
-      <w:bookmarkStart w:id="41" w:name="_Toc56295031"/>
+      <w:bookmarkStart w:id="41" w:name="_Toc56333570"/>
       <w:r>
         <w:t>Fase Elaboración</w:t>
       </w:r>
@@ -11333,7 +11324,7 @@
       <w:pPr>
         <w:pStyle w:val="PSI-Ttulo3"/>
       </w:pPr>
-      <w:bookmarkStart w:id="42" w:name="_Toc56295032"/>
+      <w:bookmarkStart w:id="42" w:name="_Toc56333571"/>
       <w:r>
         <w:t>Fase Construcción</w:t>
       </w:r>
@@ -11712,7 +11703,7 @@
         <w:pStyle w:val="Ttulo3"/>
         <w:spacing w:after="240"/>
       </w:pPr>
-      <w:bookmarkStart w:id="43" w:name="_Toc56295033"/>
+      <w:bookmarkStart w:id="43" w:name="_Toc56333572"/>
       <w:r>
         <w:t>Conclusión</w:t>
       </w:r>
@@ -11734,7 +11725,7 @@
       <w:pPr>
         <w:pStyle w:val="Ttulo2"/>
       </w:pPr>
-      <w:bookmarkStart w:id="44" w:name="_Toc56295034"/>
+      <w:bookmarkStart w:id="44" w:name="_Toc56333573"/>
       <w:r>
         <w:t>Modelo de casos de uso</w:t>
       </w:r>
@@ -11777,7 +11768,7 @@
         <w:pStyle w:val="Ttulo3"/>
         <w:spacing w:after="240"/>
       </w:pPr>
-      <w:bookmarkStart w:id="45" w:name="_Toc56295035"/>
+      <w:bookmarkStart w:id="45" w:name="_Toc56333574"/>
       <w:r>
         <w:t>Caso de Uso 01- Ingresar al Sistema</w:t>
       </w:r>
@@ -11803,7 +11794,7 @@
       <w:pPr>
         <w:pStyle w:val="Ttulo3"/>
       </w:pPr>
-      <w:bookmarkStart w:id="46" w:name="_Toc56295036"/>
+      <w:bookmarkStart w:id="46" w:name="_Toc56333575"/>
       <w:r>
         <w:t>Caso de Uso 02</w:t>
       </w:r>
@@ -12111,7 +12102,7 @@
       <w:pPr>
         <w:pStyle w:val="Ttulo3"/>
       </w:pPr>
-      <w:bookmarkStart w:id="47" w:name="_Toc56295037"/>
+      <w:bookmarkStart w:id="47" w:name="_Toc56333576"/>
       <w:r>
         <w:t>Caso de Uso 03</w:t>
       </w:r>
@@ -12416,7 +12407,7 @@
       <w:pPr>
         <w:pStyle w:val="Ttulo3"/>
       </w:pPr>
-      <w:bookmarkStart w:id="48" w:name="_Toc56295038"/>
+      <w:bookmarkStart w:id="48" w:name="_Toc56333577"/>
       <w:r>
         <w:t>Caso de Uso 04</w:t>
       </w:r>
@@ -12460,7 +12451,7 @@
       <w:pPr>
         <w:pStyle w:val="Ttulo3"/>
       </w:pPr>
-      <w:bookmarkStart w:id="49" w:name="_Toc56295039"/>
+      <w:bookmarkStart w:id="49" w:name="_Toc56333578"/>
       <w:r>
         <w:t>Caso de Uso 05</w:t>
       </w:r>
@@ -12509,7 +12500,7 @@
       <w:pPr>
         <w:pStyle w:val="Ttulo3"/>
       </w:pPr>
-      <w:bookmarkStart w:id="50" w:name="_Toc56295040"/>
+      <w:bookmarkStart w:id="50" w:name="_Toc56333579"/>
       <w:r>
         <w:t>Caso de Uso 06</w:t>
       </w:r>
@@ -12555,7 +12546,7 @@
       <w:pPr>
         <w:pStyle w:val="Ttulo3"/>
       </w:pPr>
-      <w:bookmarkStart w:id="51" w:name="_Toc56295041"/>
+      <w:bookmarkStart w:id="51" w:name="_Toc56333580"/>
       <w:r>
         <w:t>Caso de Uso 07</w:t>
       </w:r>
@@ -12597,7 +12588,7 @@
       <w:pPr>
         <w:pStyle w:val="Ttulo3"/>
       </w:pPr>
-      <w:bookmarkStart w:id="52" w:name="_Toc56295042"/>
+      <w:bookmarkStart w:id="52" w:name="_Toc56333581"/>
       <w:r>
         <w:t>Caso de Uso 08</w:t>
       </w:r>
@@ -12674,7 +12665,7 @@
       <w:pPr>
         <w:pStyle w:val="Ttulo3"/>
       </w:pPr>
-      <w:bookmarkStart w:id="53" w:name="_Toc56295043"/>
+      <w:bookmarkStart w:id="53" w:name="_Toc56333582"/>
       <w:r>
         <w:t>Caso de Uso 09</w:t>
       </w:r>
@@ -12745,7 +12736,7 @@
       <w:pPr>
         <w:pStyle w:val="Ttulo3"/>
       </w:pPr>
-      <w:bookmarkStart w:id="54" w:name="_Toc56295044"/>
+      <w:bookmarkStart w:id="54" w:name="_Toc56333583"/>
       <w:r>
         <w:t>Caso de Uso 10</w:t>
       </w:r>
@@ -12808,7 +12799,7 @@
       <w:pPr>
         <w:pStyle w:val="Ttulo3"/>
       </w:pPr>
-      <w:bookmarkStart w:id="55" w:name="_Toc56295045"/>
+      <w:bookmarkStart w:id="55" w:name="_Toc56333584"/>
       <w:r>
         <w:t>Caso de Uso 11</w:t>
       </w:r>
@@ -12911,7 +12902,7 @@
       <w:pPr>
         <w:pStyle w:val="Ttulo3"/>
       </w:pPr>
-      <w:bookmarkStart w:id="56" w:name="_Toc56295046"/>
+      <w:bookmarkStart w:id="56" w:name="_Toc56333585"/>
       <w:r>
         <w:t>Caso de Uso 12</w:t>
       </w:r>
@@ -13019,7 +13010,7 @@
       <w:pPr>
         <w:pStyle w:val="Ttulo3"/>
       </w:pPr>
-      <w:bookmarkStart w:id="57" w:name="_Toc56295047"/>
+      <w:bookmarkStart w:id="57" w:name="_Toc56333586"/>
       <w:r>
         <w:t>Caso de Uso 13</w:t>
       </w:r>
@@ -13095,7 +13086,7 @@
       <w:pPr>
         <w:pStyle w:val="Ttulo3"/>
       </w:pPr>
-      <w:bookmarkStart w:id="58" w:name="_Toc56295048"/>
+      <w:bookmarkStart w:id="58" w:name="_Toc56333587"/>
       <w:r>
         <w:t>Caso de Uso 14</w:t>
       </w:r>
@@ -13163,7 +13154,7 @@
       <w:pPr>
         <w:pStyle w:val="Ttulo3"/>
       </w:pPr>
-      <w:bookmarkStart w:id="59" w:name="_Toc56295049"/>
+      <w:bookmarkStart w:id="59" w:name="_Toc56333588"/>
       <w:r>
         <w:lastRenderedPageBreak/>
         <w:t>Caso de Uso 15- Borrar Mesa de Examen</w:t>
@@ -13229,7 +13220,7 @@
       <w:pPr>
         <w:pStyle w:val="Ttulo3"/>
       </w:pPr>
-      <w:bookmarkStart w:id="60" w:name="_Toc56295050"/>
+      <w:bookmarkStart w:id="60" w:name="_Toc56333589"/>
       <w:r>
         <w:t>Caso de Uso 16- Modificar Aula</w:t>
       </w:r>
@@ -13304,7 +13295,7 @@
       <w:pPr>
         <w:pStyle w:val="Ttulo3"/>
       </w:pPr>
-      <w:bookmarkStart w:id="61" w:name="_Toc56295051"/>
+      <w:bookmarkStart w:id="61" w:name="_Toc56333590"/>
       <w:r>
         <w:t>Caso de Uso 17- Borrar Aula</w:t>
       </w:r>
@@ -13366,7 +13357,7 @@
       <w:pPr>
         <w:pStyle w:val="Ttulo3"/>
       </w:pPr>
-      <w:bookmarkStart w:id="62" w:name="_Toc56295052"/>
+      <w:bookmarkStart w:id="62" w:name="_Toc56333591"/>
       <w:r>
         <w:t>Caso de Uso 18- Generar Horario de Aula</w:t>
       </w:r>
@@ -13431,7 +13422,7 @@
       <w:pPr>
         <w:pStyle w:val="Ttulo2"/>
       </w:pPr>
-      <w:bookmarkStart w:id="63" w:name="_Toc56295053"/>
+      <w:bookmarkStart w:id="63" w:name="_Toc56333592"/>
       <w:r>
         <w:lastRenderedPageBreak/>
         <w:t>Modelo de datos</w:t>
@@ -13735,7 +13726,7 @@
       <w:pPr>
         <w:pStyle w:val="Ttulo2"/>
       </w:pPr>
-      <w:bookmarkStart w:id="64" w:name="_Toc56295054"/>
+      <w:bookmarkStart w:id="64" w:name="_Toc56333593"/>
       <w:r>
         <w:t>Implementación</w:t>
       </w:r>
@@ -13992,7 +13983,7 @@
       <w:pPr>
         <w:pStyle w:val="Ttulo2"/>
       </w:pPr>
-      <w:bookmarkStart w:id="65" w:name="_Toc56295055"/>
+      <w:bookmarkStart w:id="65" w:name="_Toc56333594"/>
       <w:r>
         <w:t>Pruebas</w:t>
       </w:r>
@@ -14010,7 +14001,7 @@
       <w:pPr>
         <w:pStyle w:val="Ttulo1"/>
       </w:pPr>
-      <w:bookmarkStart w:id="66" w:name="_Toc56295056"/>
+      <w:bookmarkStart w:id="66" w:name="_Toc56333595"/>
       <w:r>
         <w:lastRenderedPageBreak/>
         <w:t>Tecnología</w:t>
@@ -14119,7 +14110,7 @@
       <w:pPr>
         <w:pStyle w:val="Ttulo2"/>
       </w:pPr>
-      <w:bookmarkStart w:id="67" w:name="_Toc56295057"/>
+      <w:bookmarkStart w:id="67" w:name="_Toc56333596"/>
       <w:r>
         <w:t>Hardware</w:t>
       </w:r>
@@ -14129,7 +14120,7 @@
       <w:pPr>
         <w:pStyle w:val="Ttulo3"/>
       </w:pPr>
-      <w:bookmarkStart w:id="68" w:name="_Toc56295058"/>
+      <w:bookmarkStart w:id="68" w:name="_Toc56333597"/>
       <w:r>
         <w:t>Oyarzo Mariela</w:t>
       </w:r>
@@ -14148,7 +14139,7 @@
       <w:pPr>
         <w:pStyle w:val="Ttulo3"/>
       </w:pPr>
-      <w:bookmarkStart w:id="69" w:name="_Toc56295059"/>
+      <w:bookmarkStart w:id="69" w:name="_Toc56333598"/>
       <w:r>
         <w:t>Quiroga Sandra</w:t>
       </w:r>
@@ -14167,7 +14158,7 @@
       <w:pPr>
         <w:pStyle w:val="Ttulo3"/>
       </w:pPr>
-      <w:bookmarkStart w:id="70" w:name="_Toc56295060"/>
+      <w:bookmarkStart w:id="70" w:name="_Toc56333599"/>
       <w:r>
         <w:t>Marquez Emanuel</w:t>
       </w:r>
@@ -16934,7 +16925,7 @@
       <w:pPr>
         <w:pStyle w:val="Ttulo2"/>
       </w:pPr>
-      <w:bookmarkStart w:id="71" w:name="_Toc56295061"/>
+      <w:bookmarkStart w:id="71" w:name="_Toc56333600"/>
       <w:r>
         <w:t>Software</w:t>
       </w:r>
@@ -16944,7 +16935,7 @@
       <w:pPr>
         <w:pStyle w:val="Ttulo3"/>
       </w:pPr>
-      <w:bookmarkStart w:id="72" w:name="_Toc56295062"/>
+      <w:bookmarkStart w:id="72" w:name="_Toc56333601"/>
       <w:proofErr w:type="spellStart"/>
       <w:r>
         <w:t>GitHub</w:t>
@@ -16970,7 +16961,7 @@
           <w:lang w:val="es-AR"/>
         </w:rPr>
       </w:pPr>
-      <w:bookmarkStart w:id="73" w:name="_Toc56295063"/>
+      <w:bookmarkStart w:id="73" w:name="_Toc56333602"/>
       <w:r>
         <w:rPr>
           <w:lang w:val="es-AR"/>
@@ -17010,7 +17001,7 @@
           <w:lang w:val="es-AR"/>
         </w:rPr>
       </w:pPr>
-      <w:bookmarkStart w:id="74" w:name="_Toc56295064"/>
+      <w:bookmarkStart w:id="74" w:name="_Toc56333603"/>
       <w:r>
         <w:rPr>
           <w:lang w:val="es-AR"/>
@@ -17045,7 +17036,7 @@
       <w:pPr>
         <w:pStyle w:val="Ttulo3"/>
       </w:pPr>
-      <w:bookmarkStart w:id="75" w:name="_Toc56295065"/>
+      <w:bookmarkStart w:id="75" w:name="_Toc56333604"/>
       <w:proofErr w:type="spellStart"/>
       <w:r>
         <w:t>Netbeans</w:t>
@@ -17087,7 +17078,7 @@
           <w:szCs w:val="27"/>
         </w:rPr>
       </w:pPr>
-      <w:bookmarkStart w:id="76" w:name="_Toc56295066"/>
+      <w:bookmarkStart w:id="76" w:name="_Toc56333605"/>
       <w:r>
         <w:lastRenderedPageBreak/>
         <w:t>Taiga</w:t>
@@ -17248,7 +17239,7 @@
         <w:t xml:space="preserve"> </w:t>
       </w:r>
       <w:bookmarkStart w:id="77" w:name="_Toc44260066"/>
-      <w:bookmarkStart w:id="78" w:name="_Toc56295067"/>
+      <w:bookmarkStart w:id="78" w:name="_Toc56333606"/>
       <w:proofErr w:type="spellStart"/>
       <w:r>
         <w:t>Tortoise</w:t>
@@ -17318,7 +17309,7 @@
       <w:pPr>
         <w:pStyle w:val="Ttulo3"/>
       </w:pPr>
-      <w:bookmarkStart w:id="79" w:name="_Toc56295068"/>
+      <w:bookmarkStart w:id="79" w:name="_Toc56333607"/>
       <w:proofErr w:type="spellStart"/>
       <w:r>
         <w:t>UARGF</w:t>
@@ -17363,7 +17354,7 @@
           <w:rFonts w:asciiTheme="minorHAnsi" w:hAnsiTheme="minorHAnsi"/>
         </w:rPr>
       </w:pPr>
-      <w:bookmarkStart w:id="80" w:name="_Toc56295069"/>
+      <w:bookmarkStart w:id="80" w:name="_Toc56333608"/>
       <w:r>
         <w:lastRenderedPageBreak/>
         <w:t xml:space="preserve">Visual Studio </w:t>
@@ -17459,7 +17450,7 @@
           <w:shd w:val="clear" w:color="auto" w:fill="FFFFFF"/>
         </w:rPr>
       </w:pPr>
-      <w:bookmarkStart w:id="81" w:name="_Toc56295070"/>
+      <w:bookmarkStart w:id="81" w:name="_Toc56333609"/>
       <w:r>
         <w:rPr>
           <w:sz w:val="22"/>
@@ -17632,7 +17623,7 @@
         <w:pStyle w:val="Ttulo3"/>
       </w:pPr>
       <w:bookmarkStart w:id="82" w:name="_Toc44260068"/>
-      <w:bookmarkStart w:id="83" w:name="_Toc56295071"/>
+      <w:bookmarkStart w:id="83" w:name="_Toc56333610"/>
       <w:r>
         <w:t>XAMPP</w:t>
       </w:r>
@@ -17777,7 +17768,7 @@
       <w:pPr>
         <w:pStyle w:val="Ttulo3"/>
       </w:pPr>
-      <w:bookmarkStart w:id="84" w:name="_Toc56295072"/>
+      <w:bookmarkStart w:id="84" w:name="_Toc56333611"/>
       <w:r>
         <w:t>XDEBUG</w:t>
       </w:r>
@@ -17940,7 +17931,7 @@
           <w:color w:val="444444"/>
         </w:rPr>
       </w:pPr>
-      <w:bookmarkStart w:id="85" w:name="_Toc56295073"/>
+      <w:bookmarkStart w:id="85" w:name="_Toc56333612"/>
       <w:r>
         <w:t>Zoom</w:t>
       </w:r>
@@ -18011,7 +18002,7 @@
       <w:pPr>
         <w:pStyle w:val="Ttulo1"/>
       </w:pPr>
-      <w:bookmarkStart w:id="86" w:name="_Toc56295074"/>
+      <w:bookmarkStart w:id="86" w:name="_Toc56333613"/>
       <w:r>
         <w:t>Conclusión</w:t>
       </w:r>
@@ -18021,7 +18012,7 @@
       <w:pPr>
         <w:pStyle w:val="Ttulo2"/>
       </w:pPr>
-      <w:bookmarkStart w:id="87" w:name="_Toc56295075"/>
+      <w:bookmarkStart w:id="87" w:name="_Toc56333614"/>
       <w:r>
         <w:t>Experiencia personal</w:t>
       </w:r>
@@ -18031,7 +18022,7 @@
       <w:pPr>
         <w:pStyle w:val="Ttulo3"/>
       </w:pPr>
-      <w:bookmarkStart w:id="88" w:name="_Toc56295076"/>
+      <w:bookmarkStart w:id="88" w:name="_Toc56333615"/>
       <w:r>
         <w:t>Oyarzo Mariela</w:t>
       </w:r>
@@ -18057,7 +18048,7 @@
       <w:pPr>
         <w:pStyle w:val="Ttulo3"/>
       </w:pPr>
-      <w:bookmarkStart w:id="89" w:name="_Toc56295077"/>
+      <w:bookmarkStart w:id="89" w:name="_Toc56333616"/>
       <w:r>
         <w:t>Quiroga Sandra</w:t>
       </w:r>
@@ -18072,7 +18063,7 @@
       <w:pPr>
         <w:pStyle w:val="Ttulo3"/>
       </w:pPr>
-      <w:bookmarkStart w:id="90" w:name="_Toc56295078"/>
+      <w:bookmarkStart w:id="90" w:name="_Toc56333617"/>
       <w:r>
         <w:t>Marquez Emanuel</w:t>
       </w:r>
@@ -18138,7 +18129,7 @@
       <w:pPr>
         <w:pStyle w:val="Ttulo2"/>
       </w:pPr>
-      <w:bookmarkStart w:id="91" w:name="_Toc56295079"/>
+      <w:bookmarkStart w:id="91" w:name="_Toc56333618"/>
       <w:r>
         <w:lastRenderedPageBreak/>
         <w:t>Experiencia grupal</w:t>
@@ -18240,7 +18231,7 @@
         <w:pStyle w:val="Ttulo1"/>
         <w:spacing w:after="240"/>
       </w:pPr>
-      <w:bookmarkStart w:id="92" w:name="_Toc56295080"/>
+      <w:bookmarkStart w:id="92" w:name="_Toc56333619"/>
       <w:r>
         <w:t>Anexo</w:t>
       </w:r>
@@ -29581,6 +29572,7 @@
         <w:dataBinding w:prefixMappings="xmlns:ns0='http://schemas.openxmlformats.org/officeDocument/2006/extended-properties' " w:xpath="/ns0:Properties[1]/ns0:Company[1]" w:storeItemID="{6668398D-A668-4E3E-A5EB-62B293D839F1}"/>
         <w:text/>
       </w:sdtPr>
+      <w:sdtEndPr/>
       <w:sdtContent>
         <w:r>
           <w:rPr>
@@ -29615,6 +29607,7 @@
           <w:docPartUnique/>
         </w:docPartObj>
       </w:sdtPr>
+      <w:sdtEndPr/>
       <w:sdtContent>
         <w:r>
           <w:tab/>
@@ -29655,7 +29648,7 @@
             <w:rFonts w:asciiTheme="majorHAnsi" w:hAnsiTheme="majorHAnsi" w:cstheme="majorHAnsi"/>
             <w:noProof/>
           </w:rPr>
-          <w:t>29</w:t>
+          <w:t>6</w:t>
         </w:r>
         <w:r>
           <w:rPr>
@@ -29754,6 +29747,7 @@
       <w:dataBinding w:prefixMappings="xmlns:ns0='http://schemas.openxmlformats.org/package/2006/metadata/core-properties' xmlns:ns1='http://purl.org/dc/elements/1.1/'" w:xpath="/ns0:coreProperties[1]/ns1:title[1]" w:storeItemID="{6C3C8BC8-F283-45AE-878A-BAB7291924A1}"/>
       <w:text/>
     </w:sdtPr>
+    <w:sdtEndPr/>
     <w:sdtContent>
       <w:p>
         <w:pPr>
@@ -29816,6 +29810,7 @@
         <w:dataBinding w:prefixMappings="xmlns:ns0='http://schemas.openxmlformats.org/package/2006/metadata/core-properties' xmlns:ns1='http://purl.org/dc/elements/1.1/'" w:xpath="/ns0:coreProperties[1]/ns1:subject[1]" w:storeItemID="{6C3C8BC8-F283-45AE-878A-BAB7291924A1}"/>
         <w:text/>
       </w:sdtPr>
+      <w:sdtEndPr/>
       <w:sdtContent>
         <w:r>
           <w:rPr>
@@ -41857,7 +41852,7 @@
 </file>
 
 <file path=customXml/itemProps2.xml><?xml version="1.0" encoding="utf-8"?>
-<ds:datastoreItem xmlns:ds="http://schemas.openxmlformats.org/officeDocument/2006/customXml" ds:itemID="{71C1E868-0124-429D-9EAD-EE67CE03B1E8}">
+<ds:datastoreItem xmlns:ds="http://schemas.openxmlformats.org/officeDocument/2006/customXml" ds:itemID="{9B3CD700-91A3-4854-943B-B245E7E4869B}">
   <ds:schemaRefs>
     <ds:schemaRef ds:uri="http://schemas.openxmlformats.org/officeDocument/2006/bibliography"/>
   </ds:schemaRefs>

</xml_diff>